<commit_message>
thesis in progress. Added technologies
</commit_message>
<xml_diff>
--- a/Disertatie.docx
+++ b/Disertatie.docx
@@ -249,7 +249,6 @@
     <w:p>
       <w:pPr>
         <w:spacing w:before="0"/>
-        <w:jc w:val="center"/>
         <w:rPr>
           <w:sz w:val="32"/>
           <w:szCs w:val="32"/>
@@ -275,12 +274,240 @@
           <w:szCs w:val="32"/>
         </w:rPr>
       </w:pPr>
+      <w:r>
+        <w:rPr>
+          <w:sz w:val="32"/>
+          <w:szCs w:val="32"/>
+        </w:rPr>
+        <w:t>LUCRARE DE DISERTAȚIE</w:t>
+      </w:r>
     </w:p>
     <w:p>
       <w:pPr>
         <w:spacing w:before="0"/>
         <w:jc w:val="center"/>
         <w:rPr>
+          <w:sz w:val="72"/>
+          <w:szCs w:val="72"/>
+        </w:rPr>
+      </w:pPr>
+      <w:r>
+        <w:rPr>
+          <w:sz w:val="72"/>
+          <w:szCs w:val="72"/>
+        </w:rPr>
+        <w:t xml:space="preserve">Python </w:t>
+      </w:r>
+      <w:r>
+        <w:rPr>
+          <w:sz w:val="72"/>
+          <w:szCs w:val="72"/>
+        </w:rPr>
+        <w:t>Web Application Scanner</w:t>
+      </w:r>
+    </w:p>
+    <w:p>
+      <w:pPr>
+        <w:spacing w:before="0"/>
+        <w:jc w:val="center"/>
+        <w:rPr>
+          <w:sz w:val="72"/>
+          <w:szCs w:val="72"/>
+        </w:rPr>
+      </w:pPr>
+    </w:p>
+    <w:p>
+      <w:pPr>
+        <w:spacing w:before="0"/>
+        <w:rPr>
+          <w:sz w:val="28"/>
+          <w:szCs w:val="28"/>
+        </w:rPr>
+      </w:pPr>
+      <w:r>
+        <w:rPr>
+          <w:sz w:val="28"/>
+          <w:szCs w:val="28"/>
+        </w:rPr>
+        <w:t>COORDONATOR ȘTIINȚIFIC:</w:t>
+      </w:r>
+      <w:r>
+        <w:rPr>
+          <w:sz w:val="28"/>
+          <w:szCs w:val="28"/>
+        </w:rPr>
+        <w:tab/>
+      </w:r>
+      <w:r>
+        <w:rPr>
+          <w:sz w:val="28"/>
+          <w:szCs w:val="28"/>
+        </w:rPr>
+        <w:tab/>
+      </w:r>
+      <w:r>
+        <w:rPr>
+          <w:sz w:val="28"/>
+          <w:szCs w:val="28"/>
+        </w:rPr>
+        <w:tab/>
+      </w:r>
+      <w:r>
+        <w:rPr>
+          <w:sz w:val="28"/>
+          <w:szCs w:val="28"/>
+        </w:rPr>
+        <w:tab/>
+        <w:t>ABSOLVENT:</w:t>
+      </w:r>
+    </w:p>
+    <w:p>
+      <w:pPr>
+        <w:spacing w:before="0"/>
+        <w:rPr>
+          <w:sz w:val="28"/>
+          <w:szCs w:val="28"/>
+        </w:rPr>
+      </w:pPr>
+      <w:r>
+        <w:rPr>
+          <w:sz w:val="28"/>
+          <w:szCs w:val="28"/>
+        </w:rPr>
+        <w:t>L</w:t>
+      </w:r>
+      <w:r>
+        <w:rPr>
+          <w:sz w:val="28"/>
+          <w:szCs w:val="28"/>
+        </w:rPr>
+        <w:t>ECT</w:t>
+      </w:r>
+      <w:r>
+        <w:rPr>
+          <w:sz w:val="28"/>
+          <w:szCs w:val="28"/>
+        </w:rPr>
+        <w:t>.</w:t>
+      </w:r>
+      <w:r>
+        <w:rPr>
+          <w:sz w:val="28"/>
+          <w:szCs w:val="28"/>
+        </w:rPr>
+        <w:t>DR</w:t>
+      </w:r>
+      <w:r>
+        <w:rPr>
+          <w:sz w:val="28"/>
+          <w:szCs w:val="28"/>
+        </w:rPr>
+        <w:t xml:space="preserve">. </w:t>
+      </w:r>
+      <w:r>
+        <w:rPr>
+          <w:sz w:val="28"/>
+          <w:szCs w:val="28"/>
+        </w:rPr>
+        <w:t>SILVIU</w:t>
+      </w:r>
+      <w:r>
+        <w:rPr>
+          <w:sz w:val="28"/>
+          <w:szCs w:val="28"/>
+        </w:rPr>
+        <w:t xml:space="preserve"> L</w:t>
+      </w:r>
+      <w:r>
+        <w:rPr>
+          <w:sz w:val="28"/>
+          <w:szCs w:val="28"/>
+        </w:rPr>
+        <w:t>AUREN</w:t>
+      </w:r>
+      <w:r>
+        <w:rPr>
+          <w:sz w:val="28"/>
+          <w:szCs w:val="28"/>
+          <w:lang w:val="ro-RO"/>
+        </w:rPr>
+        <w:t>Ț</w:t>
+      </w:r>
+      <w:r>
+        <w:rPr>
+          <w:sz w:val="28"/>
+          <w:szCs w:val="28"/>
+        </w:rPr>
+        <w:t xml:space="preserve"> </w:t>
+      </w:r>
+      <w:r>
+        <w:rPr>
+          <w:sz w:val="28"/>
+          <w:szCs w:val="28"/>
+        </w:rPr>
+        <w:t xml:space="preserve">VASILE </w:t>
+      </w:r>
+      <w:r>
+        <w:rPr>
+          <w:sz w:val="28"/>
+          <w:szCs w:val="28"/>
+        </w:rPr>
+        <w:tab/>
+      </w:r>
+      <w:r>
+        <w:rPr>
+          <w:sz w:val="28"/>
+          <w:szCs w:val="28"/>
+        </w:rPr>
+        <w:tab/>
+      </w:r>
+      <w:r>
+        <w:rPr>
+          <w:sz w:val="28"/>
+          <w:szCs w:val="28"/>
+        </w:rPr>
+        <w:tab/>
+      </w:r>
+      <w:r>
+        <w:rPr>
+          <w:sz w:val="28"/>
+          <w:szCs w:val="28"/>
+        </w:rPr>
+        <w:t>NĂIBOIU TEODOR</w:t>
+      </w:r>
+    </w:p>
+    <w:p>
+      <w:pPr>
+        <w:spacing w:before="0"/>
+        <w:rPr>
+          <w:sz w:val="28"/>
+          <w:szCs w:val="28"/>
+        </w:rPr>
+      </w:pPr>
+    </w:p>
+    <w:p>
+      <w:pPr>
+        <w:spacing w:before="0"/>
+        <w:rPr>
+          <w:sz w:val="28"/>
+          <w:szCs w:val="28"/>
+        </w:rPr>
+      </w:pPr>
+    </w:p>
+    <w:p>
+      <w:pPr>
+        <w:spacing w:before="0"/>
+        <w:rPr>
+          <w:sz w:val="28"/>
+          <w:szCs w:val="28"/>
+        </w:rPr>
+      </w:pPr>
+    </w:p>
+    <w:p>
+      <w:pPr>
+        <w:spacing w:before="0"/>
+        <w:jc w:val="center"/>
+        <w:rPr>
           <w:sz w:val="32"/>
           <w:szCs w:val="32"/>
         </w:rPr>
@@ -290,141 +517,12 @@
           <w:sz w:val="32"/>
           <w:szCs w:val="32"/>
         </w:rPr>
-        <w:t>LUCRARE DE DISERTAȚIE</w:t>
-      </w:r>
-    </w:p>
-    <w:p>
-      <w:pPr>
-        <w:spacing w:before="0"/>
-        <w:jc w:val="center"/>
-        <w:rPr>
-          <w:sz w:val="72"/>
-          <w:szCs w:val="72"/>
-        </w:rPr>
-      </w:pPr>
-      <w:r>
-        <w:rPr>
-          <w:sz w:val="72"/>
-          <w:szCs w:val="72"/>
-        </w:rPr>
-        <w:t xml:space="preserve">Python </w:t>
-      </w:r>
-      <w:r>
-        <w:rPr>
-          <w:sz w:val="72"/>
-          <w:szCs w:val="72"/>
-        </w:rPr>
-        <w:t>Web Application Scanner</w:t>
-      </w:r>
-    </w:p>
-    <w:p>
-      <w:pPr>
-        <w:spacing w:before="0"/>
-        <w:jc w:val="center"/>
-        <w:rPr>
-          <w:sz w:val="72"/>
-          <w:szCs w:val="72"/>
-        </w:rPr>
-      </w:pPr>
-    </w:p>
-    <w:p>
-      <w:pPr>
-        <w:spacing w:before="0"/>
-        <w:rPr>
-          <w:sz w:val="28"/>
-          <w:szCs w:val="28"/>
-        </w:rPr>
-      </w:pPr>
-      <w:r>
-        <w:rPr>
-          <w:sz w:val="28"/>
-          <w:szCs w:val="28"/>
-        </w:rPr>
-        <w:t>COORDONATOR ȘTIINȚIFIC:</w:t>
-      </w:r>
-      <w:r>
-        <w:rPr>
-          <w:sz w:val="28"/>
-          <w:szCs w:val="28"/>
-        </w:rPr>
-        <w:tab/>
-      </w:r>
-      <w:r>
-        <w:rPr>
-          <w:sz w:val="28"/>
-          <w:szCs w:val="28"/>
-        </w:rPr>
-        <w:tab/>
-      </w:r>
-      <w:r>
-        <w:rPr>
-          <w:sz w:val="28"/>
-          <w:szCs w:val="28"/>
-        </w:rPr>
-        <w:tab/>
-      </w:r>
-      <w:r>
-        <w:rPr>
-          <w:sz w:val="28"/>
-          <w:szCs w:val="28"/>
-        </w:rPr>
-        <w:tab/>
-        <w:t>ABSOLVENT:</w:t>
-      </w:r>
-    </w:p>
-    <w:p>
-      <w:pPr>
-        <w:spacing w:before="0"/>
-        <w:rPr>
-          <w:sz w:val="28"/>
-          <w:szCs w:val="28"/>
-        </w:rPr>
-      </w:pPr>
-      <w:r>
-        <w:rPr>
-          <w:sz w:val="28"/>
-          <w:szCs w:val="28"/>
-        </w:rPr>
-        <w:tab/>
-      </w:r>
-      <w:r>
-        <w:rPr>
-          <w:sz w:val="28"/>
-          <w:szCs w:val="28"/>
-        </w:rPr>
-        <w:tab/>
-      </w:r>
-      <w:r>
-        <w:rPr>
-          <w:sz w:val="28"/>
-          <w:szCs w:val="28"/>
-        </w:rPr>
-        <w:tab/>
-        <w:t>NĂIBOIU TEODOR</w:t>
-      </w:r>
-    </w:p>
-    <w:p>
-      <w:pPr>
-        <w:spacing w:before="0"/>
-        <w:rPr>
-          <w:sz w:val="28"/>
-          <w:szCs w:val="28"/>
-        </w:rPr>
-      </w:pPr>
-    </w:p>
-    <w:p>
-      <w:pPr>
-        <w:spacing w:before="0"/>
-        <w:rPr>
-          <w:sz w:val="28"/>
-          <w:szCs w:val="28"/>
-        </w:rPr>
-      </w:pPr>
-    </w:p>
-    <w:p>
-      <w:pPr>
-        <w:spacing w:before="0"/>
-        <w:jc w:val="center"/>
+        <w:t>BUCUREȘTI, SEPTEMBRIE 2024</w:t>
+      </w:r>
+    </w:p>
+    <w:p>
+      <w:pPr>
+        <w:spacing w:before="0" w:after="160" w:line="259" w:lineRule="auto"/>
         <w:rPr>
           <w:sz w:val="32"/>
           <w:szCs w:val="32"/>
@@ -435,29 +533,13 @@
           <w:sz w:val="32"/>
           <w:szCs w:val="32"/>
         </w:rPr>
-        <w:t>BUCUREȘTI, SEPTEMBRIE 2024</w:t>
-      </w:r>
-    </w:p>
-    <w:p>
-      <w:pPr>
-        <w:spacing w:before="0" w:after="160" w:line="259" w:lineRule="auto"/>
-        <w:rPr>
-          <w:sz w:val="32"/>
-          <w:szCs w:val="32"/>
-        </w:rPr>
-      </w:pPr>
-      <w:r>
-        <w:rPr>
-          <w:sz w:val="32"/>
-          <w:szCs w:val="32"/>
-        </w:rPr>
         <w:br w:type="page"/>
       </w:r>
     </w:p>
     <w:sdt>
       <w:sdtPr>
         <w:rPr>
-          <w:rFonts w:ascii="Times New Roman" w:eastAsiaTheme="minorHAnsi" w:hAnsi="Times New Roman" w:cs="Times New Roman"/>
+          <w:rFonts w:eastAsiaTheme="minorHAnsi"/>
           <w:color w:val="000000" w:themeColor="text1"/>
           <w:sz w:val="24"/>
           <w:szCs w:val="22"/>
@@ -470,6 +552,7 @@
       </w:sdtPr>
       <w:sdtEndPr>
         <w:rPr>
+          <w:rFonts w:ascii="Times New Roman" w:hAnsi="Times New Roman" w:cs="Times New Roman"/>
           <w:b/>
           <w:bCs/>
           <w:noProof/>
@@ -479,37 +562,16 @@
         <w:p>
           <w:pPr>
             <w:pStyle w:val="TOCHeading"/>
-            <w:jc w:val="center"/>
-            <w:rPr>
-              <w:rFonts w:ascii="Times New Roman" w:hAnsi="Times New Roman" w:cs="Times New Roman"/>
-              <w:b/>
-              <w:bCs/>
-              <w:color w:val="auto"/>
-              <w:sz w:val="40"/>
-              <w:szCs w:val="40"/>
-            </w:rPr>
           </w:pPr>
           <w:r>
-            <w:rPr>
-              <w:rFonts w:ascii="Times New Roman" w:hAnsi="Times New Roman" w:cs="Times New Roman"/>
-              <w:b/>
-              <w:bCs/>
-              <w:color w:val="auto"/>
-              <w:sz w:val="40"/>
-              <w:szCs w:val="40"/>
-            </w:rPr>
             <w:t>Contents</w:t>
           </w:r>
         </w:p>
         <w:p>
           <w:pPr>
             <w:pStyle w:val="TOC1"/>
-            <w:tabs>
-              <w:tab w:val="right" w:leader="dot" w:pos="9394"/>
-            </w:tabs>
             <w:rPr>
               <w:rFonts w:asciiTheme="minorHAnsi" w:eastAsiaTheme="minorEastAsia" w:hAnsiTheme="minorHAnsi" w:cstheme="minorBidi"/>
-              <w:noProof/>
               <w:color w:val="auto"/>
               <w:kern w:val="2"/>
               <w:sz w:val="22"/>
@@ -517,66 +579,64 @@
             </w:rPr>
           </w:pPr>
           <w:r>
+            <w:rPr>
+              <w:noProof w:val="0"/>
+            </w:rPr>
             <w:fldChar w:fldCharType="begin"/>
           </w:r>
           <w:r>
             <w:instrText xml:space="preserve"> TOC \o "1-3" \h \z \u </w:instrText>
           </w:r>
           <w:r>
+            <w:rPr>
+              <w:noProof w:val="0"/>
+            </w:rPr>
             <w:fldChar w:fldCharType="separate"/>
           </w:r>
-          <w:hyperlink w:anchor="_Toc173508260" w:history="1">
+          <w:hyperlink w:anchor="_Toc173772842" w:history="1">
             <w:r>
               <w:rPr>
                 <w:rStyle w:val="Hyperlink"/>
-                <w:noProof/>
               </w:rPr>
               <w:t>I. Introduction</w:t>
             </w:r>
             <w:r>
               <w:rPr>
-                <w:noProof/>
                 <w:webHidden/>
               </w:rPr>
               <w:tab/>
             </w:r>
             <w:r>
               <w:rPr>
-                <w:noProof/>
                 <w:webHidden/>
               </w:rPr>
               <w:fldChar w:fldCharType="begin"/>
             </w:r>
             <w:r>
               <w:rPr>
-                <w:noProof/>
-                <w:webHidden/>
-              </w:rPr>
-              <w:instrText xml:space="preserve"> PAGEREF _Toc173508260 \h </w:instrText>
-            </w:r>
-            <w:r>
-              <w:rPr>
-                <w:noProof/>
-                <w:webHidden/>
-              </w:rPr>
-            </w:r>
-            <w:r>
-              <w:rPr>
-                <w:noProof/>
+                <w:webHidden/>
+              </w:rPr>
+              <w:instrText xml:space="preserve"> PAGEREF _Toc173772842 \h </w:instrText>
+            </w:r>
+            <w:r>
+              <w:rPr>
+                <w:webHidden/>
+              </w:rPr>
+            </w:r>
+            <w:r>
+              <w:rPr>
                 <w:webHidden/>
               </w:rPr>
               <w:fldChar w:fldCharType="separate"/>
             </w:r>
             <w:r>
               <w:rPr>
-                <w:noProof/>
-                <w:webHidden/>
-              </w:rPr>
-              <w:t>4</w:t>
-            </w:r>
-            <w:r>
-              <w:rPr>
-                <w:noProof/>
+                <w:webHidden/>
+              </w:rPr>
+              <w:t>5</w:t>
+            </w:r>
+            <w:r>
+              <w:rPr>
                 <w:webHidden/>
               </w:rPr>
               <w:fldChar w:fldCharType="end"/>
@@ -599,13 +659,13 @@
               <w:lang w:val="ro-RO" w:eastAsia="ro-RO"/>
             </w:rPr>
           </w:pPr>
-          <w:hyperlink w:anchor="_Toc173508261" w:history="1">
+          <w:hyperlink w:anchor="_Toc173772843" w:history="1">
             <w:r>
               <w:rPr>
                 <w:rStyle w:val="Hyperlink"/>
                 <w:noProof/>
               </w:rPr>
-              <w:t>I.1.</w:t>
+              <w:t>I.1</w:t>
             </w:r>
             <w:r>
               <w:rPr>
@@ -644,7 +704,7 @@
                 <w:noProof/>
                 <w:webHidden/>
               </w:rPr>
-              <w:instrText xml:space="preserve"> PAGEREF _Toc173508261 \h </w:instrText>
+              <w:instrText xml:space="preserve"> PAGEREF _Toc173772843 \h </w:instrText>
             </w:r>
             <w:r>
               <w:rPr>
@@ -664,7 +724,7 @@
                 <w:noProof/>
                 <w:webHidden/>
               </w:rPr>
-              <w:t>4</w:t>
+              <w:t>5</w:t>
             </w:r>
             <w:r>
               <w:rPr>
@@ -691,13 +751,13 @@
               <w:lang w:val="ro-RO" w:eastAsia="ro-RO"/>
             </w:rPr>
           </w:pPr>
-          <w:hyperlink w:anchor="_Toc173508262" w:history="1">
+          <w:hyperlink w:anchor="_Toc173772844" w:history="1">
             <w:r>
               <w:rPr>
                 <w:rStyle w:val="Hyperlink"/>
                 <w:noProof/>
               </w:rPr>
-              <w:t>I.2.</w:t>
+              <w:t>I.2</w:t>
             </w:r>
             <w:r>
               <w:rPr>
@@ -736,7 +796,7 @@
                 <w:noProof/>
                 <w:webHidden/>
               </w:rPr>
-              <w:instrText xml:space="preserve"> PAGEREF _Toc173508262 \h </w:instrText>
+              <w:instrText xml:space="preserve"> PAGEREF _Toc173772844 \h </w:instrText>
             </w:r>
             <w:r>
               <w:rPr>
@@ -756,7 +816,7 @@
                 <w:noProof/>
                 <w:webHidden/>
               </w:rPr>
-              <w:t>5</w:t>
+              <w:t>6</w:t>
             </w:r>
             <w:r>
               <w:rPr>
@@ -783,13 +843,13 @@
               <w:lang w:val="ro-RO" w:eastAsia="ro-RO"/>
             </w:rPr>
           </w:pPr>
-          <w:hyperlink w:anchor="_Toc173508263" w:history="1">
+          <w:hyperlink w:anchor="_Toc173772845" w:history="1">
             <w:r>
               <w:rPr>
                 <w:rStyle w:val="Hyperlink"/>
                 <w:noProof/>
               </w:rPr>
-              <w:t>I.3.</w:t>
+              <w:t>I.3</w:t>
             </w:r>
             <w:r>
               <w:rPr>
@@ -828,7 +888,7 @@
                 <w:noProof/>
                 <w:webHidden/>
               </w:rPr>
-              <w:instrText xml:space="preserve"> PAGEREF _Toc173508263 \h </w:instrText>
+              <w:instrText xml:space="preserve"> PAGEREF _Toc173772845 \h </w:instrText>
             </w:r>
             <w:r>
               <w:rPr>
@@ -848,7 +908,7 @@
                 <w:noProof/>
                 <w:webHidden/>
               </w:rPr>
-              <w:t>5</w:t>
+              <w:t>7</w:t>
             </w:r>
             <w:r>
               <w:rPr>
@@ -862,70 +922,58 @@
         <w:p>
           <w:pPr>
             <w:pStyle w:val="TOC1"/>
-            <w:tabs>
-              <w:tab w:val="right" w:leader="dot" w:pos="9394"/>
-            </w:tabs>
             <w:rPr>
               <w:rFonts w:asciiTheme="minorHAnsi" w:eastAsiaTheme="minorEastAsia" w:hAnsiTheme="minorHAnsi" w:cstheme="minorBidi"/>
-              <w:noProof/>
               <w:color w:val="auto"/>
               <w:kern w:val="2"/>
               <w:sz w:val="22"/>
               <w:lang w:val="ro-RO" w:eastAsia="ro-RO"/>
             </w:rPr>
           </w:pPr>
-          <w:hyperlink w:anchor="_Toc173508264" w:history="1">
+          <w:hyperlink w:anchor="_Toc173772846" w:history="1">
             <w:r>
               <w:rPr>
                 <w:rStyle w:val="Hyperlink"/>
-                <w:noProof/>
               </w:rPr>
               <w:t>II. Technologies</w:t>
             </w:r>
             <w:r>
               <w:rPr>
-                <w:noProof/>
                 <w:webHidden/>
               </w:rPr>
               <w:tab/>
             </w:r>
             <w:r>
               <w:rPr>
-                <w:noProof/>
                 <w:webHidden/>
               </w:rPr>
               <w:fldChar w:fldCharType="begin"/>
             </w:r>
             <w:r>
               <w:rPr>
-                <w:noProof/>
-                <w:webHidden/>
-              </w:rPr>
-              <w:instrText xml:space="preserve"> PAGEREF _Toc173508264 \h </w:instrText>
-            </w:r>
-            <w:r>
-              <w:rPr>
-                <w:noProof/>
-                <w:webHidden/>
-              </w:rPr>
-            </w:r>
-            <w:r>
-              <w:rPr>
-                <w:noProof/>
+                <w:webHidden/>
+              </w:rPr>
+              <w:instrText xml:space="preserve"> PAGEREF _Toc173772846 \h </w:instrText>
+            </w:r>
+            <w:r>
+              <w:rPr>
+                <w:webHidden/>
+              </w:rPr>
+            </w:r>
+            <w:r>
+              <w:rPr>
                 <w:webHidden/>
               </w:rPr>
               <w:fldChar w:fldCharType="separate"/>
             </w:r>
             <w:r>
               <w:rPr>
-                <w:noProof/>
-                <w:webHidden/>
-              </w:rPr>
-              <w:t>6</w:t>
-            </w:r>
-            <w:r>
-              <w:rPr>
-                <w:noProof/>
+                <w:webHidden/>
+              </w:rPr>
+              <w:t>8</w:t>
+            </w:r>
+            <w:r>
+              <w:rPr>
                 <w:webHidden/>
               </w:rPr>
               <w:fldChar w:fldCharType="end"/>
@@ -948,13 +996,13 @@
               <w:lang w:val="ro-RO" w:eastAsia="ro-RO"/>
             </w:rPr>
           </w:pPr>
-          <w:hyperlink w:anchor="_Toc173508265" w:history="1">
+          <w:hyperlink w:anchor="_Toc173772847" w:history="1">
             <w:r>
               <w:rPr>
                 <w:rStyle w:val="Hyperlink"/>
                 <w:noProof/>
               </w:rPr>
-              <w:t>II.1.</w:t>
+              <w:t>II.1</w:t>
             </w:r>
             <w:r>
               <w:rPr>
@@ -993,7 +1041,7 @@
                 <w:noProof/>
                 <w:webHidden/>
               </w:rPr>
-              <w:instrText xml:space="preserve"> PAGEREF _Toc173508265 \h </w:instrText>
+              <w:instrText xml:space="preserve"> PAGEREF _Toc173772847 \h </w:instrText>
             </w:r>
             <w:r>
               <w:rPr>
@@ -1013,7 +1061,7 @@
                 <w:noProof/>
                 <w:webHidden/>
               </w:rPr>
-              <w:t>6</w:t>
+              <w:t>8</w:t>
             </w:r>
             <w:r>
               <w:rPr>
@@ -1040,13 +1088,13 @@
               <w:lang w:val="ro-RO" w:eastAsia="ro-RO"/>
             </w:rPr>
           </w:pPr>
-          <w:hyperlink w:anchor="_Toc173508266" w:history="1">
+          <w:hyperlink w:anchor="_Toc173772848" w:history="1">
             <w:r>
               <w:rPr>
                 <w:rStyle w:val="Hyperlink"/>
                 <w:noProof/>
               </w:rPr>
-              <w:t>II.2.</w:t>
+              <w:t>II.2</w:t>
             </w:r>
             <w:r>
               <w:rPr>
@@ -1085,7 +1133,7 @@
                 <w:noProof/>
                 <w:webHidden/>
               </w:rPr>
-              <w:instrText xml:space="preserve"> PAGEREF _Toc173508266 \h </w:instrText>
+              <w:instrText xml:space="preserve"> PAGEREF _Toc173772848 \h </w:instrText>
             </w:r>
             <w:r>
               <w:rPr>
@@ -1105,7 +1153,7 @@
                 <w:noProof/>
                 <w:webHidden/>
               </w:rPr>
-              <w:t>6</w:t>
+              <w:t>8</w:t>
             </w:r>
             <w:r>
               <w:rPr>
@@ -1132,13 +1180,13 @@
               <w:lang w:val="ro-RO" w:eastAsia="ro-RO"/>
             </w:rPr>
           </w:pPr>
-          <w:hyperlink w:anchor="_Toc173508267" w:history="1">
+          <w:hyperlink w:anchor="_Toc173772849" w:history="1">
             <w:r>
               <w:rPr>
                 <w:rStyle w:val="Hyperlink"/>
                 <w:noProof/>
               </w:rPr>
-              <w:t>II.3.</w:t>
+              <w:t>II.3</w:t>
             </w:r>
             <w:r>
               <w:rPr>
@@ -1177,7 +1225,7 @@
                 <w:noProof/>
                 <w:webHidden/>
               </w:rPr>
-              <w:instrText xml:space="preserve"> PAGEREF _Toc173508267 \h </w:instrText>
+              <w:instrText xml:space="preserve"> PAGEREF _Toc173772849 \h </w:instrText>
             </w:r>
             <w:r>
               <w:rPr>
@@ -1197,7 +1245,7 @@
                 <w:noProof/>
                 <w:webHidden/>
               </w:rPr>
-              <w:t>7</w:t>
+              <w:t>9</w:t>
             </w:r>
             <w:r>
               <w:rPr>
@@ -1224,7 +1272,7 @@
               <w:lang w:val="ro-RO" w:eastAsia="ro-RO"/>
             </w:rPr>
           </w:pPr>
-          <w:hyperlink w:anchor="_Toc173508268" w:history="1">
+          <w:hyperlink w:anchor="_Toc173772850" w:history="1">
             <w:r>
               <w:rPr>
                 <w:rStyle w:val="Hyperlink"/>
@@ -1269,7 +1317,7 @@
                 <w:noProof/>
                 <w:webHidden/>
               </w:rPr>
-              <w:instrText xml:space="preserve"> PAGEREF _Toc173508268 \h </w:instrText>
+              <w:instrText xml:space="preserve"> PAGEREF _Toc173772850 \h </w:instrText>
             </w:r>
             <w:r>
               <w:rPr>
@@ -1289,7 +1337,7 @@
                 <w:noProof/>
                 <w:webHidden/>
               </w:rPr>
-              <w:t>7</w:t>
+              <w:t>9</w:t>
             </w:r>
             <w:r>
               <w:rPr>
@@ -1316,7 +1364,7 @@
               <w:lang w:val="ro-RO" w:eastAsia="ro-RO"/>
             </w:rPr>
           </w:pPr>
-          <w:hyperlink w:anchor="_Toc173508269" w:history="1">
+          <w:hyperlink w:anchor="_Toc173772851" w:history="1">
             <w:r>
               <w:rPr>
                 <w:rStyle w:val="Hyperlink"/>
@@ -1361,7 +1409,7 @@
                 <w:noProof/>
                 <w:webHidden/>
               </w:rPr>
-              <w:instrText xml:space="preserve"> PAGEREF _Toc173508269 \h </w:instrText>
+              <w:instrText xml:space="preserve"> PAGEREF _Toc173772851 \h </w:instrText>
             </w:r>
             <w:r>
               <w:rPr>
@@ -1381,7 +1429,7 @@
                 <w:noProof/>
                 <w:webHidden/>
               </w:rPr>
-              <w:t>7</w:t>
+              <w:t>9</w:t>
             </w:r>
             <w:r>
               <w:rPr>
@@ -1408,13 +1456,13 @@
               <w:lang w:val="ro-RO" w:eastAsia="ro-RO"/>
             </w:rPr>
           </w:pPr>
-          <w:hyperlink w:anchor="_Toc173508270" w:history="1">
+          <w:hyperlink w:anchor="_Toc173772852" w:history="1">
             <w:r>
               <w:rPr>
                 <w:rStyle w:val="Hyperlink"/>
                 <w:noProof/>
               </w:rPr>
-              <w:t>II.4.</w:t>
+              <w:t>II.4</w:t>
             </w:r>
             <w:r>
               <w:rPr>
@@ -1453,7 +1501,7 @@
                 <w:noProof/>
                 <w:webHidden/>
               </w:rPr>
-              <w:instrText xml:space="preserve"> PAGEREF _Toc173508270 \h </w:instrText>
+              <w:instrText xml:space="preserve"> PAGEREF _Toc173772852 \h </w:instrText>
             </w:r>
             <w:r>
               <w:rPr>
@@ -1473,7 +1521,7 @@
                 <w:noProof/>
                 <w:webHidden/>
               </w:rPr>
-              <w:t>8</w:t>
+              <w:t>10</w:t>
             </w:r>
             <w:r>
               <w:rPr>
@@ -1500,13 +1548,13 @@
               <w:lang w:val="ro-RO" w:eastAsia="ro-RO"/>
             </w:rPr>
           </w:pPr>
-          <w:hyperlink w:anchor="_Toc173508271" w:history="1">
+          <w:hyperlink w:anchor="_Toc173772853" w:history="1">
             <w:r>
               <w:rPr>
                 <w:rStyle w:val="Hyperlink"/>
                 <w:noProof/>
               </w:rPr>
-              <w:t>II.5.</w:t>
+              <w:t>II.5</w:t>
             </w:r>
             <w:r>
               <w:rPr>
@@ -1545,7 +1593,7 @@
                 <w:noProof/>
                 <w:webHidden/>
               </w:rPr>
-              <w:instrText xml:space="preserve"> PAGEREF _Toc173508271 \h </w:instrText>
+              <w:instrText xml:space="preserve"> PAGEREF _Toc173772853 \h </w:instrText>
             </w:r>
             <w:r>
               <w:rPr>
@@ -1565,7 +1613,7 @@
                 <w:noProof/>
                 <w:webHidden/>
               </w:rPr>
-              <w:t>8</w:t>
+              <w:t>10</w:t>
             </w:r>
             <w:r>
               <w:rPr>
@@ -1592,13 +1640,13 @@
               <w:lang w:val="ro-RO" w:eastAsia="ro-RO"/>
             </w:rPr>
           </w:pPr>
-          <w:hyperlink w:anchor="_Toc173508272" w:history="1">
+          <w:hyperlink w:anchor="_Toc173772854" w:history="1">
             <w:r>
               <w:rPr>
                 <w:rStyle w:val="Hyperlink"/>
                 <w:noProof/>
               </w:rPr>
-              <w:t>II.6.</w:t>
+              <w:t>II.6</w:t>
             </w:r>
             <w:r>
               <w:rPr>
@@ -1637,7 +1685,7 @@
                 <w:noProof/>
                 <w:webHidden/>
               </w:rPr>
-              <w:instrText xml:space="preserve"> PAGEREF _Toc173508272 \h </w:instrText>
+              <w:instrText xml:space="preserve"> PAGEREF _Toc173772854 \h </w:instrText>
             </w:r>
             <w:r>
               <w:rPr>
@@ -1657,7 +1705,7 @@
                 <w:noProof/>
                 <w:webHidden/>
               </w:rPr>
-              <w:t>8</w:t>
+              <w:t>10</w:t>
             </w:r>
             <w:r>
               <w:rPr>
@@ -1684,13 +1732,13 @@
               <w:lang w:val="ro-RO" w:eastAsia="ro-RO"/>
             </w:rPr>
           </w:pPr>
-          <w:hyperlink w:anchor="_Toc173508273" w:history="1">
+          <w:hyperlink w:anchor="_Toc173772855" w:history="1">
             <w:r>
               <w:rPr>
                 <w:rStyle w:val="Hyperlink"/>
                 <w:noProof/>
               </w:rPr>
-              <w:t>II.7.</w:t>
+              <w:t>II.7</w:t>
             </w:r>
             <w:r>
               <w:rPr>
@@ -1729,7 +1777,7 @@
                 <w:noProof/>
                 <w:webHidden/>
               </w:rPr>
-              <w:instrText xml:space="preserve"> PAGEREF _Toc173508273 \h </w:instrText>
+              <w:instrText xml:space="preserve"> PAGEREF _Toc173772855 \h </w:instrText>
             </w:r>
             <w:r>
               <w:rPr>
@@ -1749,7 +1797,7 @@
                 <w:noProof/>
                 <w:webHidden/>
               </w:rPr>
-              <w:t>8</w:t>
+              <w:t>10</w:t>
             </w:r>
             <w:r>
               <w:rPr>
@@ -1776,13 +1824,13 @@
               <w:lang w:val="ro-RO" w:eastAsia="ro-RO"/>
             </w:rPr>
           </w:pPr>
-          <w:hyperlink w:anchor="_Toc173508274" w:history="1">
+          <w:hyperlink w:anchor="_Toc173772856" w:history="1">
             <w:r>
               <w:rPr>
                 <w:rStyle w:val="Hyperlink"/>
                 <w:noProof/>
               </w:rPr>
-              <w:t>II.8.</w:t>
+              <w:t>II.8</w:t>
             </w:r>
             <w:r>
               <w:rPr>
@@ -1821,7 +1869,7 @@
                 <w:noProof/>
                 <w:webHidden/>
               </w:rPr>
-              <w:instrText xml:space="preserve"> PAGEREF _Toc173508274 \h </w:instrText>
+              <w:instrText xml:space="preserve"> PAGEREF _Toc173772856 \h </w:instrText>
             </w:r>
             <w:r>
               <w:rPr>
@@ -1841,7 +1889,7 @@
                 <w:noProof/>
                 <w:webHidden/>
               </w:rPr>
-              <w:t>9</w:t>
+              <w:t>11</w:t>
             </w:r>
             <w:r>
               <w:rPr>
@@ -1868,13 +1916,13 @@
               <w:lang w:val="ro-RO" w:eastAsia="ro-RO"/>
             </w:rPr>
           </w:pPr>
-          <w:hyperlink w:anchor="_Toc173508275" w:history="1">
+          <w:hyperlink w:anchor="_Toc173772857" w:history="1">
             <w:r>
               <w:rPr>
                 <w:rStyle w:val="Hyperlink"/>
                 <w:noProof/>
               </w:rPr>
-              <w:t>II.9.</w:t>
+              <w:t>II.9</w:t>
             </w:r>
             <w:r>
               <w:rPr>
@@ -1913,7 +1961,7 @@
                 <w:noProof/>
                 <w:webHidden/>
               </w:rPr>
-              <w:instrText xml:space="preserve"> PAGEREF _Toc173508275 \h </w:instrText>
+              <w:instrText xml:space="preserve"> PAGEREF _Toc173772857 \h </w:instrText>
             </w:r>
             <w:r>
               <w:rPr>
@@ -1933,7 +1981,7 @@
                 <w:noProof/>
                 <w:webHidden/>
               </w:rPr>
-              <w:t>9</w:t>
+              <w:t>11</w:t>
             </w:r>
             <w:r>
               <w:rPr>
@@ -1960,13 +2008,13 @@
               <w:lang w:val="ro-RO" w:eastAsia="ro-RO"/>
             </w:rPr>
           </w:pPr>
-          <w:hyperlink w:anchor="_Toc173508276" w:history="1">
+          <w:hyperlink w:anchor="_Toc173772858" w:history="1">
             <w:r>
               <w:rPr>
                 <w:rStyle w:val="Hyperlink"/>
                 <w:noProof/>
               </w:rPr>
-              <w:t>II.10.</w:t>
+              <w:t>II.10</w:t>
             </w:r>
             <w:r>
               <w:rPr>
@@ -2005,7 +2053,7 @@
                 <w:noProof/>
                 <w:webHidden/>
               </w:rPr>
-              <w:instrText xml:space="preserve"> PAGEREF _Toc173508276 \h </w:instrText>
+              <w:instrText xml:space="preserve"> PAGEREF _Toc173772858 \h </w:instrText>
             </w:r>
             <w:r>
               <w:rPr>
@@ -2025,7 +2073,7 @@
                 <w:noProof/>
                 <w:webHidden/>
               </w:rPr>
-              <w:t>9</w:t>
+              <w:t>11</w:t>
             </w:r>
             <w:r>
               <w:rPr>
@@ -2052,13 +2100,13 @@
               <w:lang w:val="ro-RO" w:eastAsia="ro-RO"/>
             </w:rPr>
           </w:pPr>
-          <w:hyperlink w:anchor="_Toc173508277" w:history="1">
+          <w:hyperlink w:anchor="_Toc173772859" w:history="1">
             <w:r>
               <w:rPr>
                 <w:rStyle w:val="Hyperlink"/>
                 <w:noProof/>
               </w:rPr>
-              <w:t>II.11.</w:t>
+              <w:t>II.11</w:t>
             </w:r>
             <w:r>
               <w:rPr>
@@ -2097,7 +2145,7 @@
                 <w:noProof/>
                 <w:webHidden/>
               </w:rPr>
-              <w:instrText xml:space="preserve"> PAGEREF _Toc173508277 \h </w:instrText>
+              <w:instrText xml:space="preserve"> PAGEREF _Toc173772859 \h </w:instrText>
             </w:r>
             <w:r>
               <w:rPr>
@@ -2117,7 +2165,7 @@
                 <w:noProof/>
                 <w:webHidden/>
               </w:rPr>
-              <w:t>10</w:t>
+              <w:t>12</w:t>
             </w:r>
             <w:r>
               <w:rPr>
@@ -2144,13 +2192,13 @@
               <w:lang w:val="ro-RO" w:eastAsia="ro-RO"/>
             </w:rPr>
           </w:pPr>
-          <w:hyperlink w:anchor="_Toc173508278" w:history="1">
+          <w:hyperlink w:anchor="_Toc173772860" w:history="1">
             <w:r>
               <w:rPr>
                 <w:rStyle w:val="Hyperlink"/>
                 <w:noProof/>
               </w:rPr>
-              <w:t>II.12.</w:t>
+              <w:t>II.12</w:t>
             </w:r>
             <w:r>
               <w:rPr>
@@ -2189,7 +2237,7 @@
                 <w:noProof/>
                 <w:webHidden/>
               </w:rPr>
-              <w:instrText xml:space="preserve"> PAGEREF _Toc173508278 \h </w:instrText>
+              <w:instrText xml:space="preserve"> PAGEREF _Toc173772860 \h </w:instrText>
             </w:r>
             <w:r>
               <w:rPr>
@@ -2209,7 +2257,7 @@
                 <w:noProof/>
                 <w:webHidden/>
               </w:rPr>
-              <w:t>10</w:t>
+              <w:t>12</w:t>
             </w:r>
             <w:r>
               <w:rPr>
@@ -2236,13 +2284,13 @@
               <w:lang w:val="ro-RO" w:eastAsia="ro-RO"/>
             </w:rPr>
           </w:pPr>
-          <w:hyperlink w:anchor="_Toc173508279" w:history="1">
+          <w:hyperlink w:anchor="_Toc173772861" w:history="1">
             <w:r>
               <w:rPr>
                 <w:rStyle w:val="Hyperlink"/>
                 <w:noProof/>
               </w:rPr>
-              <w:t>II.13.</w:t>
+              <w:t>II.13</w:t>
             </w:r>
             <w:r>
               <w:rPr>
@@ -2281,7 +2329,7 @@
                 <w:noProof/>
                 <w:webHidden/>
               </w:rPr>
-              <w:instrText xml:space="preserve"> PAGEREF _Toc173508279 \h </w:instrText>
+              <w:instrText xml:space="preserve"> PAGEREF _Toc173772861 \h </w:instrText>
             </w:r>
             <w:r>
               <w:rPr>
@@ -2301,7 +2349,7 @@
                 <w:noProof/>
                 <w:webHidden/>
               </w:rPr>
-              <w:t>10</w:t>
+              <w:t>12</w:t>
             </w:r>
             <w:r>
               <w:rPr>
@@ -2328,13 +2376,13 @@
               <w:lang w:val="ro-RO" w:eastAsia="ro-RO"/>
             </w:rPr>
           </w:pPr>
-          <w:hyperlink w:anchor="_Toc173508280" w:history="1">
+          <w:hyperlink w:anchor="_Toc173772862" w:history="1">
             <w:r>
               <w:rPr>
                 <w:rStyle w:val="Hyperlink"/>
                 <w:noProof/>
               </w:rPr>
-              <w:t>II.14.</w:t>
+              <w:t>II.14</w:t>
             </w:r>
             <w:r>
               <w:rPr>
@@ -2373,7 +2421,7 @@
                 <w:noProof/>
                 <w:webHidden/>
               </w:rPr>
-              <w:instrText xml:space="preserve"> PAGEREF _Toc173508280 \h </w:instrText>
+              <w:instrText xml:space="preserve"> PAGEREF _Toc173772862 \h </w:instrText>
             </w:r>
             <w:r>
               <w:rPr>
@@ -2393,7 +2441,528 @@
                 <w:noProof/>
                 <w:webHidden/>
               </w:rPr>
-              <w:t>11</w:t>
+              <w:t>13</w:t>
+            </w:r>
+            <w:r>
+              <w:rPr>
+                <w:noProof/>
+                <w:webHidden/>
+              </w:rPr>
+              <w:fldChar w:fldCharType="end"/>
+            </w:r>
+          </w:hyperlink>
+        </w:p>
+        <w:p>
+          <w:pPr>
+            <w:pStyle w:val="TOC1"/>
+            <w:rPr>
+              <w:rFonts w:asciiTheme="minorHAnsi" w:eastAsiaTheme="minorEastAsia" w:hAnsiTheme="minorHAnsi" w:cstheme="minorBidi"/>
+              <w:color w:val="auto"/>
+              <w:kern w:val="2"/>
+              <w:sz w:val="22"/>
+              <w:lang w:val="ro-RO" w:eastAsia="ro-RO"/>
+            </w:rPr>
+          </w:pPr>
+          <w:hyperlink w:anchor="_Toc173772863" w:history="1">
+            <w:r>
+              <w:rPr>
+                <w:rStyle w:val="Hyperlink"/>
+              </w:rPr>
+              <w:t>III. Scanner Vulnerabilities and Misconfigurations Detections</w:t>
+            </w:r>
+            <w:r>
+              <w:rPr>
+                <w:webHidden/>
+              </w:rPr>
+              <w:tab/>
+            </w:r>
+            <w:r>
+              <w:rPr>
+                <w:webHidden/>
+              </w:rPr>
+              <w:fldChar w:fldCharType="begin"/>
+            </w:r>
+            <w:r>
+              <w:rPr>
+                <w:webHidden/>
+              </w:rPr>
+              <w:instrText xml:space="preserve"> PAGEREF _Toc173772863 \h </w:instrText>
+            </w:r>
+            <w:r>
+              <w:rPr>
+                <w:webHidden/>
+              </w:rPr>
+            </w:r>
+            <w:r>
+              <w:rPr>
+                <w:webHidden/>
+              </w:rPr>
+              <w:fldChar w:fldCharType="separate"/>
+            </w:r>
+            <w:r>
+              <w:rPr>
+                <w:webHidden/>
+              </w:rPr>
+              <w:t>14</w:t>
+            </w:r>
+            <w:r>
+              <w:rPr>
+                <w:webHidden/>
+              </w:rPr>
+              <w:fldChar w:fldCharType="end"/>
+            </w:r>
+          </w:hyperlink>
+        </w:p>
+        <w:p>
+          <w:pPr>
+            <w:pStyle w:val="TOC2"/>
+            <w:tabs>
+              <w:tab w:val="left" w:pos="1100"/>
+              <w:tab w:val="right" w:leader="dot" w:pos="9394"/>
+            </w:tabs>
+            <w:rPr>
+              <w:rFonts w:asciiTheme="minorHAnsi" w:eastAsiaTheme="minorEastAsia" w:hAnsiTheme="minorHAnsi" w:cstheme="minorBidi"/>
+              <w:noProof/>
+              <w:color w:val="auto"/>
+              <w:kern w:val="2"/>
+              <w:sz w:val="22"/>
+              <w:lang w:val="ro-RO" w:eastAsia="ro-RO"/>
+            </w:rPr>
+          </w:pPr>
+          <w:hyperlink w:anchor="_Toc173772864" w:history="1">
+            <w:r>
+              <w:rPr>
+                <w:rStyle w:val="Hyperlink"/>
+                <w:noProof/>
+              </w:rPr>
+              <w:t>III.1</w:t>
+            </w:r>
+            <w:r>
+              <w:rPr>
+                <w:rFonts w:asciiTheme="minorHAnsi" w:eastAsiaTheme="minorEastAsia" w:hAnsiTheme="minorHAnsi" w:cstheme="minorBidi"/>
+                <w:noProof/>
+                <w:color w:val="auto"/>
+                <w:kern w:val="2"/>
+                <w:sz w:val="22"/>
+                <w:lang w:val="ro-RO" w:eastAsia="ro-RO"/>
+              </w:rPr>
+              <w:tab/>
+            </w:r>
+            <w:r>
+              <w:rPr>
+                <w:rStyle w:val="Hyperlink"/>
+                <w:noProof/>
+              </w:rPr>
+              <w:t>Injections</w:t>
+            </w:r>
+            <w:r>
+              <w:rPr>
+                <w:noProof/>
+                <w:webHidden/>
+              </w:rPr>
+              <w:tab/>
+            </w:r>
+            <w:r>
+              <w:rPr>
+                <w:noProof/>
+                <w:webHidden/>
+              </w:rPr>
+              <w:fldChar w:fldCharType="begin"/>
+            </w:r>
+            <w:r>
+              <w:rPr>
+                <w:noProof/>
+                <w:webHidden/>
+              </w:rPr>
+              <w:instrText xml:space="preserve"> PAGEREF _Toc173772864 \h </w:instrText>
+            </w:r>
+            <w:r>
+              <w:rPr>
+                <w:noProof/>
+                <w:webHidden/>
+              </w:rPr>
+            </w:r>
+            <w:r>
+              <w:rPr>
+                <w:noProof/>
+                <w:webHidden/>
+              </w:rPr>
+              <w:fldChar w:fldCharType="separate"/>
+            </w:r>
+            <w:r>
+              <w:rPr>
+                <w:noProof/>
+                <w:webHidden/>
+              </w:rPr>
+              <w:t>14</w:t>
+            </w:r>
+            <w:r>
+              <w:rPr>
+                <w:noProof/>
+                <w:webHidden/>
+              </w:rPr>
+              <w:fldChar w:fldCharType="end"/>
+            </w:r>
+          </w:hyperlink>
+        </w:p>
+        <w:p>
+          <w:pPr>
+            <w:pStyle w:val="TOC3"/>
+            <w:tabs>
+              <w:tab w:val="left" w:pos="1320"/>
+              <w:tab w:val="right" w:leader="dot" w:pos="9394"/>
+            </w:tabs>
+            <w:rPr>
+              <w:rFonts w:asciiTheme="minorHAnsi" w:eastAsiaTheme="minorEastAsia" w:hAnsiTheme="minorHAnsi" w:cstheme="minorBidi"/>
+              <w:noProof/>
+              <w:color w:val="auto"/>
+              <w:kern w:val="2"/>
+              <w:sz w:val="22"/>
+              <w:lang w:val="ro-RO" w:eastAsia="ro-RO"/>
+            </w:rPr>
+          </w:pPr>
+          <w:hyperlink w:anchor="_Toc173772865" w:history="1">
+            <w:r>
+              <w:rPr>
+                <w:rStyle w:val="Hyperlink"/>
+                <w:noProof/>
+              </w:rPr>
+              <w:t>III.1.1</w:t>
+            </w:r>
+            <w:r>
+              <w:rPr>
+                <w:rFonts w:asciiTheme="minorHAnsi" w:eastAsiaTheme="minorEastAsia" w:hAnsiTheme="minorHAnsi" w:cstheme="minorBidi"/>
+                <w:noProof/>
+                <w:color w:val="auto"/>
+                <w:kern w:val="2"/>
+                <w:sz w:val="22"/>
+                <w:lang w:val="ro-RO" w:eastAsia="ro-RO"/>
+              </w:rPr>
+              <w:tab/>
+            </w:r>
+            <w:r>
+              <w:rPr>
+                <w:rStyle w:val="Hyperlink"/>
+                <w:noProof/>
+              </w:rPr>
+              <w:t>SQL Injections</w:t>
+            </w:r>
+            <w:r>
+              <w:rPr>
+                <w:noProof/>
+                <w:webHidden/>
+              </w:rPr>
+              <w:tab/>
+            </w:r>
+            <w:r>
+              <w:rPr>
+                <w:noProof/>
+                <w:webHidden/>
+              </w:rPr>
+              <w:fldChar w:fldCharType="begin"/>
+            </w:r>
+            <w:r>
+              <w:rPr>
+                <w:noProof/>
+                <w:webHidden/>
+              </w:rPr>
+              <w:instrText xml:space="preserve"> PAGEREF _Toc173772865 \h </w:instrText>
+            </w:r>
+            <w:r>
+              <w:rPr>
+                <w:noProof/>
+                <w:webHidden/>
+              </w:rPr>
+            </w:r>
+            <w:r>
+              <w:rPr>
+                <w:noProof/>
+                <w:webHidden/>
+              </w:rPr>
+              <w:fldChar w:fldCharType="separate"/>
+            </w:r>
+            <w:r>
+              <w:rPr>
+                <w:noProof/>
+                <w:webHidden/>
+              </w:rPr>
+              <w:t>15</w:t>
+            </w:r>
+            <w:r>
+              <w:rPr>
+                <w:noProof/>
+                <w:webHidden/>
+              </w:rPr>
+              <w:fldChar w:fldCharType="end"/>
+            </w:r>
+          </w:hyperlink>
+        </w:p>
+        <w:p>
+          <w:pPr>
+            <w:pStyle w:val="TOC3"/>
+            <w:tabs>
+              <w:tab w:val="left" w:pos="1320"/>
+              <w:tab w:val="right" w:leader="dot" w:pos="9394"/>
+            </w:tabs>
+            <w:rPr>
+              <w:rFonts w:asciiTheme="minorHAnsi" w:eastAsiaTheme="minorEastAsia" w:hAnsiTheme="minorHAnsi" w:cstheme="minorBidi"/>
+              <w:noProof/>
+              <w:color w:val="auto"/>
+              <w:kern w:val="2"/>
+              <w:sz w:val="22"/>
+              <w:lang w:val="ro-RO" w:eastAsia="ro-RO"/>
+            </w:rPr>
+          </w:pPr>
+          <w:hyperlink w:anchor="_Toc173772866" w:history="1">
+            <w:r>
+              <w:rPr>
+                <w:rStyle w:val="Hyperlink"/>
+                <w:noProof/>
+              </w:rPr>
+              <w:t>III.1.2</w:t>
+            </w:r>
+            <w:r>
+              <w:rPr>
+                <w:rFonts w:asciiTheme="minorHAnsi" w:eastAsiaTheme="minorEastAsia" w:hAnsiTheme="minorHAnsi" w:cstheme="minorBidi"/>
+                <w:noProof/>
+                <w:color w:val="auto"/>
+                <w:kern w:val="2"/>
+                <w:sz w:val="22"/>
+                <w:lang w:val="ro-RO" w:eastAsia="ro-RO"/>
+              </w:rPr>
+              <w:tab/>
+            </w:r>
+            <w:r>
+              <w:rPr>
+                <w:rStyle w:val="Hyperlink"/>
+                <w:noProof/>
+              </w:rPr>
+              <w:t>XSS Injections</w:t>
+            </w:r>
+            <w:r>
+              <w:rPr>
+                <w:noProof/>
+                <w:webHidden/>
+              </w:rPr>
+              <w:tab/>
+            </w:r>
+            <w:r>
+              <w:rPr>
+                <w:noProof/>
+                <w:webHidden/>
+              </w:rPr>
+              <w:fldChar w:fldCharType="begin"/>
+            </w:r>
+            <w:r>
+              <w:rPr>
+                <w:noProof/>
+                <w:webHidden/>
+              </w:rPr>
+              <w:instrText xml:space="preserve"> PAGEREF _Toc173772866 \h </w:instrText>
+            </w:r>
+            <w:r>
+              <w:rPr>
+                <w:noProof/>
+                <w:webHidden/>
+              </w:rPr>
+            </w:r>
+            <w:r>
+              <w:rPr>
+                <w:noProof/>
+                <w:webHidden/>
+              </w:rPr>
+              <w:fldChar w:fldCharType="separate"/>
+            </w:r>
+            <w:r>
+              <w:rPr>
+                <w:noProof/>
+                <w:webHidden/>
+              </w:rPr>
+              <w:t>15</w:t>
+            </w:r>
+            <w:r>
+              <w:rPr>
+                <w:noProof/>
+                <w:webHidden/>
+              </w:rPr>
+              <w:fldChar w:fldCharType="end"/>
+            </w:r>
+          </w:hyperlink>
+        </w:p>
+        <w:p>
+          <w:pPr>
+            <w:pStyle w:val="TOC3"/>
+            <w:tabs>
+              <w:tab w:val="left" w:pos="1320"/>
+              <w:tab w:val="right" w:leader="dot" w:pos="9394"/>
+            </w:tabs>
+            <w:rPr>
+              <w:rFonts w:asciiTheme="minorHAnsi" w:eastAsiaTheme="minorEastAsia" w:hAnsiTheme="minorHAnsi" w:cstheme="minorBidi"/>
+              <w:noProof/>
+              <w:color w:val="auto"/>
+              <w:kern w:val="2"/>
+              <w:sz w:val="22"/>
+              <w:lang w:val="ro-RO" w:eastAsia="ro-RO"/>
+            </w:rPr>
+          </w:pPr>
+          <w:hyperlink w:anchor="_Toc173772867" w:history="1">
+            <w:r>
+              <w:rPr>
+                <w:rStyle w:val="Hyperlink"/>
+                <w:noProof/>
+              </w:rPr>
+              <w:t>III.1.3</w:t>
+            </w:r>
+            <w:r>
+              <w:rPr>
+                <w:rFonts w:asciiTheme="minorHAnsi" w:eastAsiaTheme="minorEastAsia" w:hAnsiTheme="minorHAnsi" w:cstheme="minorBidi"/>
+                <w:noProof/>
+                <w:color w:val="auto"/>
+                <w:kern w:val="2"/>
+                <w:sz w:val="22"/>
+                <w:lang w:val="ro-RO" w:eastAsia="ro-RO"/>
+              </w:rPr>
+              <w:tab/>
+            </w:r>
+            <w:r>
+              <w:rPr>
+                <w:rStyle w:val="Hyperlink"/>
+                <w:noProof/>
+              </w:rPr>
+              <w:t>HTML Injections</w:t>
+            </w:r>
+            <w:r>
+              <w:rPr>
+                <w:noProof/>
+                <w:webHidden/>
+              </w:rPr>
+              <w:tab/>
+            </w:r>
+            <w:r>
+              <w:rPr>
+                <w:noProof/>
+                <w:webHidden/>
+              </w:rPr>
+              <w:fldChar w:fldCharType="begin"/>
+            </w:r>
+            <w:r>
+              <w:rPr>
+                <w:noProof/>
+                <w:webHidden/>
+              </w:rPr>
+              <w:instrText xml:space="preserve"> PAGEREF _Toc173772867 \h </w:instrText>
+            </w:r>
+            <w:r>
+              <w:rPr>
+                <w:noProof/>
+                <w:webHidden/>
+              </w:rPr>
+            </w:r>
+            <w:r>
+              <w:rPr>
+                <w:noProof/>
+                <w:webHidden/>
+              </w:rPr>
+              <w:fldChar w:fldCharType="separate"/>
+            </w:r>
+            <w:r>
+              <w:rPr>
+                <w:noProof/>
+                <w:webHidden/>
+              </w:rPr>
+              <w:t>16</w:t>
+            </w:r>
+            <w:r>
+              <w:rPr>
+                <w:noProof/>
+                <w:webHidden/>
+              </w:rPr>
+              <w:fldChar w:fldCharType="end"/>
+            </w:r>
+          </w:hyperlink>
+        </w:p>
+        <w:p>
+          <w:pPr>
+            <w:pStyle w:val="TOC3"/>
+            <w:tabs>
+              <w:tab w:val="left" w:pos="1320"/>
+              <w:tab w:val="right" w:leader="dot" w:pos="9394"/>
+            </w:tabs>
+            <w:rPr>
+              <w:rFonts w:asciiTheme="minorHAnsi" w:eastAsiaTheme="minorEastAsia" w:hAnsiTheme="minorHAnsi" w:cstheme="minorBidi"/>
+              <w:noProof/>
+              <w:color w:val="auto"/>
+              <w:kern w:val="2"/>
+              <w:sz w:val="22"/>
+              <w:lang w:val="ro-RO" w:eastAsia="ro-RO"/>
+            </w:rPr>
+          </w:pPr>
+          <w:hyperlink w:anchor="_Toc173772868" w:history="1">
+            <w:r>
+              <w:rPr>
+                <w:rStyle w:val="Hyperlink"/>
+                <w:noProof/>
+              </w:rPr>
+              <w:t>III.1.4</w:t>
+            </w:r>
+            <w:r>
+              <w:rPr>
+                <w:rFonts w:asciiTheme="minorHAnsi" w:eastAsiaTheme="minorEastAsia" w:hAnsiTheme="minorHAnsi" w:cstheme="minorBidi"/>
+                <w:noProof/>
+                <w:color w:val="auto"/>
+                <w:kern w:val="2"/>
+                <w:sz w:val="22"/>
+                <w:lang w:val="ro-RO" w:eastAsia="ro-RO"/>
+              </w:rPr>
+              <w:tab/>
+            </w:r>
+            <w:r>
+              <w:rPr>
+                <w:rStyle w:val="Hyperlink"/>
+                <w:noProof/>
+              </w:rPr>
+              <w:t>Command Execution Injections</w:t>
+            </w:r>
+            <w:r>
+              <w:rPr>
+                <w:noProof/>
+                <w:webHidden/>
+              </w:rPr>
+              <w:tab/>
+            </w:r>
+            <w:r>
+              <w:rPr>
+                <w:noProof/>
+                <w:webHidden/>
+              </w:rPr>
+              <w:fldChar w:fldCharType="begin"/>
+            </w:r>
+            <w:r>
+              <w:rPr>
+                <w:noProof/>
+                <w:webHidden/>
+              </w:rPr>
+              <w:instrText xml:space="preserve"> PAGEREF _Toc173772868 \h </w:instrText>
+            </w:r>
+            <w:r>
+              <w:rPr>
+                <w:noProof/>
+                <w:webHidden/>
+              </w:rPr>
+            </w:r>
+            <w:r>
+              <w:rPr>
+                <w:noProof/>
+                <w:webHidden/>
+              </w:rPr>
+              <w:fldChar w:fldCharType="separate"/>
+            </w:r>
+            <w:r>
+              <w:rPr>
+                <w:noProof/>
+                <w:webHidden/>
+              </w:rPr>
+              <w:t>16</w:t>
             </w:r>
             <w:r>
               <w:rPr>
@@ -2539,7 +3108,19 @@
         <w:rPr>
           <w:szCs w:val="24"/>
         </w:rPr>
-        <w:t>, bounty hunters)</w:t>
+        <w:t xml:space="preserve">, </w:t>
+      </w:r>
+      <w:r>
+        <w:rPr>
+          <w:szCs w:val="24"/>
+        </w:rPr>
+        <w:t>bug-</w:t>
+      </w:r>
+      <w:r>
+        <w:rPr>
+          <w:szCs w:val="24"/>
+        </w:rPr>
+        <w:t>bounty hunters)</w:t>
       </w:r>
       <w:r>
         <w:rPr>
@@ -2827,12 +3408,6 @@
         </w:rPr>
         <w:t>, scan type and login details.</w:t>
       </w:r>
-      <w:r>
-        <w:rPr>
-          <w:szCs w:val="24"/>
-        </w:rPr>
-        <w:t xml:space="preserve"> </w:t>
-      </w:r>
     </w:p>
     <w:p>
       <w:pPr>
@@ -2929,7 +3504,7 @@
           <w:iCs/>
           <w:szCs w:val="24"/>
         </w:rPr>
-        <w:t>u</w:t>
+        <w:t>U</w:t>
       </w:r>
       <w:r>
         <w:rPr>
@@ -2947,7 +3522,7 @@
           <w:iCs/>
           <w:szCs w:val="24"/>
         </w:rPr>
-        <w:t>r</w:t>
+        <w:t>R</w:t>
       </w:r>
       <w:r>
         <w:rPr>
@@ -2965,7 +3540,7 @@
           <w:iCs/>
           <w:szCs w:val="24"/>
         </w:rPr>
-        <w:t>l</w:t>
+        <w:t>L</w:t>
       </w:r>
       <w:r>
         <w:rPr>
@@ -3087,7 +3662,7 @@
           <w:iCs/>
           <w:szCs w:val="24"/>
         </w:rPr>
-        <w:t xml:space="preserve">ypertext </w:t>
+        <w:t>yper</w:t>
       </w:r>
       <w:r>
         <w:rPr>
@@ -3097,15 +3672,15 @@
           <w:iCs/>
           <w:szCs w:val="24"/>
         </w:rPr>
-        <w:t>M</w:t>
-      </w:r>
-      <w:r>
-        <w:rPr>
-          <w:i/>
-          <w:iCs/>
-          <w:szCs w:val="24"/>
-        </w:rPr>
-        <w:t xml:space="preserve">arkup </w:t>
+        <w:t>T</w:t>
+      </w:r>
+      <w:r>
+        <w:rPr>
+          <w:i/>
+          <w:iCs/>
+          <w:szCs w:val="24"/>
+        </w:rPr>
+        <w:t xml:space="preserve">ext </w:t>
       </w:r>
       <w:r>
         <w:rPr>
@@ -3115,6 +3690,24 @@
           <w:iCs/>
           <w:szCs w:val="24"/>
         </w:rPr>
+        <w:t>M</w:t>
+      </w:r>
+      <w:r>
+        <w:rPr>
+          <w:i/>
+          <w:iCs/>
+          <w:szCs w:val="24"/>
+        </w:rPr>
+        <w:t xml:space="preserve">arkup </w:t>
+      </w:r>
+      <w:r>
+        <w:rPr>
+          <w:b/>
+          <w:bCs/>
+          <w:i/>
+          <w:iCs/>
+          <w:szCs w:val="24"/>
+        </w:rPr>
         <w:t>L</w:t>
       </w:r>
       <w:r>
@@ -3141,7 +3734,7 @@
         <w:rPr>
           <w:szCs w:val="24"/>
         </w:rPr>
-        <w:t xml:space="preserve">The new version of the scanner has been built for scalability and ease of access, as the number of prerequisite configurations has been decreased </w:t>
+        <w:t xml:space="preserve">The new version has been built for scalability and ease of access, as the number of prerequisite configurations has been decreased </w:t>
       </w:r>
       <w:r>
         <w:rPr>
@@ -3245,7 +3838,7 @@
       <w:pPr>
         <w:pStyle w:val="Heading1"/>
       </w:pPr>
-      <w:bookmarkStart w:id="0" w:name="_Toc173508260"/>
+      <w:bookmarkStart w:id="0" w:name="_Toc173772842"/>
       <w:r>
         <w:lastRenderedPageBreak/>
         <w:t>In</w:t>
@@ -3337,7 +3930,7 @@
           <w:color w:val="auto"/>
           <w:szCs w:val="24"/>
         </w:rPr>
-        <w:t>pictured</w:t>
+        <w:t>visualized</w:t>
       </w:r>
       <w:r>
         <w:rPr>
@@ -3355,19 +3948,67 @@
         <w:rPr>
           <w:szCs w:val="24"/>
         </w:rPr>
-        <w:t xml:space="preserve"> border between two </w:t>
-      </w:r>
-      <w:r>
-        <w:rPr>
-          <w:szCs w:val="24"/>
-        </w:rPr>
-        <w:t>armies</w:t>
-      </w:r>
-      <w:r>
-        <w:rPr>
-          <w:szCs w:val="24"/>
-        </w:rPr>
-        <w:t xml:space="preserve"> of people whose whole purpose is to conquer </w:t>
+        <w:t xml:space="preserve"> </w:t>
+      </w:r>
+      <w:r>
+        <w:rPr>
+          <w:szCs w:val="24"/>
+        </w:rPr>
+        <w:t>tug-of-war battle</w:t>
+      </w:r>
+      <w:r>
+        <w:rPr>
+          <w:szCs w:val="24"/>
+        </w:rPr>
+        <w:t xml:space="preserve"> between two </w:t>
+      </w:r>
+      <w:r>
+        <w:rPr>
+          <w:szCs w:val="24"/>
+        </w:rPr>
+        <w:t>opposing forces</w:t>
+      </w:r>
+      <w:r>
+        <w:rPr>
+          <w:szCs w:val="24"/>
+        </w:rPr>
+        <w:t xml:space="preserve"> </w:t>
+      </w:r>
+      <w:r>
+        <w:rPr>
+          <w:szCs w:val="24"/>
+        </w:rPr>
+        <w:t>whose</w:t>
+      </w:r>
+      <w:r>
+        <w:rPr>
+          <w:szCs w:val="24"/>
+        </w:rPr>
+        <w:t xml:space="preserve"> </w:t>
+      </w:r>
+      <w:r>
+        <w:rPr>
+          <w:szCs w:val="24"/>
+        </w:rPr>
+        <w:t xml:space="preserve">common </w:t>
+      </w:r>
+      <w:r>
+        <w:rPr>
+          <w:szCs w:val="24"/>
+        </w:rPr>
+        <w:t xml:space="preserve">purpose is to </w:t>
+      </w:r>
+      <w:r>
+        <w:rPr>
+          <w:szCs w:val="24"/>
+        </w:rPr>
+        <w:t>dominate each other’s’</w:t>
+      </w:r>
+      <w:r>
+        <w:rPr>
+          <w:szCs w:val="24"/>
+        </w:rPr>
+        <w:t xml:space="preserve"> </w:t>
       </w:r>
       <w:r>
         <w:rPr>
@@ -3379,19 +4020,7 @@
         <w:rPr>
           <w:szCs w:val="24"/>
         </w:rPr>
-        <w:t xml:space="preserve"> in the other</w:t>
-      </w:r>
-      <w:r>
-        <w:rPr>
-          <w:szCs w:val="24"/>
-        </w:rPr>
-        <w:t>’</w:t>
-      </w:r>
-      <w:r>
-        <w:rPr>
-          <w:szCs w:val="24"/>
-        </w:rPr>
-        <w:t xml:space="preserve">s lands. </w:t>
+        <w:t xml:space="preserve">. </w:t>
       </w:r>
       <w:r>
         <w:rPr>
@@ -3433,7 +4062,53 @@
         <w:rPr>
           <w:szCs w:val="24"/>
         </w:rPr>
-        <w:t xml:space="preserve">owadays, not only software engineers and security researchers are impacted daily by digital data </w:t>
+        <w:t xml:space="preserve">owadays, not only </w:t>
+      </w:r>
+      <w:r>
+        <w:rPr>
+          <w:szCs w:val="24"/>
+        </w:rPr>
+        <w:t xml:space="preserve">people working in the </w:t>
+      </w:r>
+      <w:r>
+        <w:rPr>
+          <w:b/>
+          <w:bCs/>
+          <w:szCs w:val="24"/>
+        </w:rPr>
+        <w:t>I</w:t>
+      </w:r>
+      <w:r>
+        <w:rPr>
+          <w:szCs w:val="24"/>
+        </w:rPr>
+        <w:t xml:space="preserve">nformation </w:t>
+      </w:r>
+      <w:r>
+        <w:rPr>
+          <w:b/>
+          <w:bCs/>
+          <w:szCs w:val="24"/>
+        </w:rPr>
+        <w:t>T</w:t>
+      </w:r>
+      <w:r>
+        <w:rPr>
+          <w:szCs w:val="24"/>
+        </w:rPr>
+        <w:t xml:space="preserve">echnology (IT) </w:t>
+      </w:r>
+      <w:r>
+        <w:rPr>
+          <w:szCs w:val="24"/>
+        </w:rPr>
+        <w:t>industry</w:t>
+      </w:r>
+      <w:r>
+        <w:rPr>
+          <w:szCs w:val="24"/>
+        </w:rPr>
+        <w:t xml:space="preserve"> are impacted by digital data </w:t>
       </w:r>
       <w:r>
         <w:rPr>
@@ -3457,7 +4132,13 @@
         <w:rPr>
           <w:szCs w:val="24"/>
         </w:rPr>
-        <w:t>, but any other person with a smart phone or any other digital device</w:t>
+        <w:t xml:space="preserve">, but any other person with a smart </w:t>
+      </w:r>
+      <w:r>
+        <w:rPr>
+          <w:szCs w:val="24"/>
+        </w:rPr>
+        <w:t>device</w:t>
       </w:r>
       <w:r>
         <w:rPr>
@@ -3469,12 +4150,13 @@
         <w:rPr>
           <w:szCs w:val="24"/>
         </w:rPr>
-        <w:t>.</w:t>
+        <w:t xml:space="preserve"> can a victim of the attackers’ bad intentions either directly or, as most of the time, coincidentally.</w:t>
       </w:r>
     </w:p>
     <w:p>
       <w:pPr>
         <w:spacing w:before="0"/>
+        <w:ind w:firstLine="680"/>
         <w:jc w:val="both"/>
         <w:rPr>
           <w:szCs w:val="24"/>
@@ -3484,7 +4166,13 @@
         <w:rPr>
           <w:szCs w:val="24"/>
         </w:rPr>
-        <w:tab/>
+        <w:t>Currently, more and more solutions are transitioning to web applications designed to provide the users with a fast resolution for everyday activities (for example: buying a bus ticket, ordering a meal from the local restaurant, tracking your parcels or accessing your bank balance)</w:t>
+      </w:r>
+      <w:r>
+        <w:rPr>
+          <w:szCs w:val="24"/>
+        </w:rPr>
+        <w:t xml:space="preserve">. </w:t>
       </w:r>
       <w:r>
         <w:rPr>
@@ -3559,97 +4247,37 @@
         <w:rPr>
           <w:szCs w:val="24"/>
         </w:rPr>
-        <w:t>. Currently, more and more solutions are transitioning to web applications designed to provide the user</w:t>
-      </w:r>
-      <w:r>
-        <w:rPr>
-          <w:szCs w:val="24"/>
-        </w:rPr>
-        <w:t>s</w:t>
-      </w:r>
-      <w:r>
-        <w:rPr>
-          <w:szCs w:val="24"/>
-        </w:rPr>
-        <w:t xml:space="preserve"> with a fast resolution for </w:t>
-      </w:r>
-      <w:r>
-        <w:rPr>
-          <w:szCs w:val="24"/>
-        </w:rPr>
-        <w:t>everyday</w:t>
-      </w:r>
-      <w:r>
-        <w:rPr>
-          <w:szCs w:val="24"/>
-        </w:rPr>
-        <w:t xml:space="preserve"> activities</w:t>
-      </w:r>
-      <w:r>
-        <w:rPr>
-          <w:szCs w:val="24"/>
-        </w:rPr>
-        <w:t xml:space="preserve"> (</w:t>
-      </w:r>
-      <w:r>
-        <w:rPr>
-          <w:szCs w:val="24"/>
-        </w:rPr>
-        <w:t>for example</w:t>
-      </w:r>
-      <w:r>
-        <w:rPr>
-          <w:szCs w:val="24"/>
-        </w:rPr>
-        <w:t>:</w:t>
-      </w:r>
-      <w:r>
-        <w:rPr>
-          <w:szCs w:val="24"/>
-        </w:rPr>
-        <w:t xml:space="preserve"> buying a bus ticket, ordering a meal from the local restaurant, tracking your parcels</w:t>
-      </w:r>
-      <w:r>
-        <w:rPr>
-          <w:szCs w:val="24"/>
-        </w:rPr>
-        <w:t xml:space="preserve"> or</w:t>
-      </w:r>
-      <w:r>
-        <w:rPr>
-          <w:szCs w:val="24"/>
-        </w:rPr>
-        <w:t xml:space="preserve"> accessing your bank balance</w:t>
-      </w:r>
-      <w:r>
-        <w:rPr>
-          <w:szCs w:val="24"/>
-        </w:rPr>
-        <w:t>)</w:t>
-      </w:r>
-      <w:r>
-        <w:rPr>
-          <w:szCs w:val="24"/>
-        </w:rPr>
         <w:t>. Due to this reason</w:t>
       </w:r>
       <w:r>
         <w:rPr>
           <w:szCs w:val="24"/>
         </w:rPr>
-        <w:t>, the need of having a secure website</w:t>
-      </w:r>
-      <w:r>
-        <w:rPr>
-          <w:szCs w:val="24"/>
-        </w:rPr>
-        <w:t xml:space="preserve"> and educated users</w:t>
-      </w:r>
-      <w:r>
-        <w:rPr>
-          <w:szCs w:val="24"/>
-        </w:rPr>
-        <w:t xml:space="preserve"> is more important than ever.</w:t>
+        <w:t xml:space="preserve">, </w:t>
+      </w:r>
+      <w:r>
+        <w:rPr>
+          <w:szCs w:val="24"/>
+        </w:rPr>
+        <w:t xml:space="preserve">numerous websites are storing sensitive user data that can be </w:t>
+      </w:r>
+      <w:r>
+        <w:rPr>
+          <w:szCs w:val="24"/>
+        </w:rPr>
+        <w:t xml:space="preserve">worth lots of money in the hands of the wrong people. So, protecting the web applications and their data has become one of the most important security </w:t>
+      </w:r>
+      <w:r>
+        <w:rPr>
+          <w:szCs w:val="24"/>
+        </w:rPr>
+        <w:t>issues</w:t>
+      </w:r>
+      <w:r>
+        <w:rPr>
+          <w:szCs w:val="24"/>
+        </w:rPr>
+        <w:t xml:space="preserve"> of our times, as today, compromising such an application can provide valuable data for further elaborated attacks.</w:t>
       </w:r>
     </w:p>
     <w:p>
@@ -3666,7 +4294,7 @@
         <w:pStyle w:val="Heading2"/>
       </w:pPr>
       <w:bookmarkStart w:id="1" w:name="_Toc74397304"/>
-      <w:bookmarkStart w:id="2" w:name="_Toc173508261"/>
+      <w:bookmarkStart w:id="2" w:name="_Toc173772843"/>
       <w:r>
         <w:t>M</w:t>
       </w:r>
@@ -3740,14 +4368,7 @@
           <w:i/>
           <w:iCs/>
         </w:rPr>
-        <w:t xml:space="preserve">A web browser is </w:t>
-      </w:r>
-      <w:r>
-        <w:rPr>
-          <w:i/>
-          <w:iCs/>
-        </w:rPr>
-        <w:t>a computer program used for accessing sites or information on a network (such as the World Wide Web)</w:t>
+        <w:t>A web browser is a computer program used for accessing sites or information on a network (such as the World Wide Web)</w:t>
       </w:r>
       <w:sdt>
         <w:sdtPr>
@@ -3804,10 +4425,7 @@
         </w:sdtContent>
       </w:sdt>
       <w:r>
-        <w:t>.</w:t>
-      </w:r>
-      <w:r>
-        <w:t xml:space="preserve"> </w:t>
+        <w:t xml:space="preserve">. </w:t>
       </w:r>
       <w:r>
         <w:t xml:space="preserve">As the web application is designed to be publicly accessible, attackers have an </w:t>
@@ -3816,13 +4434,26 @@
         <w:t>easy target available</w:t>
       </w:r>
       <w:r>
-        <w:t xml:space="preserve"> to lock on their scanners to and wait for low hanging fruits to be found. Due to this reason, I have decided to create a scanner similar with the tools </w:t>
-      </w:r>
-      <w:r>
-        <w:t xml:space="preserve">and methods </w:t>
-      </w:r>
-      <w:r>
-        <w:t>attackers are using to detect misconfigured websites over the internet.</w:t>
+        <w:t xml:space="preserve"> to lock on their scanners to and </w:t>
+      </w:r>
+      <w:r>
+        <w:t xml:space="preserve">wait for immediate and easy to reach security </w:t>
+      </w:r>
+      <w:r>
+        <w:lastRenderedPageBreak/>
+        <w:t>weaknesses</w:t>
+      </w:r>
+      <w:r>
+        <w:t xml:space="preserve">. Due to this reason, I </w:t>
+      </w:r>
+      <w:r>
+        <w:t xml:space="preserve">have aimed to develop a scanner tool that simulates </w:t>
+      </w:r>
+      <w:r>
+        <w:t>attackers’</w:t>
+      </w:r>
+      <w:r>
+        <w:t xml:space="preserve"> tactics to proactively identify the latest emerging threats. </w:t>
       </w:r>
     </w:p>
     <w:p>
@@ -3831,11 +4462,7 @@
         <w:jc w:val="both"/>
       </w:pPr>
       <w:r>
-        <w:t xml:space="preserve">As information is constantly changing, so are software solutions and their configurations. Due to the ongoing modifications in web application service configurations and their increased </w:t>
-      </w:r>
-      <w:r>
-        <w:lastRenderedPageBreak/>
-        <w:t xml:space="preserve">complexity, researchers and red-teamers can have difficulties in detecting vulnerabilities in a timely manner. </w:t>
+        <w:t xml:space="preserve">As information is constantly changing, so are software solutions and their configurations. Due to the ongoing modifications in web application service configurations and their increased complexity, researchers and red-teamers can have difficulties in detecting vulnerabilities in a timely manner. </w:t>
       </w:r>
       <w:r>
         <w:t xml:space="preserve">This also causes automated vulnerability detection tools to become deprecated really fast. As my project is an automated detection tools as well, I have decided to further continue its development and update </w:t>
@@ -3844,10 +4471,28 @@
         <w:t>the detection capabilities to keep up t</w:t>
       </w:r>
       <w:r>
-        <w:t xml:space="preserve">he latest security risks while also having scalability in mind. In the following pages, I will present the new features of this tool, as well as the implementation methods I have chosen for ensuring </w:t>
-      </w:r>
-      <w:r>
-        <w:t>future updates are done in a timely manner.</w:t>
+        <w:t>he latest security risks</w:t>
+      </w:r>
+      <w:r>
+        <w:t xml:space="preserve"> and recommendations</w:t>
+      </w:r>
+      <w:r>
+        <w:t xml:space="preserve"> while also </w:t>
+      </w:r>
+      <w:r>
+        <w:t>keeping track of</w:t>
+      </w:r>
+      <w:r>
+        <w:t xml:space="preserve"> scalability</w:t>
+      </w:r>
+      <w:r>
+        <w:t xml:space="preserve"> and performance</w:t>
+      </w:r>
+      <w:r>
+        <w:t xml:space="preserve">. In the following pages, I will present the new features of this tool, as well as the implementation methods I have chosen for </w:t>
+      </w:r>
+      <w:r>
+        <w:t>this new and enhanced web applications scanner.</w:t>
       </w:r>
     </w:p>
     <w:p>
@@ -3860,7 +4505,7 @@
       <w:pPr>
         <w:pStyle w:val="Heading2"/>
       </w:pPr>
-      <w:bookmarkStart w:id="3" w:name="_Toc173508262"/>
+      <w:bookmarkStart w:id="3" w:name="_Toc173772844"/>
       <w:r>
         <w:t>Personal</w:t>
       </w:r>
@@ -4014,7 +4659,7 @@
         <w:t>the new version is based on my</w:t>
       </w:r>
       <w:r>
-        <w:t xml:space="preserve"> work obtained experience as a Security Analyst and on</w:t>
+        <w:t xml:space="preserve"> work experience as a Security Analyst and on</w:t>
       </w:r>
       <w:r>
         <w:t xml:space="preserve"> </w:t>
@@ -4090,10 +4735,10 @@
         <w:t>,</w:t>
       </w:r>
       <w:r>
-        <w:t xml:space="preserve"> over the last 3 years</w:t>
-      </w:r>
-      <w:r>
-        <w:t>.</w:t>
+        <w:t xml:space="preserve"> over the last 3 yea</w:t>
+      </w:r>
+      <w:r>
+        <w:t>rs.</w:t>
       </w:r>
     </w:p>
     <w:p>
@@ -4201,7 +4846,13 @@
         <w:t>number</w:t>
       </w:r>
       <w:r>
-        <w:t xml:space="preserve"> of prerequisite configurations needed and by providing </w:t>
+        <w:t xml:space="preserve"> of prerequisite configurations needed</w:t>
+      </w:r>
+      <w:r>
+        <w:t>,</w:t>
+      </w:r>
+      <w:r>
+        <w:t xml:space="preserve"> and by providing </w:t>
       </w:r>
       <w:r>
         <w:t xml:space="preserve">a </w:t>
@@ -4259,8 +4910,9 @@
       <w:pPr>
         <w:pStyle w:val="Heading2"/>
       </w:pPr>
-      <w:bookmarkStart w:id="4" w:name="_Toc173508263"/>
-      <w:r>
+      <w:bookmarkStart w:id="4" w:name="_Toc173772845"/>
+      <w:r>
+        <w:lastRenderedPageBreak/>
         <w:t>Struct</w:t>
       </w:r>
       <w:r>
@@ -4315,7 +4967,7 @@
       <w:pPr>
         <w:pStyle w:val="Heading1"/>
       </w:pPr>
-      <w:bookmarkStart w:id="5" w:name="_Toc173508264"/>
+      <w:bookmarkStart w:id="5" w:name="_Toc173772846"/>
       <w:r>
         <w:lastRenderedPageBreak/>
         <w:t>Technologies</w:t>
@@ -4334,7 +4986,19 @@
         <w:jc w:val="both"/>
       </w:pPr>
       <w:r>
-        <w:t>Compared to the previous scanner version which was running Python version 3.2, the new version was written in Python version 3.9</w:t>
+        <w:t xml:space="preserve">Compared to the previous scanner version which was running Python version 3.2, the new version was </w:t>
+      </w:r>
+      <w:r>
+        <w:t>implemented</w:t>
+      </w:r>
+      <w:r>
+        <w:t xml:space="preserve"> in Python version 3.9. Python is one of the best programming languages to use for automated sequential or parallel </w:t>
+      </w:r>
+      <w:r>
+        <w:t>instructions</w:t>
+      </w:r>
+      <w:r>
+        <w:t>, since it is easy to learn, to read and to understand</w:t>
       </w:r>
       <w:sdt>
         <w:sdtPr>
@@ -4369,13 +5033,7 @@
         </w:sdtContent>
       </w:sdt>
       <w:r>
-        <w:t xml:space="preserve">. Python is one of the best programming languages to use for automated sequential or parallel </w:t>
-      </w:r>
-      <w:r>
-        <w:t>instructions</w:t>
-      </w:r>
-      <w:r>
-        <w:t xml:space="preserve">, since it is easy to learn, to read and to understand. Additionally, what makes Python great for automations is the big number of modules and libraries available and easily compatible with numerous software applicability (web and desktop applications, data structures and analysis, scripts, etc.). </w:t>
+        <w:t>. Additionally, what makes Python great for automations is the big number of modules and libraries available and easily compatible with numerous software applicability (web and desktop applications, data structures and analysis, scripts, etc.).</w:t>
       </w:r>
     </w:p>
     <w:p>
@@ -4384,7 +5042,13 @@
         <w:jc w:val="both"/>
       </w:pPr>
       <w:r>
-        <w:t>For this project, the most important modules and components used are the ones used to communicate with the website, such as</w:t>
+        <w:t>For this project, the most important modules and components</w:t>
+      </w:r>
+      <w:r>
+        <w:t xml:space="preserve"> </w:t>
+      </w:r>
+      <w:r>
+        <w:t>are the ones used to communicate with the website, such as</w:t>
       </w:r>
       <w:r>
         <w:t xml:space="preserve"> </w:t>
@@ -4640,7 +5304,7 @@
         <w:pStyle w:val="Heading2"/>
         <w:jc w:val="both"/>
       </w:pPr>
-      <w:bookmarkStart w:id="6" w:name="_Toc173508265"/>
+      <w:bookmarkStart w:id="6" w:name="_Toc173772847"/>
       <w:r>
         <w:t>Python</w:t>
       </w:r>
@@ -4697,24 +5361,16 @@
         <w:t>,</w:t>
       </w:r>
       <w:r>
-        <w:t xml:space="preserve"> easy to read and write syntax, Python is widely used for complex automated actions among cybersecurity enthusiasts. In projects similar with this one, Python is the go-</w:t>
-      </w:r>
-      <w:proofErr w:type="gramStart"/>
-      <w:r>
-        <w:t>to choice</w:t>
-      </w:r>
-      <w:proofErr w:type="gramEnd"/>
-      <w:r>
-        <w:t xml:space="preserve"> of any individual interested </w:t>
-      </w:r>
-      <w:r>
-        <w:t xml:space="preserve">in ease of use and versatility. Web applications are constantly changing their structure and code, due to this reason, automated scanning tools need to be implemented in easy to maintain solutions that can handle large amount of data and </w:t>
-      </w:r>
-      <w:r>
-        <w:t xml:space="preserve">also </w:t>
-      </w:r>
-      <w:r>
-        <w:t>be compatible with other tools and technologies</w:t>
+        <w:t xml:space="preserve"> easy to read and write syntax, Python is widely used for complex automated actions among cybersecurity enthusiasts. In projects similar with this one, Python is the </w:t>
+      </w:r>
+      <w:r>
+        <w:t>best</w:t>
+      </w:r>
+      <w:r>
+        <w:t xml:space="preserve"> choice of any individual interested </w:t>
+      </w:r>
+      <w:r>
+        <w:t>in ease of use and versatility. Web applications are constantly changing their structure and code, due to this reason, automated scanning tools need to be implemented in easy to maintain solutions that can handle large amount of data and also be compatible with other tools and technologies</w:t>
       </w:r>
       <w:sdt>
         <w:sdtPr>
@@ -4762,7 +5418,7 @@
         <w:pStyle w:val="Heading2"/>
         <w:jc w:val="both"/>
       </w:pPr>
-      <w:bookmarkStart w:id="7" w:name="_Toc173508266"/>
+      <w:bookmarkStart w:id="7" w:name="_Toc173772848"/>
       <w:r>
         <w:t>Requests</w:t>
       </w:r>
@@ -5158,7 +5814,7 @@
         <w:pStyle w:val="Heading2"/>
         <w:jc w:val="both"/>
       </w:pPr>
-      <w:bookmarkStart w:id="8" w:name="_Toc173508267"/>
+      <w:bookmarkStart w:id="8" w:name="_Toc173772849"/>
       <w:r>
         <w:t>Urllib</w:t>
       </w:r>
@@ -5211,9 +5867,8 @@
     <w:p>
       <w:pPr>
         <w:pStyle w:val="Heading3"/>
-        <w:jc w:val="both"/>
-      </w:pPr>
-      <w:bookmarkStart w:id="9" w:name="_Toc173508268"/>
+      </w:pPr>
+      <w:bookmarkStart w:id="9" w:name="_Toc173772850"/>
       <w:r>
         <w:t>U</w:t>
       </w:r>
@@ -5297,9 +5952,8 @@
     <w:p>
       <w:pPr>
         <w:pStyle w:val="Heading3"/>
-        <w:jc w:val="both"/>
-      </w:pPr>
-      <w:bookmarkStart w:id="10" w:name="_Toc173508269"/>
+      </w:pPr>
+      <w:bookmarkStart w:id="10" w:name="_Toc173772851"/>
       <w:r>
         <w:t>Urllib.requests</w:t>
       </w:r>
@@ -5384,7 +6038,7 @@
         <w:pStyle w:val="Heading2"/>
         <w:jc w:val="both"/>
       </w:pPr>
-      <w:bookmarkStart w:id="11" w:name="_Toc173508270"/>
+      <w:bookmarkStart w:id="11" w:name="_Toc173772852"/>
       <w:r>
         <w:t>BeautifulSoup</w:t>
       </w:r>
@@ -5402,7 +6056,10 @@
         <w:t>s</w:t>
       </w:r>
       <w:r>
-        <w:t xml:space="preserve"> used for</w:t>
+        <w:t xml:space="preserve"> used</w:t>
+      </w:r>
+      <w:r>
+        <w:t xml:space="preserve"> for interaction with</w:t>
       </w:r>
       <w:r>
         <w:t xml:space="preserve"> </w:t>
@@ -5553,6 +6210,9 @@
       </w:r>
       <w:r>
         <w:t xml:space="preserve">(XML) </w:t>
+      </w:r>
+      <w:r>
+        <w:t xml:space="preserve">components </w:t>
       </w:r>
       <w:r>
         <w:t xml:space="preserve">and </w:t>
@@ -5661,6 +6321,17 @@
       <w:r>
         <w:t>.</w:t>
       </w:r>
+      <w:r>
+        <w:t xml:space="preserve"> This module is </w:t>
+      </w:r>
+      <w:proofErr w:type="spellStart"/>
+      <w:r>
+        <w:t>reponsable</w:t>
+      </w:r>
+      <w:proofErr w:type="spellEnd"/>
+      <w:r>
+        <w:t xml:space="preserve"> for any interaction between the scanner and the targeted web page content.</w:t>
+      </w:r>
     </w:p>
     <w:p>
       <w:pPr>
@@ -5673,7 +6344,7 @@
         <w:pStyle w:val="Heading2"/>
         <w:jc w:val="both"/>
       </w:pPr>
-      <w:bookmarkStart w:id="12" w:name="_Toc173508271"/>
+      <w:bookmarkStart w:id="12" w:name="_Toc173772853"/>
       <w:r>
         <w:t>Threading</w:t>
       </w:r>
@@ -5763,6 +6434,9 @@
       <w:r>
         <w:t>.</w:t>
       </w:r>
+      <w:r>
+        <w:t xml:space="preserve"> Threading was implemented for decreasing the execution time of the project by running multiple tests for multiple URLs in parallel.</w:t>
+      </w:r>
     </w:p>
     <w:p>
       <w:pPr>
@@ -5774,7 +6448,7 @@
         <w:pStyle w:val="Heading2"/>
         <w:jc w:val="both"/>
       </w:pPr>
-      <w:bookmarkStart w:id="13" w:name="_Toc173508272"/>
+      <w:bookmarkStart w:id="13" w:name="_Toc173772854"/>
       <w:r>
         <w:t>OS</w:t>
       </w:r>
@@ -5868,6 +6542,9 @@
       <w:r>
         <w:t>. This module can also be used for more advanced interactions with the OS such as accessing environments variables, process information, managing registries and other system related functions.</w:t>
       </w:r>
+      <w:r>
+        <w:t xml:space="preserve"> In this project, the module is responsible for file interaction.</w:t>
+      </w:r>
     </w:p>
     <w:p>
       <w:pPr>
@@ -5879,7 +6556,7 @@
         <w:pStyle w:val="Heading2"/>
         <w:jc w:val="both"/>
       </w:pPr>
-      <w:bookmarkStart w:id="14" w:name="_Toc173508273"/>
+      <w:bookmarkStart w:id="14" w:name="_Toc173772855"/>
       <w:r>
         <w:t>ConfigParser</w:t>
       </w:r>
@@ -5919,7 +6596,11 @@
         <w:t xml:space="preserve">that can be easily modified by experienced and beginner users without </w:t>
       </w:r>
       <w:r>
-        <w:t xml:space="preserve">the need of any application architecture </w:t>
+        <w:t xml:space="preserve">the need of any </w:t>
+      </w:r>
+      <w:r>
+        <w:lastRenderedPageBreak/>
+        <w:t xml:space="preserve">application architecture </w:t>
       </w:r>
       <w:r>
         <w:t>knowledge</w:t>
@@ -5969,7 +6650,6 @@
         <w:jc w:val="both"/>
       </w:pPr>
       <w:r>
-        <w:lastRenderedPageBreak/>
         <w:t xml:space="preserve">The </w:t>
       </w:r>
       <w:r>
@@ -6006,7 +6686,7 @@
         <w:pStyle w:val="Heading2"/>
         <w:jc w:val="both"/>
       </w:pPr>
-      <w:bookmarkStart w:id="15" w:name="_Toc173508274"/>
+      <w:bookmarkStart w:id="15" w:name="_Toc173772856"/>
       <w:r>
         <w:t>RE</w:t>
       </w:r>
@@ -6096,6 +6776,9 @@
       <w:r>
         <w:t>The RE module is the Python implementation of Regex functionality.</w:t>
       </w:r>
+      <w:r>
+        <w:t xml:space="preserve"> Regex has been extensively used across this project for vulnerability detection, result confirmation, URL manipulation and others.</w:t>
+      </w:r>
     </w:p>
     <w:p>
       <w:pPr>
@@ -6107,7 +6790,7 @@
         <w:pStyle w:val="Heading2"/>
         <w:jc w:val="both"/>
       </w:pPr>
-      <w:bookmarkStart w:id="16" w:name="_Toc173508275"/>
+      <w:bookmarkStart w:id="16" w:name="_Toc173772857"/>
       <w:r>
         <w:t>ArgParse</w:t>
       </w:r>
@@ -6182,13 +6865,7 @@
         <w:rPr>
           <w:szCs w:val="24"/>
         </w:rPr>
-        <w:t xml:space="preserve"> (CLI)</w:t>
-      </w:r>
-      <w:r>
-        <w:rPr>
-          <w:szCs w:val="24"/>
-        </w:rPr>
-        <w:t xml:space="preserve">. ArgParse is the link between </w:t>
+        <w:t xml:space="preserve"> (CLI). ArgParse is the link between </w:t>
       </w:r>
       <w:proofErr w:type="gramStart"/>
       <w:r>
@@ -6275,6 +6952,12 @@
         </w:rPr>
         <w:t xml:space="preserve"> menu used for displaying all the available arguments. From a programming point of view, this module also provides an easier method to manipulate the arguments passed via CLI into the code logic.</w:t>
       </w:r>
+      <w:r>
+        <w:rPr>
+          <w:szCs w:val="24"/>
+        </w:rPr>
+        <w:t xml:space="preserve"> Since this new scanner version is based on CLI interaction, this module is needed for parsing the user arguments to the application logic.</w:t>
+      </w:r>
     </w:p>
     <w:p>
       <w:pPr>
@@ -6289,7 +6972,7 @@
         <w:pStyle w:val="Heading2"/>
         <w:jc w:val="both"/>
       </w:pPr>
-      <w:bookmarkStart w:id="17" w:name="_Toc173508276"/>
+      <w:bookmarkStart w:id="17" w:name="_Toc173772858"/>
       <w:r>
         <w:t>HTML</w:t>
       </w:r>
@@ -6341,7 +7024,11 @@
         <w:t>character</w:t>
       </w:r>
       <w:r>
-        <w:t xml:space="preserve"> is a character that </w:t>
+        <w:t xml:space="preserve"> is a character </w:t>
+      </w:r>
+      <w:r>
+        <w:lastRenderedPageBreak/>
+        <w:t xml:space="preserve">that </w:t>
       </w:r>
       <w:r>
         <w:t>uses</w:t>
@@ -6390,6 +7077,9 @@
       <w:r>
         <w:t>.</w:t>
       </w:r>
+      <w:r>
+        <w:t xml:space="preserve"> Across this project, data sent and received to, respectively from the application, needs to be escaped for further processing down the test logic.</w:t>
+      </w:r>
     </w:p>
     <w:p>
       <w:pPr>
@@ -6401,9 +7091,8 @@
         <w:pStyle w:val="Heading2"/>
         <w:jc w:val="both"/>
       </w:pPr>
-      <w:bookmarkStart w:id="18" w:name="_Toc173508277"/>
-      <w:r>
-        <w:lastRenderedPageBreak/>
+      <w:bookmarkStart w:id="18" w:name="_Toc173772859"/>
+      <w:r>
         <w:t>JINJA2</w:t>
       </w:r>
       <w:bookmarkEnd w:id="18"/>
@@ -6492,7 +7181,7 @@
         <w:pStyle w:val="Heading2"/>
         <w:jc w:val="both"/>
       </w:pPr>
-      <w:bookmarkStart w:id="19" w:name="_Toc173508278"/>
+      <w:bookmarkStart w:id="19" w:name="_Toc173772860"/>
       <w:r>
         <w:t>DVWA</w:t>
       </w:r>
@@ -6571,13 +7260,7 @@
         <w:t xml:space="preserve"> (DVWA)</w:t>
       </w:r>
       <w:r>
-        <w:t xml:space="preserve"> is a PHP/MySQL web application that is left intentionally vulnerable with the main goal of helping security enthusiasts, web developers, students and teachers to use test their tools, practice their cybersecurity skills and understand web application security better, in a controlled, isolated and </w:t>
-      </w:r>
-      <w:r>
-        <w:t xml:space="preserve">legal </w:t>
-      </w:r>
-      <w:r>
-        <w:t>environment</w:t>
+        <w:t xml:space="preserve"> is a PHP/MySQL web application that is left intentionally vulnerable with the main goal of helping security enthusiasts, web developers, students and teachers to use test their tools, practice their cybersecurity skills and understand web application security better, in a controlled, isolated and legal environment</w:t>
       </w:r>
       <w:sdt>
         <w:sdtPr>
@@ -6633,7 +7316,7 @@
       <w:pPr>
         <w:pStyle w:val="Heading2"/>
       </w:pPr>
-      <w:bookmarkStart w:id="20" w:name="_Toc173508279"/>
+      <w:bookmarkStart w:id="20" w:name="_Toc173772861"/>
       <w:r>
         <w:t>B</w:t>
       </w:r>
@@ -6692,6 +7375,7 @@
         <w:jc w:val="both"/>
       </w:pPr>
       <w:r>
+        <w:lastRenderedPageBreak/>
         <w:t>This is the second web server used for testing the scanner progress and detection rate in this project. This web server was hosted in a controlled virtual environment using the Linux Distribution – Ubuntu.</w:t>
       </w:r>
     </w:p>
@@ -6704,9 +7388,8 @@
       <w:pPr>
         <w:pStyle w:val="Heading2"/>
       </w:pPr>
-      <w:bookmarkStart w:id="21" w:name="_Toc173508280"/>
-      <w:r>
-        <w:lastRenderedPageBreak/>
+      <w:bookmarkStart w:id="21" w:name="_Toc173772862"/>
+      <w:r>
         <w:t>Other technologies</w:t>
       </w:r>
       <w:bookmarkEnd w:id="21"/>
@@ -6774,11 +7457,7 @@
         <w:t xml:space="preserve">. In this project, the module was used for choosing a pseudo-random web user agent from a list. A web user agent is </w:t>
       </w:r>
       <w:r>
-        <w:t xml:space="preserve">a characteristic string of data that helps servers identify </w:t>
-      </w:r>
-      <w:r>
-        <w:tab/>
-        <w:t>the</w:t>
+        <w:t>a characteristic string of data that helps servers identify the</w:t>
       </w:r>
       <w:r>
         <w:t xml:space="preserve"> </w:t>
@@ -6935,13 +7614,7 @@
         <w:t xml:space="preserve"> </w:t>
       </w:r>
       <w:r>
-        <w:t>and</w:t>
-      </w:r>
-      <w:r>
-        <w:t xml:space="preserve"> </w:t>
-      </w:r>
-      <w:r>
-        <w:t>functions</w:t>
+        <w:t>and functions</w:t>
       </w:r>
       <w:sdt>
         <w:sdtPr>
@@ -7030,13 +7703,7 @@
         </w:sdtContent>
       </w:sdt>
       <w:r>
-        <w:t xml:space="preserve">. In this project the module was used to color the output text </w:t>
-      </w:r>
-      <w:r>
-        <w:t>when the error file is not available due to any reason</w:t>
-      </w:r>
-      <w:r>
-        <w:t>.</w:t>
+        <w:t>. In this project the module was used to color the output text when the error file is not available due to any reason.</w:t>
       </w:r>
     </w:p>
     <w:p>
@@ -7199,16 +7866,837 @@
     </w:p>
     <w:p>
       <w:pPr>
+        <w:pStyle w:val="Heading1"/>
+      </w:pPr>
+      <w:bookmarkStart w:id="22" w:name="_Toc173772863"/>
+      <w:r>
+        <w:lastRenderedPageBreak/>
+        <w:t>Scanner Vulnerabilities and Misconfigurations Detections</w:t>
+      </w:r>
+      <w:bookmarkEnd w:id="22"/>
+    </w:p>
+    <w:p>
+      <w:pPr>
+        <w:ind w:firstLine="357"/>
+        <w:jc w:val="both"/>
+      </w:pPr>
+    </w:p>
+    <w:p>
+      <w:pPr>
+        <w:ind w:firstLine="357"/>
+        <w:jc w:val="both"/>
+      </w:pPr>
+      <w:r>
+        <w:t>The following sections are necessary for better understanding vulnerabilities and common misconfigurations a web application usually has. This chapter covers the theoretical implementation of the scanner. The below pages present all the information necessary for understanding the detection capabilities of the scanner and its final report.</w:t>
+      </w:r>
+    </w:p>
+    <w:p>
+      <w:pPr>
+        <w:ind w:firstLine="357"/>
+        <w:jc w:val="both"/>
+      </w:pPr>
+      <w:r>
+        <w:rPr>
+          <w:i/>
+          <w:iCs/>
+        </w:rPr>
+        <w:t>A vulnerability,</w:t>
+      </w:r>
+      <w:r>
+        <w:rPr>
+          <w:i/>
+          <w:iCs/>
+        </w:rPr>
+        <w:t xml:space="preserve"> </w:t>
+      </w:r>
+      <w:r>
+        <w:rPr>
+          <w:i/>
+          <w:iCs/>
+        </w:rPr>
+        <w:t>is a flaw in code or design that creates a potential point of security compromise for an endpoint or network</w:t>
+      </w:r>
+      <w:r>
+        <w:rPr>
+          <w:i/>
+          <w:iCs/>
+        </w:rPr>
+        <w:t xml:space="preserve"> </w:t>
+      </w:r>
+      <w:sdt>
+        <w:sdtPr>
+          <w:rPr>
+            <w:i/>
+            <w:iCs/>
+          </w:rPr>
+          <w:id w:val="-1473668895"/>
+          <w:citation/>
+        </w:sdtPr>
+        <w:sdtContent>
+          <w:r>
+            <w:rPr>
+              <w:i/>
+              <w:iCs/>
+            </w:rPr>
+            <w:fldChar w:fldCharType="begin"/>
+          </w:r>
+          <w:r>
+            <w:rPr>
+              <w:i/>
+              <w:iCs/>
+            </w:rPr>
+            <w:instrText xml:space="preserve"> CITATION Tec24 \l 1033 </w:instrText>
+          </w:r>
+          <w:r>
+            <w:rPr>
+              <w:i/>
+              <w:iCs/>
+            </w:rPr>
+            <w:fldChar w:fldCharType="separate"/>
+          </w:r>
+          <w:r>
+            <w:rPr>
+              <w:noProof/>
+            </w:rPr>
+            <w:t>[31]</w:t>
+          </w:r>
+          <w:r>
+            <w:rPr>
+              <w:i/>
+              <w:iCs/>
+            </w:rPr>
+            <w:fldChar w:fldCharType="end"/>
+          </w:r>
+        </w:sdtContent>
+      </w:sdt>
+      <w:r>
+        <w:rPr>
+          <w:i/>
+          <w:iCs/>
+        </w:rPr>
+        <w:t>.</w:t>
+      </w:r>
+      <w:r>
+        <w:rPr>
+          <w:i/>
+          <w:iCs/>
+        </w:rPr>
+        <w:t xml:space="preserve"> </w:t>
+      </w:r>
+      <w:r>
+        <w:t>Usually, the</w:t>
+      </w:r>
+      <w:r>
+        <w:rPr>
+          <w:i/>
+          <w:iCs/>
+        </w:rPr>
+        <w:t xml:space="preserve"> </w:t>
+      </w:r>
+      <w:r>
+        <w:t xml:space="preserve">reason a vulnerability exists is due to a misconfiguration. These misconfigurations are usually incorrect setups of data in the system or environment. Misconfigurations can be caused by lots of variables, both from a technical point of view to business logic. </w:t>
+      </w:r>
+    </w:p>
+    <w:p>
+      <w:pPr>
+        <w:ind w:firstLine="357"/>
+        <w:jc w:val="both"/>
+      </w:pPr>
+      <w:r>
+        <w:t xml:space="preserve">Vulnerabilities represent attack opportunities for adversaries. There are multiple methods of abusing vulnerabilities for gaining access to the weakened system. Depending on the type and motives, attackers can leverage them for unauthorized access in the environment. Both </w:t>
+      </w:r>
+      <w:r>
+        <w:rPr>
+          <w:i/>
+          <w:iCs/>
+        </w:rPr>
+        <w:t>white-hat hackers</w:t>
+      </w:r>
+      <w:r>
+        <w:t xml:space="preserve"> and </w:t>
+      </w:r>
+      <w:r>
+        <w:rPr>
+          <w:i/>
+          <w:iCs/>
+        </w:rPr>
+        <w:t>black-hat hackers</w:t>
+      </w:r>
+      <w:r>
+        <w:t xml:space="preserve"> are constantly searching for these vulnerabilities as they </w:t>
+      </w:r>
+      <w:r>
+        <w:t>represent</w:t>
+      </w:r>
+      <w:r>
+        <w:t xml:space="preserve"> the initial key of access to any system.</w:t>
+      </w:r>
+      <w:r>
+        <w:t xml:space="preserve"> The notion of </w:t>
+      </w:r>
+      <w:r>
+        <w:rPr>
+          <w:i/>
+          <w:iCs/>
+        </w:rPr>
+        <w:t>white-hat hacker</w:t>
+      </w:r>
+      <w:r>
+        <w:t xml:space="preserve"> is used to refer to a person motived by legal and ethical reasons to find and report such misconfigurations.</w:t>
+      </w:r>
+      <w:r>
+        <w:t xml:space="preserve"> The </w:t>
+      </w:r>
+      <w:r>
+        <w:rPr>
+          <w:i/>
+          <w:iCs/>
+        </w:rPr>
+        <w:t>black-hat hacker</w:t>
+      </w:r>
+      <w:r>
+        <w:t xml:space="preserve"> </w:t>
+      </w:r>
+      <w:r>
+        <w:t xml:space="preserve">term </w:t>
+      </w:r>
+      <w:r>
+        <w:t>is used to describe people motivated by financial gain or by seeking reputation from their community while disregarding the legal and moral constrictions</w:t>
+      </w:r>
+      <w:sdt>
+        <w:sdtPr>
+          <w:id w:val="-808404383"/>
+          <w:citation/>
+        </w:sdtPr>
+        <w:sdtContent>
+          <w:r>
+            <w:fldChar w:fldCharType="begin"/>
+          </w:r>
+          <w:r>
+            <w:instrText xml:space="preserve"> CITATION Ani24 \l 1033 </w:instrText>
+          </w:r>
+          <w:r>
+            <w:fldChar w:fldCharType="separate"/>
+          </w:r>
+          <w:r>
+            <w:rPr>
+              <w:noProof/>
+            </w:rPr>
+            <w:t xml:space="preserve"> </w:t>
+          </w:r>
+          <w:r>
+            <w:rPr>
+              <w:noProof/>
+            </w:rPr>
+            <w:t>[32]</w:t>
+          </w:r>
+          <w:r>
+            <w:fldChar w:fldCharType="end"/>
+          </w:r>
+        </w:sdtContent>
+      </w:sdt>
+      <w:r>
+        <w:t>.</w:t>
+      </w:r>
+    </w:p>
+    <w:p>
+      <w:pPr>
+        <w:ind w:firstLine="357"/>
+        <w:jc w:val="both"/>
+      </w:pPr>
+      <w:r>
+        <w:t>In the following pages I will be describing some of the vulnerabilities and misconfigurations that can be detected using this scanner, with the mention that the new scanner version is no longer following the OSWASP Top 10 Standards, hence the vulnerabilities will be more biased towards personal criteria of exploitability, severity and importance.</w:t>
+      </w:r>
+    </w:p>
+    <w:p>
+      <w:pPr>
+        <w:ind w:firstLine="357"/>
+        <w:jc w:val="both"/>
+      </w:pPr>
+    </w:p>
+    <w:p>
+      <w:pPr>
+        <w:pStyle w:val="Heading2"/>
+      </w:pPr>
+      <w:bookmarkStart w:id="23" w:name="_Toc173772864"/>
+      <w:r>
+        <w:t>Injections</w:t>
+      </w:r>
+      <w:bookmarkEnd w:id="23"/>
+    </w:p>
+    <w:p>
+      <w:pPr>
+        <w:ind w:firstLine="680"/>
+        <w:jc w:val="both"/>
+      </w:pPr>
+      <w:r>
+        <w:t>Injections based vulnerabilities are still one of the most abused and widely spread ones, due to this reason, injections are considered a critical threat to cybersecurity</w:t>
+      </w:r>
+      <w:sdt>
+        <w:sdtPr>
+          <w:id w:val="-323048808"/>
+          <w:citation/>
+        </w:sdtPr>
+        <w:sdtContent>
+          <w:r>
+            <w:fldChar w:fldCharType="begin"/>
+          </w:r>
+          <w:r>
+            <w:instrText xml:space="preserve"> CITATION Bar24 \l 1033 </w:instrText>
+          </w:r>
+          <w:r>
+            <w:fldChar w:fldCharType="separate"/>
+          </w:r>
+          <w:r>
+            <w:rPr>
+              <w:noProof/>
+            </w:rPr>
+            <w:t xml:space="preserve"> </w:t>
+          </w:r>
+          <w:r>
+            <w:rPr>
+              <w:noProof/>
+            </w:rPr>
+            <w:t>[33]</w:t>
+          </w:r>
+          <w:r>
+            <w:fldChar w:fldCharType="end"/>
+          </w:r>
+        </w:sdtContent>
+      </w:sdt>
+      <w:r>
+        <w:t xml:space="preserve">. Injections rely on user input fields. The provided data always needs to be interpreted by the application; hence the application is susceptible to any malicious instruction if the input field is not properly </w:t>
+      </w:r>
+      <w:r>
+        <w:lastRenderedPageBreak/>
+        <w:t xml:space="preserve">sanitized. There are multiple types of Injection attacks, with the majority of them depending on the software solutions running on the application server. </w:t>
+      </w:r>
+    </w:p>
+    <w:p>
+      <w:pPr>
+        <w:ind w:firstLine="680"/>
+        <w:jc w:val="both"/>
+      </w:pPr>
+      <w:r>
+        <w:t xml:space="preserve">The following types of injections </w:t>
+      </w:r>
+      <w:r>
+        <w:t>are the most spread injections in the wild and also the ones detectable by this new scanner project.</w:t>
+      </w:r>
+    </w:p>
+    <w:p>
+      <w:pPr>
+        <w:ind w:firstLine="680"/>
+        <w:jc w:val="both"/>
+      </w:pPr>
+    </w:p>
+    <w:p>
+      <w:pPr>
+        <w:pStyle w:val="Heading3"/>
+      </w:pPr>
+      <w:bookmarkStart w:id="24" w:name="_Toc173772865"/>
+      <w:r>
+        <w:t>SQL Injections</w:t>
+      </w:r>
+      <w:bookmarkEnd w:id="24"/>
+    </w:p>
+    <w:p>
+      <w:pPr>
+        <w:ind w:left="709" w:firstLine="651"/>
+        <w:jc w:val="both"/>
+      </w:pPr>
+      <w:r>
+        <w:rPr>
+          <w:b/>
+          <w:bCs/>
+          <w:i/>
+          <w:iCs/>
+        </w:rPr>
+        <w:t>S</w:t>
+      </w:r>
+      <w:r>
+        <w:rPr>
+          <w:i/>
+          <w:iCs/>
+        </w:rPr>
+        <w:t xml:space="preserve">tructured </w:t>
+      </w:r>
+      <w:r>
+        <w:rPr>
+          <w:b/>
+          <w:bCs/>
+          <w:i/>
+          <w:iCs/>
+        </w:rPr>
+        <w:t>Q</w:t>
+      </w:r>
+      <w:r>
+        <w:rPr>
+          <w:i/>
+          <w:iCs/>
+        </w:rPr>
+        <w:t xml:space="preserve">uery </w:t>
+      </w:r>
+      <w:r>
+        <w:rPr>
+          <w:b/>
+          <w:bCs/>
+          <w:i/>
+          <w:iCs/>
+        </w:rPr>
+        <w:t>L</w:t>
+      </w:r>
+      <w:r>
+        <w:rPr>
+          <w:i/>
+          <w:iCs/>
+        </w:rPr>
+        <w:t>anguage</w:t>
+      </w:r>
+      <w:r>
+        <w:t xml:space="preserve"> (</w:t>
+      </w:r>
+      <w:r>
+        <w:t>SQL</w:t>
+      </w:r>
+      <w:r>
+        <w:t>)</w:t>
+      </w:r>
+      <w:r>
+        <w:t xml:space="preserve"> is the most common language for </w:t>
+      </w:r>
+      <w:r>
+        <w:t xml:space="preserve">interacting with </w:t>
+      </w:r>
+      <w:r>
+        <w:t>data stored in a relational database</w:t>
+      </w:r>
+      <w:sdt>
+        <w:sdtPr>
+          <w:id w:val="695659416"/>
+          <w:citation/>
+        </w:sdtPr>
+        <w:sdtContent>
+          <w:r>
+            <w:fldChar w:fldCharType="begin"/>
+          </w:r>
+          <w:r>
+            <w:instrText xml:space="preserve"> CITATION Sak24 \l 1033 </w:instrText>
+          </w:r>
+          <w:r>
+            <w:fldChar w:fldCharType="separate"/>
+          </w:r>
+          <w:r>
+            <w:rPr>
+              <w:noProof/>
+            </w:rPr>
+            <w:t xml:space="preserve"> </w:t>
+          </w:r>
+          <w:r>
+            <w:rPr>
+              <w:noProof/>
+            </w:rPr>
+            <w:t>[34]</w:t>
+          </w:r>
+          <w:r>
+            <w:fldChar w:fldCharType="end"/>
+          </w:r>
+        </w:sdtContent>
+      </w:sdt>
+      <w:r>
+        <w:t>. These injections rely on misconfigurations in the input fields connected to the SQL Database running in the back-end of the web application. Attackers can leverage these vulnerabilities to arbitrarily tamper with any piece of data stored in the application.</w:t>
+      </w:r>
+      <w:r>
+        <w:t xml:space="preserve"> </w:t>
+      </w:r>
+      <w:r>
+        <w:t xml:space="preserve">SQL Injections can be blind or reflected. With reflected SQL Injections, feedback is provided back to the client according to the provided set of SQL data. Blind injections do not provide any feedback back to the </w:t>
+      </w:r>
+      <w:proofErr w:type="gramStart"/>
+      <w:r>
+        <w:t>client,</w:t>
+      </w:r>
+      <w:proofErr w:type="gramEnd"/>
+      <w:r>
+        <w:t xml:space="preserve"> hence their existence is more difficult to detect.</w:t>
+      </w:r>
+    </w:p>
+    <w:p>
+      <w:pPr>
+        <w:ind w:left="709" w:firstLine="651"/>
+        <w:jc w:val="both"/>
+      </w:pPr>
+      <w:r>
+        <w:t>For mitigating such vulnerabilities developers needs to ensure that the inputs are properly sanitized and that the input fields are not directly referencing the SQL database query interpreter.</w:t>
+      </w:r>
+    </w:p>
+    <w:p/>
+    <w:p>
+      <w:pPr>
+        <w:pStyle w:val="Heading3"/>
+      </w:pPr>
+      <w:bookmarkStart w:id="25" w:name="_Toc173772866"/>
+      <w:r>
+        <w:t>XSS Injections</w:t>
+      </w:r>
+      <w:bookmarkEnd w:id="25"/>
+    </w:p>
+    <w:p>
+      <w:pPr>
+        <w:ind w:left="709" w:firstLine="709"/>
+        <w:jc w:val="both"/>
+      </w:pPr>
+      <w:r>
+        <w:rPr>
+          <w:b/>
+          <w:bCs/>
+          <w:i/>
+          <w:iCs/>
+        </w:rPr>
+        <w:t>Cross</w:t>
+      </w:r>
+      <w:r>
+        <w:rPr>
+          <w:i/>
+          <w:iCs/>
+        </w:rPr>
+        <w:t>-</w:t>
+      </w:r>
+      <w:r>
+        <w:rPr>
+          <w:b/>
+          <w:bCs/>
+          <w:i/>
+          <w:iCs/>
+        </w:rPr>
+        <w:t>S</w:t>
+      </w:r>
+      <w:r>
+        <w:rPr>
+          <w:i/>
+          <w:iCs/>
+        </w:rPr>
+        <w:t xml:space="preserve">ite </w:t>
+      </w:r>
+      <w:r>
+        <w:rPr>
+          <w:b/>
+          <w:bCs/>
+          <w:i/>
+          <w:iCs/>
+        </w:rPr>
+        <w:t>S</w:t>
+      </w:r>
+      <w:r>
+        <w:rPr>
+          <w:i/>
+          <w:iCs/>
+        </w:rPr>
+        <w:t>cripting</w:t>
+      </w:r>
+      <w:r>
+        <w:t xml:space="preserve"> (XSS) injections </w:t>
+      </w:r>
+      <w:r>
+        <w:t>refer</w:t>
+      </w:r>
+      <w:r>
+        <w:t xml:space="preserve"> to the practice of sending malicious scripts</w:t>
+      </w:r>
+      <w:r>
+        <w:t>, in the form of a browser side script</w:t>
+      </w:r>
+      <w:r>
+        <w:t xml:space="preserve"> to a target </w:t>
+      </w:r>
+      <w:r>
+        <w:t>victim using a web application</w:t>
+      </w:r>
+      <w:sdt>
+        <w:sdtPr>
+          <w:id w:val="568469689"/>
+          <w:citation/>
+        </w:sdtPr>
+        <w:sdtContent>
+          <w:r>
+            <w:fldChar w:fldCharType="begin"/>
+          </w:r>
+          <w:r>
+            <w:instrText xml:space="preserve"> CITATION Kir24 \l 1033 </w:instrText>
+          </w:r>
+          <w:r>
+            <w:fldChar w:fldCharType="separate"/>
+          </w:r>
+          <w:r>
+            <w:rPr>
+              <w:noProof/>
+            </w:rPr>
+            <w:t xml:space="preserve"> </w:t>
+          </w:r>
+          <w:r>
+            <w:rPr>
+              <w:noProof/>
+            </w:rPr>
+            <w:t>[35]</w:t>
+          </w:r>
+          <w:r>
+            <w:fldChar w:fldCharType="end"/>
+          </w:r>
+        </w:sdtContent>
+      </w:sdt>
+      <w:r>
+        <w:t>. The victim’s web browser will execute the code as part of the legitimate website. XSS attackers are used when attackers want to execute code on behalf of another user in their browser. The executed code will have all the privileges and access rights the victim has at the moment the malicious script is executed.</w:t>
+      </w:r>
+      <w:r>
+        <w:t xml:space="preserve"> There are multiple types of XSS attacks.</w:t>
+      </w:r>
+    </w:p>
+    <w:p>
+      <w:pPr>
+        <w:pStyle w:val="Heading4"/>
+        <w:numPr>
+          <w:ilvl w:val="0"/>
+          <w:numId w:val="0"/>
+        </w:numPr>
+        <w:ind w:left="709" w:firstLine="709"/>
+      </w:pPr>
+    </w:p>
+    <w:p>
+      <w:pPr>
+        <w:pStyle w:val="Heading4"/>
+      </w:pPr>
+      <w:r>
+        <w:t>Reflected XSS</w:t>
+      </w:r>
+      <w:r>
+        <w:t xml:space="preserve"> </w:t>
+      </w:r>
+    </w:p>
+    <w:p>
+      <w:pPr>
+        <w:ind w:left="2127" w:firstLine="651"/>
+        <w:jc w:val="both"/>
+      </w:pPr>
+      <w:r>
+        <w:t>Reflected XSS attacks are the most common XSS attack in the wild. This type of attack relies on single execution of the malicious script</w:t>
+      </w:r>
+      <w:r>
+        <w:t xml:space="preserve"> and requires user interaction</w:t>
+      </w:r>
+      <w:r>
+        <w:t>. The malicious code is not stored in the browser</w:t>
+      </w:r>
+      <w:r>
+        <w:t xml:space="preserve"> </w:t>
+      </w:r>
+      <w:r>
+        <w:lastRenderedPageBreak/>
+        <w:t>and can only be executed once, this applies to both requests and response transmitted malicious code</w:t>
+      </w:r>
+      <w:sdt>
+        <w:sdtPr>
+          <w:id w:val="-1507581648"/>
+          <w:citation/>
+        </w:sdtPr>
+        <w:sdtContent>
+          <w:r>
+            <w:fldChar w:fldCharType="begin"/>
+          </w:r>
+          <w:r>
+            <w:instrText xml:space="preserve"> CITATION Adm241 \l 1033 </w:instrText>
+          </w:r>
+          <w:r>
+            <w:fldChar w:fldCharType="separate"/>
+          </w:r>
+          <w:r>
+            <w:rPr>
+              <w:noProof/>
+            </w:rPr>
+            <w:t xml:space="preserve"> </w:t>
+          </w:r>
+          <w:r>
+            <w:rPr>
+              <w:noProof/>
+            </w:rPr>
+            <w:t>[36]</w:t>
+          </w:r>
+          <w:r>
+            <w:fldChar w:fldCharType="end"/>
+          </w:r>
+        </w:sdtContent>
+      </w:sdt>
+      <w:r>
+        <w:t>.</w:t>
+      </w:r>
+    </w:p>
+    <w:p>
+      <w:pPr>
+        <w:ind w:left="2127" w:firstLine="651"/>
+        <w:jc w:val="both"/>
+      </w:pPr>
+    </w:p>
+    <w:p>
+      <w:pPr>
+        <w:pStyle w:val="Heading4"/>
+      </w:pPr>
+      <w:r>
+        <w:t>Stored XSS</w:t>
+      </w:r>
+    </w:p>
+    <w:p>
+      <w:pPr>
+        <w:ind w:left="2127" w:firstLine="709"/>
+        <w:jc w:val="both"/>
+      </w:pPr>
+      <w:r>
+        <w:t>Stored XSS is one of the most dangerous XSS attack as it does not require any user interaction. This attack is based on injecting XSS code directly into the database through the vulnerable inputs. The malicious code gets stored on the affected page and gets executed each time the page is accessed, hence affecting all users visiting the website</w:t>
+      </w:r>
+      <w:sdt>
+        <w:sdtPr>
+          <w:id w:val="-1329821806"/>
+          <w:citation/>
+        </w:sdtPr>
+        <w:sdtContent>
+          <w:r>
+            <w:fldChar w:fldCharType="begin"/>
+          </w:r>
+          <w:r>
+            <w:instrText xml:space="preserve"> CITATION Adm24 \l 1033 </w:instrText>
+          </w:r>
+          <w:r>
+            <w:fldChar w:fldCharType="separate"/>
+          </w:r>
+          <w:r>
+            <w:rPr>
+              <w:noProof/>
+            </w:rPr>
+            <w:t xml:space="preserve"> </w:t>
+          </w:r>
+          <w:r>
+            <w:rPr>
+              <w:noProof/>
+            </w:rPr>
+            <w:t>[37]</w:t>
+          </w:r>
+          <w:r>
+            <w:fldChar w:fldCharType="end"/>
+          </w:r>
+        </w:sdtContent>
+      </w:sdt>
+      <w:r>
+        <w:t>.</w:t>
+      </w:r>
+    </w:p>
+    <w:p>
+      <w:pPr>
+        <w:jc w:val="both"/>
+      </w:pPr>
+    </w:p>
+    <w:p>
+      <w:pPr>
+        <w:pStyle w:val="Heading3"/>
+      </w:pPr>
+      <w:bookmarkStart w:id="26" w:name="_Toc173772867"/>
+      <w:r>
+        <w:t>HTML Injections</w:t>
+      </w:r>
+      <w:bookmarkEnd w:id="26"/>
+    </w:p>
+    <w:p>
+      <w:pPr>
+        <w:ind w:left="709" w:firstLine="709"/>
+        <w:jc w:val="both"/>
+      </w:pPr>
+      <w:r>
+        <w:t xml:space="preserve">This injection is a type of attack in which HTML tags are injected directly in the DOM of the website. This attack is different than others as it does not </w:t>
+      </w:r>
+      <w:r>
+        <w:t>exploit</w:t>
+      </w:r>
+      <w:r>
+        <w:t xml:space="preserve"> the back-end of the server, but the structure and content of web page. Similar with the XSS, this type of Injection also has single time execution (Reflected HTML Injection) and persistent injections (Stored HTML Injection)</w:t>
+      </w:r>
+      <w:r>
+        <w:t xml:space="preserve"> </w:t>
+      </w:r>
+      <w:sdt>
+        <w:sdtPr>
+          <w:id w:val="29613400"/>
+          <w:citation/>
+        </w:sdtPr>
+        <w:sdtContent>
+          <w:r>
+            <w:fldChar w:fldCharType="begin"/>
+          </w:r>
+          <w:r>
+            <w:instrText xml:space="preserve"> CITATION HTM24 \l 1033 </w:instrText>
+          </w:r>
+          <w:r>
+            <w:fldChar w:fldCharType="separate"/>
+          </w:r>
+          <w:r>
+            <w:rPr>
+              <w:noProof/>
+            </w:rPr>
+            <w:t>[38]</w:t>
+          </w:r>
+          <w:r>
+            <w:fldChar w:fldCharType="end"/>
+          </w:r>
+        </w:sdtContent>
+      </w:sdt>
+      <w:r>
+        <w:t>.</w:t>
+      </w:r>
+    </w:p>
+    <w:p>
+      <w:pPr>
+        <w:jc w:val="both"/>
+      </w:pPr>
+    </w:p>
+    <w:p>
+      <w:pPr>
+        <w:pStyle w:val="Heading3"/>
+      </w:pPr>
+      <w:bookmarkStart w:id="27" w:name="_Toc173772868"/>
+      <w:r>
+        <w:t>Co</w:t>
+      </w:r>
+      <w:r>
+        <w:t>mmand</w:t>
+      </w:r>
+      <w:r>
+        <w:t xml:space="preserve"> Execution Injections</w:t>
+      </w:r>
+      <w:bookmarkEnd w:id="27"/>
+    </w:p>
+    <w:p>
+      <w:pPr>
+        <w:ind w:left="709" w:firstLine="709"/>
+        <w:jc w:val="both"/>
+      </w:pPr>
+      <w:r>
+        <w:t>Also called Remote Code Execution</w:t>
+      </w:r>
+      <w:r>
+        <w:t>, code injection is a method that allows attackers to remotely execute unauthorized code on targeted systems with the end goal of executing commands.</w:t>
+      </w:r>
+      <w:r>
+        <w:t xml:space="preserve"> The targeted server executes OS commands received through the web application inputs. Similar with the SQL Injection, Command Injection can also be reflected or blind.</w:t>
+      </w:r>
+    </w:p>
+    <w:p/>
+    <w:p>
+      <w:pPr>
         <w:spacing w:before="0" w:after="160" w:line="259" w:lineRule="auto"/>
       </w:pPr>
-    </w:p>
-    <w:p>
-      <w:pPr>
-        <w:spacing w:before="0"/>
-        <w:jc w:val="both"/>
-        <w:rPr>
-          <w:szCs w:val="24"/>
-        </w:rPr>
+      <w:r>
+        <w:br w:type="page"/>
+      </w:r>
+    </w:p>
+    <w:p>
+      <w:pPr>
+        <w:spacing w:before="0" w:after="160" w:line="259" w:lineRule="auto"/>
       </w:pPr>
     </w:p>
     <w:sdt>
@@ -7286,7 +8774,7 @@
               </w:tblGrid>
               <w:tr>
                 <w:trPr>
-                  <w:divId w:val="1025522232"/>
+                  <w:divId w:val="1923374548"/>
                   <w:tblCellSpacing w:w="15" w:type="dxa"/>
                 </w:trPr>
                 <w:tc>
@@ -7334,7 +8822,7 @@
               </w:tr>
               <w:tr>
                 <w:trPr>
-                  <w:divId w:val="1025522232"/>
+                  <w:divId w:val="1923374548"/>
                   <w:tblCellSpacing w:w="15" w:type="dxa"/>
                 </w:trPr>
                 <w:tc>
@@ -7380,7 +8868,7 @@
               </w:tr>
               <w:tr>
                 <w:trPr>
-                  <w:divId w:val="1025522232"/>
+                  <w:divId w:val="1923374548"/>
                   <w:tblCellSpacing w:w="15" w:type="dxa"/>
                 </w:trPr>
                 <w:tc>
@@ -7426,7 +8914,7 @@
               </w:tr>
               <w:tr>
                 <w:trPr>
-                  <w:divId w:val="1025522232"/>
+                  <w:divId w:val="1923374548"/>
                   <w:tblCellSpacing w:w="15" w:type="dxa"/>
                 </w:trPr>
                 <w:tc>
@@ -7472,7 +8960,7 @@
               </w:tr>
               <w:tr>
                 <w:trPr>
-                  <w:divId w:val="1025522232"/>
+                  <w:divId w:val="1923374548"/>
                   <w:tblCellSpacing w:w="15" w:type="dxa"/>
                 </w:trPr>
                 <w:tc>
@@ -7518,7 +9006,7 @@
               </w:tr>
               <w:tr>
                 <w:trPr>
-                  <w:divId w:val="1025522232"/>
+                  <w:divId w:val="1923374548"/>
                   <w:tblCellSpacing w:w="15" w:type="dxa"/>
                 </w:trPr>
                 <w:tc>
@@ -7564,7 +9052,7 @@
               </w:tr>
               <w:tr>
                 <w:trPr>
-                  <w:divId w:val="1025522232"/>
+                  <w:divId w:val="1923374548"/>
                   <w:tblCellSpacing w:w="15" w:type="dxa"/>
                 </w:trPr>
                 <w:tc>
@@ -7610,7 +9098,7 @@
               </w:tr>
               <w:tr>
                 <w:trPr>
-                  <w:divId w:val="1025522232"/>
+                  <w:divId w:val="1923374548"/>
                   <w:tblCellSpacing w:w="15" w:type="dxa"/>
                 </w:trPr>
                 <w:tc>
@@ -7656,7 +9144,7 @@
               </w:tr>
               <w:tr>
                 <w:trPr>
-                  <w:divId w:val="1025522232"/>
+                  <w:divId w:val="1923374548"/>
                   <w:tblCellSpacing w:w="15" w:type="dxa"/>
                 </w:trPr>
                 <w:tc>
@@ -7702,7 +9190,7 @@
               </w:tr>
               <w:tr>
                 <w:trPr>
-                  <w:divId w:val="1025522232"/>
+                  <w:divId w:val="1923374548"/>
                   <w:tblCellSpacing w:w="15" w:type="dxa"/>
                 </w:trPr>
                 <w:tc>
@@ -7748,7 +9236,7 @@
               </w:tr>
               <w:tr>
                 <w:trPr>
-                  <w:divId w:val="1025522232"/>
+                  <w:divId w:val="1923374548"/>
                   <w:tblCellSpacing w:w="15" w:type="dxa"/>
                 </w:trPr>
                 <w:tc>
@@ -7794,7 +9282,7 @@
               </w:tr>
               <w:tr>
                 <w:trPr>
-                  <w:divId w:val="1025522232"/>
+                  <w:divId w:val="1923374548"/>
                   <w:tblCellSpacing w:w="15" w:type="dxa"/>
                 </w:trPr>
                 <w:tc>
@@ -7833,21 +9321,14 @@
                       <w:rPr>
                         <w:noProof/>
                       </w:rPr>
-                      <w:t xml:space="preserve">"What is Python?," [Online]. Available: https://www.python.org/doc/essays/blurb/. </w:t>
-                    </w:r>
-                    <w:r>
-                      <w:rPr>
-                        <w:noProof/>
-                      </w:rPr>
-                      <w:lastRenderedPageBreak/>
-                      <w:t>[Accessed 1 August 2024].</w:t>
+                      <w:t>"What is Python?," [Online]. Available: https://www.python.org/doc/essays/blurb/. [Accessed 1 August 2024].</w:t>
                     </w:r>
                   </w:p>
                 </w:tc>
               </w:tr>
               <w:tr>
                 <w:trPr>
-                  <w:divId w:val="1025522232"/>
+                  <w:divId w:val="1923374548"/>
                   <w:tblCellSpacing w:w="15" w:type="dxa"/>
                 </w:trPr>
                 <w:tc>
@@ -7894,7 +9375,7 @@
               </w:tr>
               <w:tr>
                 <w:trPr>
-                  <w:divId w:val="1025522232"/>
+                  <w:divId w:val="1923374548"/>
                   <w:tblCellSpacing w:w="15" w:type="dxa"/>
                 </w:trPr>
                 <w:tc>
@@ -7940,7 +9421,7 @@
               </w:tr>
               <w:tr>
                 <w:trPr>
-                  <w:divId w:val="1025522232"/>
+                  <w:divId w:val="1923374548"/>
                   <w:tblCellSpacing w:w="15" w:type="dxa"/>
                 </w:trPr>
                 <w:tc>
@@ -7986,7 +9467,7 @@
               </w:tr>
               <w:tr>
                 <w:trPr>
-                  <w:divId w:val="1025522232"/>
+                  <w:divId w:val="1923374548"/>
                   <w:tblCellSpacing w:w="15" w:type="dxa"/>
                 </w:trPr>
                 <w:tc>
@@ -8032,7 +9513,7 @@
               </w:tr>
               <w:tr>
                 <w:trPr>
-                  <w:divId w:val="1025522232"/>
+                  <w:divId w:val="1923374548"/>
                   <w:tblCellSpacing w:w="15" w:type="dxa"/>
                 </w:trPr>
                 <w:tc>
@@ -8078,7 +9559,7 @@
               </w:tr>
               <w:tr>
                 <w:trPr>
-                  <w:divId w:val="1025522232"/>
+                  <w:divId w:val="1923374548"/>
                   <w:tblCellSpacing w:w="15" w:type="dxa"/>
                 </w:trPr>
                 <w:tc>
@@ -8124,7 +9605,7 @@
               </w:tr>
               <w:tr>
                 <w:trPr>
-                  <w:divId w:val="1025522232"/>
+                  <w:divId w:val="1923374548"/>
                   <w:tblCellSpacing w:w="15" w:type="dxa"/>
                 </w:trPr>
                 <w:tc>
@@ -8170,7 +9651,7 @@
               </w:tr>
               <w:tr>
                 <w:trPr>
-                  <w:divId w:val="1025522232"/>
+                  <w:divId w:val="1923374548"/>
                   <w:tblCellSpacing w:w="15" w:type="dxa"/>
                 </w:trPr>
                 <w:tc>
@@ -8216,7 +9697,7 @@
               </w:tr>
               <w:tr>
                 <w:trPr>
-                  <w:divId w:val="1025522232"/>
+                  <w:divId w:val="1923374548"/>
                   <w:tblCellSpacing w:w="15" w:type="dxa"/>
                 </w:trPr>
                 <w:tc>
@@ -8262,7 +9743,7 @@
               </w:tr>
               <w:tr>
                 <w:trPr>
-                  <w:divId w:val="1025522232"/>
+                  <w:divId w:val="1923374548"/>
                   <w:tblCellSpacing w:w="15" w:type="dxa"/>
                 </w:trPr>
                 <w:tc>
@@ -8308,7 +9789,7 @@
               </w:tr>
               <w:tr>
                 <w:trPr>
-                  <w:divId w:val="1025522232"/>
+                  <w:divId w:val="1923374548"/>
                   <w:tblCellSpacing w:w="15" w:type="dxa"/>
                 </w:trPr>
                 <w:tc>
@@ -8354,7 +9835,7 @@
               </w:tr>
               <w:tr>
                 <w:trPr>
-                  <w:divId w:val="1025522232"/>
+                  <w:divId w:val="1923374548"/>
                   <w:tblCellSpacing w:w="15" w:type="dxa"/>
                 </w:trPr>
                 <w:tc>
@@ -8373,7 +9854,6 @@
                       <w:rPr>
                         <w:noProof/>
                       </w:rPr>
-                      <w:lastRenderedPageBreak/>
                       <w:t xml:space="preserve">[24] </w:t>
                     </w:r>
                   </w:p>
@@ -8394,14 +9874,21 @@
                       <w:rPr>
                         <w:noProof/>
                       </w:rPr>
-                      <w:t>"BWapp - An extremely buggy web app!," [Online]. Available: http://itsecgames.com/. [Accessed 1 August 2024].</w:t>
+                      <w:t xml:space="preserve">"BWapp - An extremely buggy web app!," [Online]. Available: http://itsecgames.com/. </w:t>
+                    </w:r>
+                    <w:r>
+                      <w:rPr>
+                        <w:noProof/>
+                      </w:rPr>
+                      <w:lastRenderedPageBreak/>
+                      <w:t>[Accessed 1 August 2024].</w:t>
                     </w:r>
                   </w:p>
                 </w:tc>
               </w:tr>
               <w:tr>
                 <w:trPr>
-                  <w:divId w:val="1025522232"/>
+                  <w:divId w:val="1923374548"/>
                   <w:tblCellSpacing w:w="15" w:type="dxa"/>
                 </w:trPr>
                 <w:tc>
@@ -8420,6 +9907,7 @@
                       <w:rPr>
                         <w:noProof/>
                       </w:rPr>
+                      <w:lastRenderedPageBreak/>
                       <w:t xml:space="preserve">[25] </w:t>
                     </w:r>
                   </w:p>
@@ -8447,7 +9935,7 @@
               </w:tr>
               <w:tr>
                 <w:trPr>
-                  <w:divId w:val="1025522232"/>
+                  <w:divId w:val="1923374548"/>
                   <w:tblCellSpacing w:w="15" w:type="dxa"/>
                 </w:trPr>
                 <w:tc>
@@ -8493,7 +9981,7 @@
               </w:tr>
               <w:tr>
                 <w:trPr>
-                  <w:divId w:val="1025522232"/>
+                  <w:divId w:val="1923374548"/>
                   <w:tblCellSpacing w:w="15" w:type="dxa"/>
                 </w:trPr>
                 <w:tc>
@@ -8539,7 +10027,7 @@
               </w:tr>
               <w:tr>
                 <w:trPr>
-                  <w:divId w:val="1025522232"/>
+                  <w:divId w:val="1923374548"/>
                   <w:tblCellSpacing w:w="15" w:type="dxa"/>
                 </w:trPr>
                 <w:tc>
@@ -8585,7 +10073,7 @@
               </w:tr>
               <w:tr>
                 <w:trPr>
-                  <w:divId w:val="1025522232"/>
+                  <w:divId w:val="1923374548"/>
                   <w:tblCellSpacing w:w="15" w:type="dxa"/>
                 </w:trPr>
                 <w:tc>
@@ -8631,7 +10119,7 @@
               </w:tr>
               <w:tr>
                 <w:trPr>
-                  <w:divId w:val="1025522232"/>
+                  <w:divId w:val="1923374548"/>
                   <w:tblCellSpacing w:w="15" w:type="dxa"/>
                 </w:trPr>
                 <w:tc>
@@ -8675,10 +10163,386 @@
                   </w:p>
                 </w:tc>
               </w:tr>
+              <w:tr>
+                <w:trPr>
+                  <w:divId w:val="1923374548"/>
+                  <w:tblCellSpacing w:w="15" w:type="dxa"/>
+                </w:trPr>
+                <w:tc>
+                  <w:tcPr>
+                    <w:tcW w:w="50" w:type="pct"/>
+                    <w:hideMark/>
+                  </w:tcPr>
+                  <w:p>
+                    <w:pPr>
+                      <w:pStyle w:val="Bibliography"/>
+                      <w:rPr>
+                        <w:noProof/>
+                      </w:rPr>
+                    </w:pPr>
+                    <w:r>
+                      <w:rPr>
+                        <w:noProof/>
+                      </w:rPr>
+                      <w:t xml:space="preserve">[31] </w:t>
+                    </w:r>
+                  </w:p>
+                </w:tc>
+                <w:tc>
+                  <w:tcPr>
+                    <w:tcW w:w="0" w:type="auto"/>
+                    <w:hideMark/>
+                  </w:tcPr>
+                  <w:p>
+                    <w:pPr>
+                      <w:pStyle w:val="Bibliography"/>
+                      <w:rPr>
+                        <w:noProof/>
+                      </w:rPr>
+                    </w:pPr>
+                    <w:r>
+                      <w:rPr>
+                        <w:noProof/>
+                      </w:rPr>
+                      <w:t>TechTarget Contributor, "vulnerability (information technology)," [Online]. Available: https://www.techtarget.com/whatis/definition/vulnerability. [Accessed 03 August 2024].</w:t>
+                    </w:r>
+                  </w:p>
+                </w:tc>
+              </w:tr>
+              <w:tr>
+                <w:trPr>
+                  <w:divId w:val="1923374548"/>
+                  <w:tblCellSpacing w:w="15" w:type="dxa"/>
+                </w:trPr>
+                <w:tc>
+                  <w:tcPr>
+                    <w:tcW w:w="50" w:type="pct"/>
+                    <w:hideMark/>
+                  </w:tcPr>
+                  <w:p>
+                    <w:pPr>
+                      <w:pStyle w:val="Bibliography"/>
+                      <w:rPr>
+                        <w:noProof/>
+                      </w:rPr>
+                    </w:pPr>
+                    <w:r>
+                      <w:rPr>
+                        <w:noProof/>
+                      </w:rPr>
+                      <w:t xml:space="preserve">[32] </w:t>
+                    </w:r>
+                  </w:p>
+                </w:tc>
+                <w:tc>
+                  <w:tcPr>
+                    <w:tcW w:w="0" w:type="auto"/>
+                    <w:hideMark/>
+                  </w:tcPr>
+                  <w:p>
+                    <w:pPr>
+                      <w:pStyle w:val="Bibliography"/>
+                      <w:rPr>
+                        <w:noProof/>
+                      </w:rPr>
+                    </w:pPr>
+                    <w:r>
+                      <w:rPr>
+                        <w:noProof/>
+                      </w:rPr>
+                      <w:t>A. Ot, "What's the Difference Between Black-Hat and White-Hat Hackers?," [Online]. Available: https://www.makeuseof.com/what-are-black-white-hat-hackers/. [Accessed 03 August 2024].</w:t>
+                    </w:r>
+                  </w:p>
+                </w:tc>
+              </w:tr>
+              <w:tr>
+                <w:trPr>
+                  <w:divId w:val="1923374548"/>
+                  <w:tblCellSpacing w:w="15" w:type="dxa"/>
+                </w:trPr>
+                <w:tc>
+                  <w:tcPr>
+                    <w:tcW w:w="50" w:type="pct"/>
+                    <w:hideMark/>
+                  </w:tcPr>
+                  <w:p>
+                    <w:pPr>
+                      <w:pStyle w:val="Bibliography"/>
+                      <w:rPr>
+                        <w:noProof/>
+                      </w:rPr>
+                    </w:pPr>
+                    <w:r>
+                      <w:rPr>
+                        <w:noProof/>
+                      </w:rPr>
+                      <w:t xml:space="preserve">[33] </w:t>
+                    </w:r>
+                  </w:p>
+                </w:tc>
+                <w:tc>
+                  <w:tcPr>
+                    <w:tcW w:w="0" w:type="auto"/>
+                    <w:hideMark/>
+                  </w:tcPr>
+                  <w:p>
+                    <w:pPr>
+                      <w:pStyle w:val="Bibliography"/>
+                      <w:rPr>
+                        <w:noProof/>
+                      </w:rPr>
+                    </w:pPr>
+                    <w:r>
+                      <w:rPr>
+                        <w:noProof/>
+                      </w:rPr>
+                      <w:t>B. Lenaerts-Bergmans, "INJECTION ATTACKS," [Online]. Available: https://www.crowdstrike.com/cybersecurity-101/cyberattacks/injection-attack/. [Accessed 03 August 2024].</w:t>
+                    </w:r>
+                  </w:p>
+                </w:tc>
+              </w:tr>
+              <w:tr>
+                <w:trPr>
+                  <w:divId w:val="1923374548"/>
+                  <w:tblCellSpacing w:w="15" w:type="dxa"/>
+                </w:trPr>
+                <w:tc>
+                  <w:tcPr>
+                    <w:tcW w:w="50" w:type="pct"/>
+                    <w:hideMark/>
+                  </w:tcPr>
+                  <w:p>
+                    <w:pPr>
+                      <w:pStyle w:val="Bibliography"/>
+                      <w:rPr>
+                        <w:noProof/>
+                      </w:rPr>
+                    </w:pPr>
+                    <w:r>
+                      <w:rPr>
+                        <w:noProof/>
+                      </w:rPr>
+                      <w:t xml:space="preserve">[34] </w:t>
+                    </w:r>
+                  </w:p>
+                </w:tc>
+                <w:tc>
+                  <w:tcPr>
+                    <w:tcW w:w="0" w:type="auto"/>
+                    <w:hideMark/>
+                  </w:tcPr>
+                  <w:p>
+                    <w:pPr>
+                      <w:pStyle w:val="Bibliography"/>
+                      <w:rPr>
+                        <w:noProof/>
+                      </w:rPr>
+                    </w:pPr>
+                    <w:r>
+                      <w:rPr>
+                        <w:noProof/>
+                      </w:rPr>
+                      <w:t>S. Gupta, "What Is SQL &amp; How Does It Work? A Guide to Structured Query Language," [Online]. Available: https://www.springboard.com/blog/data-analytics/what-is-sql/. [Accessed 03 August 2024].</w:t>
+                    </w:r>
+                  </w:p>
+                </w:tc>
+              </w:tr>
+              <w:tr>
+                <w:trPr>
+                  <w:divId w:val="1923374548"/>
+                  <w:tblCellSpacing w:w="15" w:type="dxa"/>
+                </w:trPr>
+                <w:tc>
+                  <w:tcPr>
+                    <w:tcW w:w="50" w:type="pct"/>
+                    <w:hideMark/>
+                  </w:tcPr>
+                  <w:p>
+                    <w:pPr>
+                      <w:pStyle w:val="Bibliography"/>
+                      <w:rPr>
+                        <w:noProof/>
+                      </w:rPr>
+                    </w:pPr>
+                    <w:r>
+                      <w:rPr>
+                        <w:noProof/>
+                      </w:rPr>
+                      <w:t xml:space="preserve">[35] </w:t>
+                    </w:r>
+                  </w:p>
+                </w:tc>
+                <w:tc>
+                  <w:tcPr>
+                    <w:tcW w:w="0" w:type="auto"/>
+                    <w:hideMark/>
+                  </w:tcPr>
+                  <w:p>
+                    <w:pPr>
+                      <w:pStyle w:val="Bibliography"/>
+                      <w:rPr>
+                        <w:noProof/>
+                      </w:rPr>
+                    </w:pPr>
+                    <w:r>
+                      <w:rPr>
+                        <w:noProof/>
+                      </w:rPr>
+                      <w:t>KirstenS, "Cross Site Scripting (XSS)," [Online]. Available: https://owasp.org/www-community/attacks/xss/. [Accessed 03 August 2024].</w:t>
+                    </w:r>
+                  </w:p>
+                </w:tc>
+              </w:tr>
+              <w:tr>
+                <w:trPr>
+                  <w:divId w:val="1923374548"/>
+                  <w:tblCellSpacing w:w="15" w:type="dxa"/>
+                </w:trPr>
+                <w:tc>
+                  <w:tcPr>
+                    <w:tcW w:w="50" w:type="pct"/>
+                    <w:hideMark/>
+                  </w:tcPr>
+                  <w:p>
+                    <w:pPr>
+                      <w:pStyle w:val="Bibliography"/>
+                      <w:rPr>
+                        <w:noProof/>
+                      </w:rPr>
+                    </w:pPr>
+                    <w:r>
+                      <w:rPr>
+                        <w:noProof/>
+                      </w:rPr>
+                      <w:t xml:space="preserve">[36] </w:t>
+                    </w:r>
+                  </w:p>
+                </w:tc>
+                <w:tc>
+                  <w:tcPr>
+                    <w:tcW w:w="0" w:type="auto"/>
+                    <w:hideMark/>
+                  </w:tcPr>
+                  <w:p>
+                    <w:pPr>
+                      <w:pStyle w:val="Bibliography"/>
+                      <w:rPr>
+                        <w:noProof/>
+                      </w:rPr>
+                    </w:pPr>
+                    <w:r>
+                      <w:rPr>
+                        <w:noProof/>
+                      </w:rPr>
+                      <w:t xml:space="preserve">A. Dizdar, "Reflected XSS: Examples, Testing, and Prevention," [Online]. Available: </w:t>
+                    </w:r>
+                    <w:r>
+                      <w:rPr>
+                        <w:noProof/>
+                      </w:rPr>
+                      <w:lastRenderedPageBreak/>
+                      <w:t>https://brightsec.com/blog/reflected-xss/. [Accessed 03 August 2024].</w:t>
+                    </w:r>
+                  </w:p>
+                </w:tc>
+              </w:tr>
+              <w:tr>
+                <w:trPr>
+                  <w:divId w:val="1923374548"/>
+                  <w:tblCellSpacing w:w="15" w:type="dxa"/>
+                </w:trPr>
+                <w:tc>
+                  <w:tcPr>
+                    <w:tcW w:w="50" w:type="pct"/>
+                    <w:hideMark/>
+                  </w:tcPr>
+                  <w:p>
+                    <w:pPr>
+                      <w:pStyle w:val="Bibliography"/>
+                      <w:rPr>
+                        <w:noProof/>
+                      </w:rPr>
+                    </w:pPr>
+                    <w:r>
+                      <w:rPr>
+                        <w:noProof/>
+                      </w:rPr>
+                      <w:lastRenderedPageBreak/>
+                      <w:t xml:space="preserve">[37] </w:t>
+                    </w:r>
+                  </w:p>
+                </w:tc>
+                <w:tc>
+                  <w:tcPr>
+                    <w:tcW w:w="0" w:type="auto"/>
+                    <w:hideMark/>
+                  </w:tcPr>
+                  <w:p>
+                    <w:pPr>
+                      <w:pStyle w:val="Bibliography"/>
+                      <w:rPr>
+                        <w:noProof/>
+                      </w:rPr>
+                    </w:pPr>
+                    <w:r>
+                      <w:rPr>
+                        <w:noProof/>
+                      </w:rPr>
+                      <w:t>A. Dizdar, "Stored XSS: Impact, Examples, and Prevention," [Online]. Available: https://brightsec.com/blog/stored-xss/. [Accessed 03 August 2024].</w:t>
+                    </w:r>
+                  </w:p>
+                </w:tc>
+              </w:tr>
+              <w:tr>
+                <w:trPr>
+                  <w:divId w:val="1923374548"/>
+                  <w:tblCellSpacing w:w="15" w:type="dxa"/>
+                </w:trPr>
+                <w:tc>
+                  <w:tcPr>
+                    <w:tcW w:w="50" w:type="pct"/>
+                    <w:hideMark/>
+                  </w:tcPr>
+                  <w:p>
+                    <w:pPr>
+                      <w:pStyle w:val="Bibliography"/>
+                      <w:rPr>
+                        <w:noProof/>
+                      </w:rPr>
+                    </w:pPr>
+                    <w:r>
+                      <w:rPr>
+                        <w:noProof/>
+                      </w:rPr>
+                      <w:t xml:space="preserve">[38] </w:t>
+                    </w:r>
+                  </w:p>
+                </w:tc>
+                <w:tc>
+                  <w:tcPr>
+                    <w:tcW w:w="0" w:type="auto"/>
+                    <w:hideMark/>
+                  </w:tcPr>
+                  <w:p>
+                    <w:pPr>
+                      <w:pStyle w:val="Bibliography"/>
+                      <w:rPr>
+                        <w:noProof/>
+                      </w:rPr>
+                    </w:pPr>
+                    <w:r>
+                      <w:rPr>
+                        <w:noProof/>
+                      </w:rPr>
+                      <w:t>"HTML Injection," [Online]. Available: https://www.imperva.com/learn/application-security/html-injection/. [Accessed 03 August 2024].</w:t>
+                    </w:r>
+                  </w:p>
+                </w:tc>
+              </w:tr>
             </w:tbl>
             <w:p>
               <w:pPr>
-                <w:divId w:val="1025522232"/>
+                <w:divId w:val="1923374548"/>
                 <w:rPr>
                   <w:rFonts w:eastAsia="Times New Roman"/>
                   <w:noProof/>
@@ -8702,17 +10566,6 @@
         </w:sdt>
       </w:sdtContent>
     </w:sdt>
-    <w:p/>
-    <w:p>
-      <w:pPr>
-        <w:spacing w:before="0"/>
-      </w:pPr>
-    </w:p>
-    <w:p>
-      <w:pPr>
-        <w:spacing w:before="0" w:after="160" w:line="259" w:lineRule="auto"/>
-      </w:pPr>
-    </w:p>
     <w:sectPr>
       <w:pgSz w:w="12240" w:h="15840"/>
       <w:pgMar w:top="1418" w:right="1418" w:bottom="1418" w:left="1418" w:header="720" w:footer="720" w:gutter="0"/>
@@ -9092,7 +10945,7 @@
   <w:abstractNum w:abstractNumId="3" w15:restartNumberingAfterBreak="0">
     <w:nsid w:val="487F057C"/>
     <w:multiLevelType w:val="multilevel"/>
-    <w:tmpl w:val="9B8CB27C"/>
+    <w:tmpl w:val="253A84F2"/>
     <w:lvl w:ilvl="0">
       <w:start w:val="1"/>
       <w:numFmt w:val="upperRoman"/>
@@ -9111,10 +10964,10 @@
       <w:start w:val="1"/>
       <w:numFmt w:val="decimal"/>
       <w:pStyle w:val="Heading2"/>
-      <w:lvlText w:val="%1.%2."/>
+      <w:lvlText w:val="%1.%2"/>
       <w:lvlJc w:val="right"/>
       <w:pPr>
-        <w:ind w:left="794" w:hanging="114"/>
+        <w:ind w:left="851" w:hanging="114"/>
       </w:pPr>
       <w:rPr>
         <w:rFonts w:hint="default"/>
@@ -9125,9 +10978,9 @@
       <w:numFmt w:val="decimal"/>
       <w:pStyle w:val="Heading3"/>
       <w:lvlText w:val="%1.%2.%3"/>
-      <w:lvlJc w:val="left"/>
-      <w:pPr>
-        <w:ind w:left="1717" w:hanging="357"/>
+      <w:lvlJc w:val="right"/>
+      <w:pPr>
+        <w:ind w:left="1531" w:hanging="113"/>
       </w:pPr>
       <w:rPr>
         <w:rFonts w:hint="default"/>
@@ -9138,9 +10991,9 @@
       <w:numFmt w:val="decimal"/>
       <w:pStyle w:val="Heading4"/>
       <w:lvlText w:val="%1.%2.%3.%4"/>
-      <w:lvlJc w:val="left"/>
-      <w:pPr>
-        <w:ind w:left="2397" w:hanging="357"/>
+      <w:lvlJc w:val="right"/>
+      <w:pPr>
+        <w:ind w:left="3062" w:hanging="114"/>
       </w:pPr>
       <w:rPr>
         <w:rFonts w:hint="default"/>
@@ -9957,7 +11810,7 @@
     <w:autoRedefine/>
     <w:uiPriority w:val="9"/>
     <w:qFormat/>
-    <w:rsid w:val="008E251A"/>
+    <w:rsid w:val="003E6408"/>
     <w:pPr>
       <w:keepNext/>
       <w:keepLines/>
@@ -10010,7 +11863,7 @@
     <w:uiPriority w:val="9"/>
     <w:unhideWhenUsed/>
     <w:qFormat/>
-    <w:rsid w:val="00EF2627"/>
+    <w:rsid w:val="00555D5D"/>
     <w:pPr>
       <w:keepNext/>
       <w:keepLines/>
@@ -10018,7 +11871,7 @@
         <w:ilvl w:val="2"/>
         <w:numId w:val="4"/>
       </w:numPr>
-      <w:ind w:left="1066"/>
+      <w:jc w:val="both"/>
       <w:outlineLvl w:val="2"/>
     </w:pPr>
     <w:rPr>
@@ -10036,7 +11889,7 @@
     <w:uiPriority w:val="9"/>
     <w:unhideWhenUsed/>
     <w:qFormat/>
-    <w:rsid w:val="008E251A"/>
+    <w:rsid w:val="00FA7C3D"/>
     <w:pPr>
       <w:keepNext/>
       <w:keepLines/>
@@ -10047,10 +11900,10 @@
       <w:outlineLvl w:val="3"/>
     </w:pPr>
     <w:rPr>
-      <w:rFonts w:asciiTheme="majorHAnsi" w:eastAsiaTheme="majorEastAsia" w:hAnsiTheme="majorHAnsi" w:cstheme="majorBidi"/>
-      <w:i/>
+      <w:rFonts w:eastAsiaTheme="majorEastAsia" w:cstheme="majorBidi"/>
+      <w:b/>
       <w:iCs/>
-      <w:color w:val="2F5496" w:themeColor="accent1" w:themeShade="BF"/>
+      <w:sz w:val="26"/>
     </w:rPr>
   </w:style>
   <w:style w:type="paragraph" w:styleId="Heading5">
@@ -10059,7 +11912,6 @@
     <w:next w:val="Normal"/>
     <w:link w:val="Heading5Char"/>
     <w:uiPriority w:val="9"/>
-    <w:semiHidden/>
     <w:unhideWhenUsed/>
     <w:qFormat/>
     <w:rsid w:val="008E251A"/>
@@ -10269,7 +12121,7 @@
     <w:basedOn w:val="DefaultParagraphFont"/>
     <w:link w:val="Heading1"/>
     <w:uiPriority w:val="9"/>
-    <w:rsid w:val="008E251A"/>
+    <w:rsid w:val="003E6408"/>
     <w:rPr>
       <w:rFonts w:ascii="Times New Roman" w:hAnsi="Times New Roman" w:cstheme="majorBidi"/>
       <w:b/>
@@ -10311,7 +12163,7 @@
     <w:basedOn w:val="DefaultParagraphFont"/>
     <w:link w:val="Heading3"/>
     <w:uiPriority w:val="9"/>
-    <w:rsid w:val="00EF2627"/>
+    <w:rsid w:val="00555D5D"/>
     <w:rPr>
       <w:rFonts w:ascii="Times New Roman" w:eastAsiaTheme="majorEastAsia" w:hAnsi="Times New Roman" w:cstheme="majorBidi"/>
       <w:b/>
@@ -10327,14 +12179,14 @@
     <w:basedOn w:val="DefaultParagraphFont"/>
     <w:link w:val="Heading4"/>
     <w:uiPriority w:val="9"/>
-    <w:rsid w:val="008E251A"/>
+    <w:rsid w:val="00FA7C3D"/>
     <w:rPr>
-      <w:rFonts w:asciiTheme="majorHAnsi" w:eastAsiaTheme="majorEastAsia" w:hAnsiTheme="majorHAnsi" w:cstheme="majorBidi"/>
-      <w:i/>
+      <w:rFonts w:ascii="Times New Roman" w:eastAsiaTheme="majorEastAsia" w:hAnsi="Times New Roman" w:cstheme="majorBidi"/>
+      <w:b/>
       <w:iCs/>
-      <w:color w:val="2F5496" w:themeColor="accent1" w:themeShade="BF"/>
+      <w:color w:val="000000" w:themeColor="text1"/>
       <w:kern w:val="0"/>
-      <w:sz w:val="24"/>
+      <w:sz w:val="26"/>
       <w:lang w:val="en-US"/>
     </w:rPr>
   </w:style>
@@ -10343,7 +12195,6 @@
     <w:basedOn w:val="DefaultParagraphFont"/>
     <w:link w:val="Heading5"/>
     <w:uiPriority w:val="9"/>
-    <w:semiHidden/>
     <w:rsid w:val="008E251A"/>
     <w:rPr>
       <w:rFonts w:asciiTheme="majorHAnsi" w:eastAsiaTheme="majorEastAsia" w:hAnsiTheme="majorHAnsi" w:cstheme="majorBidi"/>
@@ -10449,10 +12300,16 @@
     <w:autoRedefine/>
     <w:uiPriority w:val="39"/>
     <w:unhideWhenUsed/>
-    <w:rsid w:val="0075765E"/>
+    <w:rsid w:val="003E6408"/>
     <w:pPr>
+      <w:tabs>
+        <w:tab w:val="right" w:leader="dot" w:pos="9394"/>
+      </w:tabs>
       <w:spacing w:after="100"/>
     </w:pPr>
+    <w:rPr>
+      <w:noProof/>
+    </w:rPr>
   </w:style>
   <w:style w:type="paragraph" w:styleId="TOC2">
     <w:name w:val="toc 2"/>
@@ -11178,11 +13035,163 @@
     <b:URL>https://www.howtogeek.com/devops/what-is-json-and-how-do-you-use-it/</b:URL>
     <b:RefOrder>30</b:RefOrder>
   </b:Source>
+  <b:Source>
+    <b:Tag>Tec24</b:Tag>
+    <b:SourceType>InternetSite</b:SourceType>
+    <b:Guid>{694194FE-AE8B-496D-BBA8-E2320AB526DB}</b:Guid>
+    <b:Author>
+      <b:Author>
+        <b:Corporate>TechTarget Contributor</b:Corporate>
+      </b:Author>
+    </b:Author>
+    <b:Title>vulnerability (information technology)</b:Title>
+    <b:YearAccessed>2024</b:YearAccessed>
+    <b:MonthAccessed>August</b:MonthAccessed>
+    <b:DayAccessed>03</b:DayAccessed>
+    <b:URL>https://www.techtarget.com/whatis/definition/vulnerability</b:URL>
+    <b:RefOrder>31</b:RefOrder>
+  </b:Source>
+  <b:Source>
+    <b:Tag>Ani24</b:Tag>
+    <b:SourceType>InternetSite</b:SourceType>
+    <b:Guid>{968F7FF8-D719-4193-AD5F-165207265E7A}</b:Guid>
+    <b:Author>
+      <b:Author>
+        <b:NameList>
+          <b:Person>
+            <b:Last>Ot</b:Last>
+            <b:First>Anina</b:First>
+          </b:Person>
+        </b:NameList>
+      </b:Author>
+    </b:Author>
+    <b:Title>What's the Difference Between Black-Hat and White-Hat Hackers?</b:Title>
+    <b:YearAccessed>2024</b:YearAccessed>
+    <b:MonthAccessed>August</b:MonthAccessed>
+    <b:DayAccessed>03</b:DayAccessed>
+    <b:URL>https://www.makeuseof.com/what-are-black-white-hat-hackers/</b:URL>
+    <b:RefOrder>32</b:RefOrder>
+  </b:Source>
+  <b:Source>
+    <b:Tag>Bar24</b:Tag>
+    <b:SourceType>InternetSite</b:SourceType>
+    <b:Guid>{BDA5EE6C-CF6D-4EE0-AD14-32F686C440A9}</b:Guid>
+    <b:Author>
+      <b:Author>
+        <b:NameList>
+          <b:Person>
+            <b:Last>Lenaerts-Bergmans</b:Last>
+            <b:First>Bart</b:First>
+          </b:Person>
+        </b:NameList>
+      </b:Author>
+    </b:Author>
+    <b:Title>INJECTION ATTACKS</b:Title>
+    <b:YearAccessed>2024</b:YearAccessed>
+    <b:MonthAccessed>August</b:MonthAccessed>
+    <b:DayAccessed>03</b:DayAccessed>
+    <b:URL>https://www.crowdstrike.com/cybersecurity-101/cyberattacks/injection-attack/</b:URL>
+    <b:RefOrder>33</b:RefOrder>
+  </b:Source>
+  <b:Source>
+    <b:Tag>Sak24</b:Tag>
+    <b:SourceType>InternetSite</b:SourceType>
+    <b:Guid>{4959B360-D2A2-4F20-85F4-519BD4CECFEB}</b:Guid>
+    <b:Author>
+      <b:Author>
+        <b:NameList>
+          <b:Person>
+            <b:Last>Gupta</b:Last>
+            <b:First>Sakshi</b:First>
+          </b:Person>
+        </b:NameList>
+      </b:Author>
+    </b:Author>
+    <b:Title>What Is SQL &amp; How Does It Work? A Guide to Structured Query Language</b:Title>
+    <b:YearAccessed>2024</b:YearAccessed>
+    <b:MonthAccessed>August</b:MonthAccessed>
+    <b:DayAccessed>03</b:DayAccessed>
+    <b:URL>https://www.springboard.com/blog/data-analytics/what-is-sql/</b:URL>
+    <b:RefOrder>34</b:RefOrder>
+  </b:Source>
+  <b:Source>
+    <b:Tag>Kir24</b:Tag>
+    <b:SourceType>InternetSite</b:SourceType>
+    <b:Guid>{0884A78F-5EE3-48C9-AE64-94B5DC300F0D}</b:Guid>
+    <b:Author>
+      <b:Author>
+        <b:NameList>
+          <b:Person>
+            <b:Last>KirstenS</b:Last>
+          </b:Person>
+        </b:NameList>
+      </b:Author>
+    </b:Author>
+    <b:Title>Cross Site Scripting (XSS)</b:Title>
+    <b:YearAccessed>2024</b:YearAccessed>
+    <b:MonthAccessed>August</b:MonthAccessed>
+    <b:DayAccessed>03</b:DayAccessed>
+    <b:URL>https://owasp.org/www-community/attacks/xss/</b:URL>
+    <b:RefOrder>35</b:RefOrder>
+  </b:Source>
+  <b:Source>
+    <b:Tag>Adm24</b:Tag>
+    <b:SourceType>InternetSite</b:SourceType>
+    <b:Guid>{218182AB-C3D9-430B-AA81-BF48250F4BCE}</b:Guid>
+    <b:Author>
+      <b:Author>
+        <b:NameList>
+          <b:Person>
+            <b:Last>Dizdar</b:Last>
+            <b:First>Admir</b:First>
+          </b:Person>
+        </b:NameList>
+      </b:Author>
+    </b:Author>
+    <b:Title>Stored XSS: Impact, Examples, and Prevention</b:Title>
+    <b:YearAccessed>2024</b:YearAccessed>
+    <b:MonthAccessed>August</b:MonthAccessed>
+    <b:DayAccessed>03</b:DayAccessed>
+    <b:URL>https://brightsec.com/blog/stored-xss/</b:URL>
+    <b:RefOrder>37</b:RefOrder>
+  </b:Source>
+  <b:Source>
+    <b:Tag>Adm241</b:Tag>
+    <b:SourceType>InternetSite</b:SourceType>
+    <b:Guid>{BF8AF9EA-2F4E-4D7E-8125-7649C5FB9A4B}</b:Guid>
+    <b:Author>
+      <b:Author>
+        <b:NameList>
+          <b:Person>
+            <b:Last>Dizdar</b:Last>
+            <b:First>Admir</b:First>
+          </b:Person>
+        </b:NameList>
+      </b:Author>
+    </b:Author>
+    <b:Title>Reflected XSS: Examples, Testing, and Prevention</b:Title>
+    <b:YearAccessed>2024</b:YearAccessed>
+    <b:MonthAccessed>August</b:MonthAccessed>
+    <b:DayAccessed>03</b:DayAccessed>
+    <b:URL>https://brightsec.com/blog/reflected-xss/</b:URL>
+    <b:RefOrder>36</b:RefOrder>
+  </b:Source>
+  <b:Source>
+    <b:Tag>HTM24</b:Tag>
+    <b:SourceType>InternetSite</b:SourceType>
+    <b:Guid>{069E791E-5542-4202-87E1-20B8AC3CEEF6}</b:Guid>
+    <b:Title>HTML Injection</b:Title>
+    <b:YearAccessed>2024</b:YearAccessed>
+    <b:MonthAccessed>August</b:MonthAccessed>
+    <b:DayAccessed>03</b:DayAccessed>
+    <b:URL>https://www.imperva.com/learn/application-security/html-injection/</b:URL>
+    <b:RefOrder>38</b:RefOrder>
+  </b:Source>
 </b:Sources>
 </file>
 
 <file path=customXml/itemProps1.xml><?xml version="1.0" encoding="utf-8"?>
-<ds:datastoreItem xmlns:ds="http://schemas.openxmlformats.org/officeDocument/2006/customXml" ds:itemID="{C90844F5-A1A3-42B1-A26B-0F7441D14AFB}">
+<ds:datastoreItem xmlns:ds="http://schemas.openxmlformats.org/officeDocument/2006/customXml" ds:itemID="{D9D2E296-E451-4BC9-AFB2-347322B1D1FE}">
   <ds:schemaRefs>
     <ds:schemaRef ds:uri="http://schemas.openxmlformats.org/officeDocument/2006/bibliography"/>
   </ds:schemaRefs>

</xml_diff>

<commit_message>
thesis in progress. Still on vulnerabilities
</commit_message>
<xml_diff>
--- a/Disertatie.docx
+++ b/Disertatie.docx
@@ -189,7 +189,7 @@
           <w:sz w:val="32"/>
           <w:szCs w:val="32"/>
         </w:rPr>
-        <w:t>UNIVERSITATEA DIN BUCUREȘTI</w:t>
+        <w:t>UNIVERSITY OF BUCHAREST</w:t>
       </w:r>
     </w:p>
     <w:p>
@@ -206,7 +206,7 @@
           <w:sz w:val="32"/>
           <w:szCs w:val="32"/>
         </w:rPr>
-        <w:t>FACULTATEA DE MATEMATICĂ ȘI INFORMATICĂ</w:t>
+        <w:t>FACULTY OF MATHEMATICS AND INFORMATICS</w:t>
       </w:r>
     </w:p>
     <w:p>
@@ -279,7 +279,21 @@
           <w:sz w:val="32"/>
           <w:szCs w:val="32"/>
         </w:rPr>
-        <w:t>LUCRARE DE DISERTAȚIE</w:t>
+        <w:t>DISSERTATION</w:t>
+      </w:r>
+      <w:r>
+        <w:rPr>
+          <w:sz w:val="32"/>
+          <w:szCs w:val="32"/>
+        </w:rPr>
+        <w:t xml:space="preserve"> </w:t>
+      </w:r>
+      <w:r>
+        <w:rPr>
+          <w:sz w:val="32"/>
+          <w:szCs w:val="32"/>
+        </w:rPr>
+        <w:t>PAPER</w:t>
       </w:r>
     </w:p>
     <w:p>
@@ -329,14 +343,14 @@
           <w:sz w:val="28"/>
           <w:szCs w:val="28"/>
         </w:rPr>
-        <w:t>COORDONATOR ȘTIINȚIFIC:</w:t>
+        <w:t>SCIENTIFIC COORDINATOR</w:t>
       </w:r>
       <w:r>
         <w:rPr>
           <w:sz w:val="28"/>
           <w:szCs w:val="28"/>
         </w:rPr>
-        <w:tab/>
+        <w:t>:</w:t>
       </w:r>
       <w:r>
         <w:rPr>
@@ -358,7 +372,27 @@
           <w:szCs w:val="28"/>
         </w:rPr>
         <w:tab/>
-        <w:t>ABSOLVENT:</w:t>
+      </w:r>
+      <w:r>
+        <w:rPr>
+          <w:sz w:val="28"/>
+          <w:szCs w:val="28"/>
+        </w:rPr>
+        <w:tab/>
+      </w:r>
+      <w:r>
+        <w:rPr>
+          <w:sz w:val="28"/>
+          <w:szCs w:val="28"/>
+        </w:rPr>
+        <w:t>GRADUATE</w:t>
+      </w:r>
+      <w:r>
+        <w:rPr>
+          <w:sz w:val="28"/>
+          <w:szCs w:val="28"/>
+        </w:rPr>
+        <w:t>:</w:t>
       </w:r>
     </w:p>
     <w:p>
@@ -517,29 +551,50 @@
           <w:sz w:val="32"/>
           <w:szCs w:val="32"/>
         </w:rPr>
-        <w:t>BUCUREȘTI, SEPTEMBRIE 2024</w:t>
-      </w:r>
-    </w:p>
-    <w:p>
-      <w:pPr>
-        <w:spacing w:before="0" w:after="160" w:line="259" w:lineRule="auto"/>
+        <w:t>BUCHAREST</w:t>
+      </w:r>
+      <w:r>
         <w:rPr>
           <w:sz w:val="32"/>
           <w:szCs w:val="32"/>
         </w:rPr>
-      </w:pPr>
+        <w:t xml:space="preserve">, </w:t>
+      </w:r>
       <w:r>
         <w:rPr>
           <w:sz w:val="32"/>
           <w:szCs w:val="32"/>
         </w:rPr>
+        <w:t>SEPTEMBER</w:t>
+      </w:r>
+      <w:r>
+        <w:rPr>
+          <w:sz w:val="32"/>
+          <w:szCs w:val="32"/>
+        </w:rPr>
+        <w:t xml:space="preserve"> 2024</w:t>
+      </w:r>
+    </w:p>
+    <w:p>
+      <w:pPr>
+        <w:spacing w:before="0" w:after="160" w:line="259" w:lineRule="auto"/>
+        <w:rPr>
+          <w:sz w:val="32"/>
+          <w:szCs w:val="32"/>
+        </w:rPr>
+      </w:pPr>
+      <w:r>
+        <w:rPr>
+          <w:sz w:val="32"/>
+          <w:szCs w:val="32"/>
+        </w:rPr>
         <w:br w:type="page"/>
       </w:r>
     </w:p>
     <w:sdt>
       <w:sdtPr>
         <w:rPr>
-          <w:rFonts w:eastAsiaTheme="minorHAnsi"/>
+          <w:rFonts w:ascii="Times New Roman" w:eastAsiaTheme="minorHAnsi" w:hAnsi="Times New Roman" w:cs="Times New Roman"/>
           <w:color w:val="000000" w:themeColor="text1"/>
           <w:sz w:val="24"/>
           <w:szCs w:val="22"/>
@@ -552,7 +607,6 @@
       </w:sdtPr>
       <w:sdtEndPr>
         <w:rPr>
-          <w:rFonts w:ascii="Times New Roman" w:hAnsi="Times New Roman" w:cs="Times New Roman"/>
           <w:b/>
           <w:bCs/>
           <w:noProof/>
@@ -593,7 +647,7 @@
             </w:rPr>
             <w:fldChar w:fldCharType="separate"/>
           </w:r>
-          <w:hyperlink w:anchor="_Toc173772842" w:history="1">
+          <w:hyperlink w:anchor="_Toc173874652" w:history="1">
             <w:r>
               <w:rPr>
                 <w:rStyle w:val="Hyperlink"/>
@@ -616,7 +670,7 @@
               <w:rPr>
                 <w:webHidden/>
               </w:rPr>
-              <w:instrText xml:space="preserve"> PAGEREF _Toc173772842 \h </w:instrText>
+              <w:instrText xml:space="preserve"> PAGEREF _Toc173874652 \h </w:instrText>
             </w:r>
             <w:r>
               <w:rPr>
@@ -659,7 +713,7 @@
               <w:lang w:val="ro-RO" w:eastAsia="ro-RO"/>
             </w:rPr>
           </w:pPr>
-          <w:hyperlink w:anchor="_Toc173772843" w:history="1">
+          <w:hyperlink w:anchor="_Toc173874653" w:history="1">
             <w:r>
               <w:rPr>
                 <w:rStyle w:val="Hyperlink"/>
@@ -704,7 +758,7 @@
                 <w:noProof/>
                 <w:webHidden/>
               </w:rPr>
-              <w:instrText xml:space="preserve"> PAGEREF _Toc173772843 \h </w:instrText>
+              <w:instrText xml:space="preserve"> PAGEREF _Toc173874653 \h </w:instrText>
             </w:r>
             <w:r>
               <w:rPr>
@@ -751,7 +805,7 @@
               <w:lang w:val="ro-RO" w:eastAsia="ro-RO"/>
             </w:rPr>
           </w:pPr>
-          <w:hyperlink w:anchor="_Toc173772844" w:history="1">
+          <w:hyperlink w:anchor="_Toc173874654" w:history="1">
             <w:r>
               <w:rPr>
                 <w:rStyle w:val="Hyperlink"/>
@@ -796,7 +850,7 @@
                 <w:noProof/>
                 <w:webHidden/>
               </w:rPr>
-              <w:instrText xml:space="preserve"> PAGEREF _Toc173772844 \h </w:instrText>
+              <w:instrText xml:space="preserve"> PAGEREF _Toc173874654 \h </w:instrText>
             </w:r>
             <w:r>
               <w:rPr>
@@ -843,7 +897,7 @@
               <w:lang w:val="ro-RO" w:eastAsia="ro-RO"/>
             </w:rPr>
           </w:pPr>
-          <w:hyperlink w:anchor="_Toc173772845" w:history="1">
+          <w:hyperlink w:anchor="_Toc173874655" w:history="1">
             <w:r>
               <w:rPr>
                 <w:rStyle w:val="Hyperlink"/>
@@ -888,7 +942,7 @@
                 <w:noProof/>
                 <w:webHidden/>
               </w:rPr>
-              <w:instrText xml:space="preserve"> PAGEREF _Toc173772845 \h </w:instrText>
+              <w:instrText xml:space="preserve"> PAGEREF _Toc173874655 \h </w:instrText>
             </w:r>
             <w:r>
               <w:rPr>
@@ -930,7 +984,7 @@
               <w:lang w:val="ro-RO" w:eastAsia="ro-RO"/>
             </w:rPr>
           </w:pPr>
-          <w:hyperlink w:anchor="_Toc173772846" w:history="1">
+          <w:hyperlink w:anchor="_Toc173874656" w:history="1">
             <w:r>
               <w:rPr>
                 <w:rStyle w:val="Hyperlink"/>
@@ -953,7 +1007,7 @@
               <w:rPr>
                 <w:webHidden/>
               </w:rPr>
-              <w:instrText xml:space="preserve"> PAGEREF _Toc173772846 \h </w:instrText>
+              <w:instrText xml:space="preserve"> PAGEREF _Toc173874656 \h </w:instrText>
             </w:r>
             <w:r>
               <w:rPr>
@@ -996,7 +1050,7 @@
               <w:lang w:val="ro-RO" w:eastAsia="ro-RO"/>
             </w:rPr>
           </w:pPr>
-          <w:hyperlink w:anchor="_Toc173772847" w:history="1">
+          <w:hyperlink w:anchor="_Toc173874657" w:history="1">
             <w:r>
               <w:rPr>
                 <w:rStyle w:val="Hyperlink"/>
@@ -1041,7 +1095,7 @@
                 <w:noProof/>
                 <w:webHidden/>
               </w:rPr>
-              <w:instrText xml:space="preserve"> PAGEREF _Toc173772847 \h </w:instrText>
+              <w:instrText xml:space="preserve"> PAGEREF _Toc173874657 \h </w:instrText>
             </w:r>
             <w:r>
               <w:rPr>
@@ -1088,7 +1142,7 @@
               <w:lang w:val="ro-RO" w:eastAsia="ro-RO"/>
             </w:rPr>
           </w:pPr>
-          <w:hyperlink w:anchor="_Toc173772848" w:history="1">
+          <w:hyperlink w:anchor="_Toc173874658" w:history="1">
             <w:r>
               <w:rPr>
                 <w:rStyle w:val="Hyperlink"/>
@@ -1133,7 +1187,7 @@
                 <w:noProof/>
                 <w:webHidden/>
               </w:rPr>
-              <w:instrText xml:space="preserve"> PAGEREF _Toc173772848 \h </w:instrText>
+              <w:instrText xml:space="preserve"> PAGEREF _Toc173874658 \h </w:instrText>
             </w:r>
             <w:r>
               <w:rPr>
@@ -1180,7 +1234,7 @@
               <w:lang w:val="ro-RO" w:eastAsia="ro-RO"/>
             </w:rPr>
           </w:pPr>
-          <w:hyperlink w:anchor="_Toc173772849" w:history="1">
+          <w:hyperlink w:anchor="_Toc173874659" w:history="1">
             <w:r>
               <w:rPr>
                 <w:rStyle w:val="Hyperlink"/>
@@ -1225,7 +1279,7 @@
                 <w:noProof/>
                 <w:webHidden/>
               </w:rPr>
-              <w:instrText xml:space="preserve"> PAGEREF _Toc173772849 \h </w:instrText>
+              <w:instrText xml:space="preserve"> PAGEREF _Toc173874659 \h </w:instrText>
             </w:r>
             <w:r>
               <w:rPr>
@@ -1272,7 +1326,7 @@
               <w:lang w:val="ro-RO" w:eastAsia="ro-RO"/>
             </w:rPr>
           </w:pPr>
-          <w:hyperlink w:anchor="_Toc173772850" w:history="1">
+          <w:hyperlink w:anchor="_Toc173874660" w:history="1">
             <w:r>
               <w:rPr>
                 <w:rStyle w:val="Hyperlink"/>
@@ -1317,7 +1371,7 @@
                 <w:noProof/>
                 <w:webHidden/>
               </w:rPr>
-              <w:instrText xml:space="preserve"> PAGEREF _Toc173772850 \h </w:instrText>
+              <w:instrText xml:space="preserve"> PAGEREF _Toc173874660 \h </w:instrText>
             </w:r>
             <w:r>
               <w:rPr>
@@ -1364,7 +1418,7 @@
               <w:lang w:val="ro-RO" w:eastAsia="ro-RO"/>
             </w:rPr>
           </w:pPr>
-          <w:hyperlink w:anchor="_Toc173772851" w:history="1">
+          <w:hyperlink w:anchor="_Toc173874661" w:history="1">
             <w:r>
               <w:rPr>
                 <w:rStyle w:val="Hyperlink"/>
@@ -1409,7 +1463,7 @@
                 <w:noProof/>
                 <w:webHidden/>
               </w:rPr>
-              <w:instrText xml:space="preserve"> PAGEREF _Toc173772851 \h </w:instrText>
+              <w:instrText xml:space="preserve"> PAGEREF _Toc173874661 \h </w:instrText>
             </w:r>
             <w:r>
               <w:rPr>
@@ -1456,7 +1510,7 @@
               <w:lang w:val="ro-RO" w:eastAsia="ro-RO"/>
             </w:rPr>
           </w:pPr>
-          <w:hyperlink w:anchor="_Toc173772852" w:history="1">
+          <w:hyperlink w:anchor="_Toc173874662" w:history="1">
             <w:r>
               <w:rPr>
                 <w:rStyle w:val="Hyperlink"/>
@@ -1501,7 +1555,7 @@
                 <w:noProof/>
                 <w:webHidden/>
               </w:rPr>
-              <w:instrText xml:space="preserve"> PAGEREF _Toc173772852 \h </w:instrText>
+              <w:instrText xml:space="preserve"> PAGEREF _Toc173874662 \h </w:instrText>
             </w:r>
             <w:r>
               <w:rPr>
@@ -1548,7 +1602,7 @@
               <w:lang w:val="ro-RO" w:eastAsia="ro-RO"/>
             </w:rPr>
           </w:pPr>
-          <w:hyperlink w:anchor="_Toc173772853" w:history="1">
+          <w:hyperlink w:anchor="_Toc173874663" w:history="1">
             <w:r>
               <w:rPr>
                 <w:rStyle w:val="Hyperlink"/>
@@ -1593,7 +1647,7 @@
                 <w:noProof/>
                 <w:webHidden/>
               </w:rPr>
-              <w:instrText xml:space="preserve"> PAGEREF _Toc173772853 \h </w:instrText>
+              <w:instrText xml:space="preserve"> PAGEREF _Toc173874663 \h </w:instrText>
             </w:r>
             <w:r>
               <w:rPr>
@@ -1640,7 +1694,7 @@
               <w:lang w:val="ro-RO" w:eastAsia="ro-RO"/>
             </w:rPr>
           </w:pPr>
-          <w:hyperlink w:anchor="_Toc173772854" w:history="1">
+          <w:hyperlink w:anchor="_Toc173874664" w:history="1">
             <w:r>
               <w:rPr>
                 <w:rStyle w:val="Hyperlink"/>
@@ -1685,7 +1739,7 @@
                 <w:noProof/>
                 <w:webHidden/>
               </w:rPr>
-              <w:instrText xml:space="preserve"> PAGEREF _Toc173772854 \h </w:instrText>
+              <w:instrText xml:space="preserve"> PAGEREF _Toc173874664 \h </w:instrText>
             </w:r>
             <w:r>
               <w:rPr>
@@ -1732,7 +1786,7 @@
               <w:lang w:val="ro-RO" w:eastAsia="ro-RO"/>
             </w:rPr>
           </w:pPr>
-          <w:hyperlink w:anchor="_Toc173772855" w:history="1">
+          <w:hyperlink w:anchor="_Toc173874665" w:history="1">
             <w:r>
               <w:rPr>
                 <w:rStyle w:val="Hyperlink"/>
@@ -1777,7 +1831,7 @@
                 <w:noProof/>
                 <w:webHidden/>
               </w:rPr>
-              <w:instrText xml:space="preserve"> PAGEREF _Toc173772855 \h </w:instrText>
+              <w:instrText xml:space="preserve"> PAGEREF _Toc173874665 \h </w:instrText>
             </w:r>
             <w:r>
               <w:rPr>
@@ -1824,7 +1878,7 @@
               <w:lang w:val="ro-RO" w:eastAsia="ro-RO"/>
             </w:rPr>
           </w:pPr>
-          <w:hyperlink w:anchor="_Toc173772856" w:history="1">
+          <w:hyperlink w:anchor="_Toc173874666" w:history="1">
             <w:r>
               <w:rPr>
                 <w:rStyle w:val="Hyperlink"/>
@@ -1869,7 +1923,7 @@
                 <w:noProof/>
                 <w:webHidden/>
               </w:rPr>
-              <w:instrText xml:space="preserve"> PAGEREF _Toc173772856 \h </w:instrText>
+              <w:instrText xml:space="preserve"> PAGEREF _Toc173874666 \h </w:instrText>
             </w:r>
             <w:r>
               <w:rPr>
@@ -1916,7 +1970,7 @@
               <w:lang w:val="ro-RO" w:eastAsia="ro-RO"/>
             </w:rPr>
           </w:pPr>
-          <w:hyperlink w:anchor="_Toc173772857" w:history="1">
+          <w:hyperlink w:anchor="_Toc173874667" w:history="1">
             <w:r>
               <w:rPr>
                 <w:rStyle w:val="Hyperlink"/>
@@ -1961,7 +2015,7 @@
                 <w:noProof/>
                 <w:webHidden/>
               </w:rPr>
-              <w:instrText xml:space="preserve"> PAGEREF _Toc173772857 \h </w:instrText>
+              <w:instrText xml:space="preserve"> PAGEREF _Toc173874667 \h </w:instrText>
             </w:r>
             <w:r>
               <w:rPr>
@@ -2008,7 +2062,7 @@
               <w:lang w:val="ro-RO" w:eastAsia="ro-RO"/>
             </w:rPr>
           </w:pPr>
-          <w:hyperlink w:anchor="_Toc173772858" w:history="1">
+          <w:hyperlink w:anchor="_Toc173874668" w:history="1">
             <w:r>
               <w:rPr>
                 <w:rStyle w:val="Hyperlink"/>
@@ -2053,7 +2107,7 @@
                 <w:noProof/>
                 <w:webHidden/>
               </w:rPr>
-              <w:instrText xml:space="preserve"> PAGEREF _Toc173772858 \h </w:instrText>
+              <w:instrText xml:space="preserve"> PAGEREF _Toc173874668 \h </w:instrText>
             </w:r>
             <w:r>
               <w:rPr>
@@ -2100,7 +2154,7 @@
               <w:lang w:val="ro-RO" w:eastAsia="ro-RO"/>
             </w:rPr>
           </w:pPr>
-          <w:hyperlink w:anchor="_Toc173772859" w:history="1">
+          <w:hyperlink w:anchor="_Toc173874669" w:history="1">
             <w:r>
               <w:rPr>
                 <w:rStyle w:val="Hyperlink"/>
@@ -2145,7 +2199,7 @@
                 <w:noProof/>
                 <w:webHidden/>
               </w:rPr>
-              <w:instrText xml:space="preserve"> PAGEREF _Toc173772859 \h </w:instrText>
+              <w:instrText xml:space="preserve"> PAGEREF _Toc173874669 \h </w:instrText>
             </w:r>
             <w:r>
               <w:rPr>
@@ -2192,7 +2246,7 @@
               <w:lang w:val="ro-RO" w:eastAsia="ro-RO"/>
             </w:rPr>
           </w:pPr>
-          <w:hyperlink w:anchor="_Toc173772860" w:history="1">
+          <w:hyperlink w:anchor="_Toc173874670" w:history="1">
             <w:r>
               <w:rPr>
                 <w:rStyle w:val="Hyperlink"/>
@@ -2237,7 +2291,7 @@
                 <w:noProof/>
                 <w:webHidden/>
               </w:rPr>
-              <w:instrText xml:space="preserve"> PAGEREF _Toc173772860 \h </w:instrText>
+              <w:instrText xml:space="preserve"> PAGEREF _Toc173874670 \h </w:instrText>
             </w:r>
             <w:r>
               <w:rPr>
@@ -2284,7 +2338,7 @@
               <w:lang w:val="ro-RO" w:eastAsia="ro-RO"/>
             </w:rPr>
           </w:pPr>
-          <w:hyperlink w:anchor="_Toc173772861" w:history="1">
+          <w:hyperlink w:anchor="_Toc173874671" w:history="1">
             <w:r>
               <w:rPr>
                 <w:rStyle w:val="Hyperlink"/>
@@ -2329,7 +2383,7 @@
                 <w:noProof/>
                 <w:webHidden/>
               </w:rPr>
-              <w:instrText xml:space="preserve"> PAGEREF _Toc173772861 \h </w:instrText>
+              <w:instrText xml:space="preserve"> PAGEREF _Toc173874671 \h </w:instrText>
             </w:r>
             <w:r>
               <w:rPr>
@@ -2376,7 +2430,7 @@
               <w:lang w:val="ro-RO" w:eastAsia="ro-RO"/>
             </w:rPr>
           </w:pPr>
-          <w:hyperlink w:anchor="_Toc173772862" w:history="1">
+          <w:hyperlink w:anchor="_Toc173874672" w:history="1">
             <w:r>
               <w:rPr>
                 <w:rStyle w:val="Hyperlink"/>
@@ -2421,7 +2475,7 @@
                 <w:noProof/>
                 <w:webHidden/>
               </w:rPr>
-              <w:instrText xml:space="preserve"> PAGEREF _Toc173772862 \h </w:instrText>
+              <w:instrText xml:space="preserve"> PAGEREF _Toc173874672 \h </w:instrText>
             </w:r>
             <w:r>
               <w:rPr>
@@ -2463,7 +2517,7 @@
               <w:lang w:val="ro-RO" w:eastAsia="ro-RO"/>
             </w:rPr>
           </w:pPr>
-          <w:hyperlink w:anchor="_Toc173772863" w:history="1">
+          <w:hyperlink w:anchor="_Toc173874673" w:history="1">
             <w:r>
               <w:rPr>
                 <w:rStyle w:val="Hyperlink"/>
@@ -2486,7 +2540,7 @@
               <w:rPr>
                 <w:webHidden/>
               </w:rPr>
-              <w:instrText xml:space="preserve"> PAGEREF _Toc173772863 \h </w:instrText>
+              <w:instrText xml:space="preserve"> PAGEREF _Toc173874673 \h </w:instrText>
             </w:r>
             <w:r>
               <w:rPr>
@@ -2529,7 +2583,7 @@
               <w:lang w:val="ro-RO" w:eastAsia="ro-RO"/>
             </w:rPr>
           </w:pPr>
-          <w:hyperlink w:anchor="_Toc173772864" w:history="1">
+          <w:hyperlink w:anchor="_Toc173874674" w:history="1">
             <w:r>
               <w:rPr>
                 <w:rStyle w:val="Hyperlink"/>
@@ -2574,7 +2628,7 @@
                 <w:noProof/>
                 <w:webHidden/>
               </w:rPr>
-              <w:instrText xml:space="preserve"> PAGEREF _Toc173772864 \h </w:instrText>
+              <w:instrText xml:space="preserve"> PAGEREF _Toc173874674 \h </w:instrText>
             </w:r>
             <w:r>
               <w:rPr>
@@ -2621,7 +2675,7 @@
               <w:lang w:val="ro-RO" w:eastAsia="ro-RO"/>
             </w:rPr>
           </w:pPr>
-          <w:hyperlink w:anchor="_Toc173772865" w:history="1">
+          <w:hyperlink w:anchor="_Toc173874675" w:history="1">
             <w:r>
               <w:rPr>
                 <w:rStyle w:val="Hyperlink"/>
@@ -2666,7 +2720,7 @@
                 <w:noProof/>
                 <w:webHidden/>
               </w:rPr>
-              <w:instrText xml:space="preserve"> PAGEREF _Toc173772865 \h </w:instrText>
+              <w:instrText xml:space="preserve"> PAGEREF _Toc173874675 \h </w:instrText>
             </w:r>
             <w:r>
               <w:rPr>
@@ -2713,7 +2767,7 @@
               <w:lang w:val="ro-RO" w:eastAsia="ro-RO"/>
             </w:rPr>
           </w:pPr>
-          <w:hyperlink w:anchor="_Toc173772866" w:history="1">
+          <w:hyperlink w:anchor="_Toc173874676" w:history="1">
             <w:r>
               <w:rPr>
                 <w:rStyle w:val="Hyperlink"/>
@@ -2758,7 +2812,7 @@
                 <w:noProof/>
                 <w:webHidden/>
               </w:rPr>
-              <w:instrText xml:space="preserve"> PAGEREF _Toc173772866 \h </w:instrText>
+              <w:instrText xml:space="preserve"> PAGEREF _Toc173874676 \h </w:instrText>
             </w:r>
             <w:r>
               <w:rPr>
@@ -2805,7 +2859,7 @@
               <w:lang w:val="ro-RO" w:eastAsia="ro-RO"/>
             </w:rPr>
           </w:pPr>
-          <w:hyperlink w:anchor="_Toc173772867" w:history="1">
+          <w:hyperlink w:anchor="_Toc173874677" w:history="1">
             <w:r>
               <w:rPr>
                 <w:rStyle w:val="Hyperlink"/>
@@ -2850,7 +2904,7 @@
                 <w:noProof/>
                 <w:webHidden/>
               </w:rPr>
-              <w:instrText xml:space="preserve"> PAGEREF _Toc173772867 \h </w:instrText>
+              <w:instrText xml:space="preserve"> PAGEREF _Toc173874677 \h </w:instrText>
             </w:r>
             <w:r>
               <w:rPr>
@@ -2897,7 +2951,7 @@
               <w:lang w:val="ro-RO" w:eastAsia="ro-RO"/>
             </w:rPr>
           </w:pPr>
-          <w:hyperlink w:anchor="_Toc173772868" w:history="1">
+          <w:hyperlink w:anchor="_Toc173874678" w:history="1">
             <w:r>
               <w:rPr>
                 <w:rStyle w:val="Hyperlink"/>
@@ -2942,7 +2996,7 @@
                 <w:noProof/>
                 <w:webHidden/>
               </w:rPr>
-              <w:instrText xml:space="preserve"> PAGEREF _Toc173772868 \h </w:instrText>
+              <w:instrText xml:space="preserve"> PAGEREF _Toc173874678 \h </w:instrText>
             </w:r>
             <w:r>
               <w:rPr>
@@ -2963,6 +3017,374 @@
                 <w:webHidden/>
               </w:rPr>
               <w:t>16</w:t>
+            </w:r>
+            <w:r>
+              <w:rPr>
+                <w:noProof/>
+                <w:webHidden/>
+              </w:rPr>
+              <w:fldChar w:fldCharType="end"/>
+            </w:r>
+          </w:hyperlink>
+        </w:p>
+        <w:p>
+          <w:pPr>
+            <w:pStyle w:val="TOC3"/>
+            <w:tabs>
+              <w:tab w:val="left" w:pos="1320"/>
+              <w:tab w:val="right" w:leader="dot" w:pos="9394"/>
+            </w:tabs>
+            <w:rPr>
+              <w:rFonts w:asciiTheme="minorHAnsi" w:eastAsiaTheme="minorEastAsia" w:hAnsiTheme="minorHAnsi" w:cstheme="minorBidi"/>
+              <w:noProof/>
+              <w:color w:val="auto"/>
+              <w:kern w:val="2"/>
+              <w:sz w:val="22"/>
+              <w:lang w:val="ro-RO" w:eastAsia="ro-RO"/>
+            </w:rPr>
+          </w:pPr>
+          <w:hyperlink w:anchor="_Toc173874679" w:history="1">
+            <w:r>
+              <w:rPr>
+                <w:rStyle w:val="Hyperlink"/>
+                <w:noProof/>
+              </w:rPr>
+              <w:t>III.1.5</w:t>
+            </w:r>
+            <w:r>
+              <w:rPr>
+                <w:rFonts w:asciiTheme="minorHAnsi" w:eastAsiaTheme="minorEastAsia" w:hAnsiTheme="minorHAnsi" w:cstheme="minorBidi"/>
+                <w:noProof/>
+                <w:color w:val="auto"/>
+                <w:kern w:val="2"/>
+                <w:sz w:val="22"/>
+                <w:lang w:val="ro-RO" w:eastAsia="ro-RO"/>
+              </w:rPr>
+              <w:tab/>
+            </w:r>
+            <w:r>
+              <w:rPr>
+                <w:rStyle w:val="Hyperlink"/>
+                <w:noProof/>
+              </w:rPr>
+              <w:t>iFrame Injections</w:t>
+            </w:r>
+            <w:r>
+              <w:rPr>
+                <w:noProof/>
+                <w:webHidden/>
+              </w:rPr>
+              <w:tab/>
+            </w:r>
+            <w:r>
+              <w:rPr>
+                <w:noProof/>
+                <w:webHidden/>
+              </w:rPr>
+              <w:fldChar w:fldCharType="begin"/>
+            </w:r>
+            <w:r>
+              <w:rPr>
+                <w:noProof/>
+                <w:webHidden/>
+              </w:rPr>
+              <w:instrText xml:space="preserve"> PAGEREF _Toc173874679 \h </w:instrText>
+            </w:r>
+            <w:r>
+              <w:rPr>
+                <w:noProof/>
+                <w:webHidden/>
+              </w:rPr>
+            </w:r>
+            <w:r>
+              <w:rPr>
+                <w:noProof/>
+                <w:webHidden/>
+              </w:rPr>
+              <w:fldChar w:fldCharType="separate"/>
+            </w:r>
+            <w:r>
+              <w:rPr>
+                <w:noProof/>
+                <w:webHidden/>
+              </w:rPr>
+              <w:t>16</w:t>
+            </w:r>
+            <w:r>
+              <w:rPr>
+                <w:noProof/>
+                <w:webHidden/>
+              </w:rPr>
+              <w:fldChar w:fldCharType="end"/>
+            </w:r>
+          </w:hyperlink>
+        </w:p>
+        <w:p>
+          <w:pPr>
+            <w:pStyle w:val="TOC3"/>
+            <w:tabs>
+              <w:tab w:val="left" w:pos="1320"/>
+              <w:tab w:val="right" w:leader="dot" w:pos="9394"/>
+            </w:tabs>
+            <w:rPr>
+              <w:rFonts w:asciiTheme="minorHAnsi" w:eastAsiaTheme="minorEastAsia" w:hAnsiTheme="minorHAnsi" w:cstheme="minorBidi"/>
+              <w:noProof/>
+              <w:color w:val="auto"/>
+              <w:kern w:val="2"/>
+              <w:sz w:val="22"/>
+              <w:lang w:val="ro-RO" w:eastAsia="ro-RO"/>
+            </w:rPr>
+          </w:pPr>
+          <w:hyperlink w:anchor="_Toc173874680" w:history="1">
+            <w:r>
+              <w:rPr>
+                <w:rStyle w:val="Hyperlink"/>
+                <w:noProof/>
+              </w:rPr>
+              <w:t>III.1.6</w:t>
+            </w:r>
+            <w:r>
+              <w:rPr>
+                <w:rFonts w:asciiTheme="minorHAnsi" w:eastAsiaTheme="minorEastAsia" w:hAnsiTheme="minorHAnsi" w:cstheme="minorBidi"/>
+                <w:noProof/>
+                <w:color w:val="auto"/>
+                <w:kern w:val="2"/>
+                <w:sz w:val="22"/>
+                <w:lang w:val="ro-RO" w:eastAsia="ro-RO"/>
+              </w:rPr>
+              <w:tab/>
+            </w:r>
+            <w:r>
+              <w:rPr>
+                <w:rStyle w:val="Hyperlink"/>
+                <w:noProof/>
+              </w:rPr>
+              <w:t>Javascript Injections</w:t>
+            </w:r>
+            <w:r>
+              <w:rPr>
+                <w:noProof/>
+                <w:webHidden/>
+              </w:rPr>
+              <w:tab/>
+            </w:r>
+            <w:r>
+              <w:rPr>
+                <w:noProof/>
+                <w:webHidden/>
+              </w:rPr>
+              <w:fldChar w:fldCharType="begin"/>
+            </w:r>
+            <w:r>
+              <w:rPr>
+                <w:noProof/>
+                <w:webHidden/>
+              </w:rPr>
+              <w:instrText xml:space="preserve"> PAGEREF _Toc173874680 \h </w:instrText>
+            </w:r>
+            <w:r>
+              <w:rPr>
+                <w:noProof/>
+                <w:webHidden/>
+              </w:rPr>
+            </w:r>
+            <w:r>
+              <w:rPr>
+                <w:noProof/>
+                <w:webHidden/>
+              </w:rPr>
+              <w:fldChar w:fldCharType="separate"/>
+            </w:r>
+            <w:r>
+              <w:rPr>
+                <w:noProof/>
+                <w:webHidden/>
+              </w:rPr>
+              <w:t>17</w:t>
+            </w:r>
+            <w:r>
+              <w:rPr>
+                <w:noProof/>
+                <w:webHidden/>
+              </w:rPr>
+              <w:fldChar w:fldCharType="end"/>
+            </w:r>
+          </w:hyperlink>
+        </w:p>
+        <w:p>
+          <w:pPr>
+            <w:pStyle w:val="TOC3"/>
+            <w:tabs>
+              <w:tab w:val="left" w:pos="1320"/>
+              <w:tab w:val="right" w:leader="dot" w:pos="9394"/>
+            </w:tabs>
+            <w:rPr>
+              <w:rFonts w:asciiTheme="minorHAnsi" w:eastAsiaTheme="minorEastAsia" w:hAnsiTheme="minorHAnsi" w:cstheme="minorBidi"/>
+              <w:noProof/>
+              <w:color w:val="auto"/>
+              <w:kern w:val="2"/>
+              <w:sz w:val="22"/>
+              <w:lang w:val="ro-RO" w:eastAsia="ro-RO"/>
+            </w:rPr>
+          </w:pPr>
+          <w:hyperlink w:anchor="_Toc173874681" w:history="1">
+            <w:r>
+              <w:rPr>
+                <w:rStyle w:val="Hyperlink"/>
+                <w:noProof/>
+              </w:rPr>
+              <w:t>III.1.7</w:t>
+            </w:r>
+            <w:r>
+              <w:rPr>
+                <w:rFonts w:asciiTheme="minorHAnsi" w:eastAsiaTheme="minorEastAsia" w:hAnsiTheme="minorHAnsi" w:cstheme="minorBidi"/>
+                <w:noProof/>
+                <w:color w:val="auto"/>
+                <w:kern w:val="2"/>
+                <w:sz w:val="22"/>
+                <w:lang w:val="ro-RO" w:eastAsia="ro-RO"/>
+              </w:rPr>
+              <w:tab/>
+            </w:r>
+            <w:r>
+              <w:rPr>
+                <w:rStyle w:val="Hyperlink"/>
+                <w:noProof/>
+              </w:rPr>
+              <w:t>IDOR Injections</w:t>
+            </w:r>
+            <w:r>
+              <w:rPr>
+                <w:noProof/>
+                <w:webHidden/>
+              </w:rPr>
+              <w:tab/>
+            </w:r>
+            <w:r>
+              <w:rPr>
+                <w:noProof/>
+                <w:webHidden/>
+              </w:rPr>
+              <w:fldChar w:fldCharType="begin"/>
+            </w:r>
+            <w:r>
+              <w:rPr>
+                <w:noProof/>
+                <w:webHidden/>
+              </w:rPr>
+              <w:instrText xml:space="preserve"> PAGEREF _Toc173874681 \h </w:instrText>
+            </w:r>
+            <w:r>
+              <w:rPr>
+                <w:noProof/>
+                <w:webHidden/>
+              </w:rPr>
+            </w:r>
+            <w:r>
+              <w:rPr>
+                <w:noProof/>
+                <w:webHidden/>
+              </w:rPr>
+              <w:fldChar w:fldCharType="separate"/>
+            </w:r>
+            <w:r>
+              <w:rPr>
+                <w:noProof/>
+                <w:webHidden/>
+              </w:rPr>
+              <w:t>17</w:t>
+            </w:r>
+            <w:r>
+              <w:rPr>
+                <w:noProof/>
+                <w:webHidden/>
+              </w:rPr>
+              <w:fldChar w:fldCharType="end"/>
+            </w:r>
+          </w:hyperlink>
+        </w:p>
+        <w:p>
+          <w:pPr>
+            <w:pStyle w:val="TOC3"/>
+            <w:tabs>
+              <w:tab w:val="left" w:pos="1320"/>
+              <w:tab w:val="right" w:leader="dot" w:pos="9394"/>
+            </w:tabs>
+            <w:rPr>
+              <w:rFonts w:asciiTheme="minorHAnsi" w:eastAsiaTheme="minorEastAsia" w:hAnsiTheme="minorHAnsi" w:cstheme="minorBidi"/>
+              <w:noProof/>
+              <w:color w:val="auto"/>
+              <w:kern w:val="2"/>
+              <w:sz w:val="22"/>
+              <w:lang w:val="ro-RO" w:eastAsia="ro-RO"/>
+            </w:rPr>
+          </w:pPr>
+          <w:hyperlink w:anchor="_Toc173874682" w:history="1">
+            <w:r>
+              <w:rPr>
+                <w:rStyle w:val="Hyperlink"/>
+                <w:noProof/>
+              </w:rPr>
+              <w:t>III.1.8</w:t>
+            </w:r>
+            <w:r>
+              <w:rPr>
+                <w:rFonts w:asciiTheme="minorHAnsi" w:eastAsiaTheme="minorEastAsia" w:hAnsiTheme="minorHAnsi" w:cstheme="minorBidi"/>
+                <w:noProof/>
+                <w:color w:val="auto"/>
+                <w:kern w:val="2"/>
+                <w:sz w:val="22"/>
+                <w:lang w:val="ro-RO" w:eastAsia="ro-RO"/>
+              </w:rPr>
+              <w:tab/>
+            </w:r>
+            <w:r>
+              <w:rPr>
+                <w:rStyle w:val="Hyperlink"/>
+                <w:noProof/>
+              </w:rPr>
+              <w:t>LFI Injections</w:t>
+            </w:r>
+            <w:r>
+              <w:rPr>
+                <w:noProof/>
+                <w:webHidden/>
+              </w:rPr>
+              <w:tab/>
+            </w:r>
+            <w:r>
+              <w:rPr>
+                <w:noProof/>
+                <w:webHidden/>
+              </w:rPr>
+              <w:fldChar w:fldCharType="begin"/>
+            </w:r>
+            <w:r>
+              <w:rPr>
+                <w:noProof/>
+                <w:webHidden/>
+              </w:rPr>
+              <w:instrText xml:space="preserve"> PAGEREF _Toc173874682 \h </w:instrText>
+            </w:r>
+            <w:r>
+              <w:rPr>
+                <w:noProof/>
+                <w:webHidden/>
+              </w:rPr>
+            </w:r>
+            <w:r>
+              <w:rPr>
+                <w:noProof/>
+                <w:webHidden/>
+              </w:rPr>
+              <w:fldChar w:fldCharType="separate"/>
+            </w:r>
+            <w:r>
+              <w:rPr>
+                <w:noProof/>
+                <w:webHidden/>
+              </w:rPr>
+              <w:t>17</w:t>
             </w:r>
             <w:r>
               <w:rPr>
@@ -3838,7 +4260,7 @@
       <w:pPr>
         <w:pStyle w:val="Heading1"/>
       </w:pPr>
-      <w:bookmarkStart w:id="0" w:name="_Toc173772842"/>
+      <w:bookmarkStart w:id="0" w:name="_Toc173874652"/>
       <w:r>
         <w:lastRenderedPageBreak/>
         <w:t>In</w:t>
@@ -3868,7 +4290,21 @@
           <w:iCs/>
           <w:szCs w:val="24"/>
         </w:rPr>
+        <w:t>“</w:t>
+      </w:r>
+      <w:r>
+        <w:rPr>
+          <w:szCs w:val="24"/>
+        </w:rPr>
         <w:t>Cybersecurity is the art of protecting networks, devices, and data from unauthorized access or criminal use</w:t>
+      </w:r>
+      <w:r>
+        <w:rPr>
+          <w:i/>
+          <w:iCs/>
+          <w:szCs w:val="24"/>
+        </w:rPr>
+        <w:t>”</w:t>
       </w:r>
       <w:sdt>
         <w:sdtPr>
@@ -4166,21 +4602,25 @@
         <w:rPr>
           <w:szCs w:val="24"/>
         </w:rPr>
-        <w:t>Currently, more and more solutions are transitioning to web applications designed to provide the users with a fast resolution for everyday activities (for example: buying a bus ticket, ordering a meal from the local restaurant, tracking your parcels or accessing your bank balance)</w:t>
-      </w:r>
-      <w:r>
-        <w:rPr>
-          <w:szCs w:val="24"/>
-        </w:rPr>
-        <w:t xml:space="preserve">. </w:t>
-      </w:r>
-      <w:r>
-        <w:rPr>
-          <w:i/>
-          <w:iCs/>
+        <w:t xml:space="preserve">Currently, more and more solutions are transitioning to web applications designed to provide the users with a fast resolution for everyday activities (for example: buying a bus ticket, ordering a meal from the local restaurant, tracking your parcels or accessing your bank balance). </w:t>
+      </w:r>
+      <w:r>
+        <w:rPr>
+          <w:szCs w:val="24"/>
+        </w:rPr>
+        <w:t>“</w:t>
+      </w:r>
+      <w:r>
+        <w:rPr>
           <w:szCs w:val="24"/>
         </w:rPr>
         <w:t>On average every day, approximately 30000 new websites fall to hacking attacks</w:t>
+      </w:r>
+      <w:r>
+        <w:rPr>
+          <w:szCs w:val="24"/>
+        </w:rPr>
+        <w:t>”</w:t>
       </w:r>
       <w:sdt>
         <w:sdtPr>
@@ -4294,7 +4734,7 @@
         <w:pStyle w:val="Heading2"/>
       </w:pPr>
       <w:bookmarkStart w:id="1" w:name="_Toc74397304"/>
-      <w:bookmarkStart w:id="2" w:name="_Toc173772843"/>
+      <w:bookmarkStart w:id="2" w:name="_Toc173874653"/>
       <w:r>
         <w:t>M</w:t>
       </w:r>
@@ -4322,11 +4762,13 @@
         <w:t xml:space="preserve"> and to enhance its functionality due to my ongoing passion for web application security and for my personal projects. </w:t>
       </w:r>
       <w:r>
-        <w:rPr>
-          <w:i/>
-          <w:iCs/>
-        </w:rPr>
+        <w:t>“</w:t>
+      </w:r>
+      <w:r>
         <w:t>A web application is a computer program stored on a remote server and run by its users via a web browser</w:t>
+      </w:r>
+      <w:r>
+        <w:t>”</w:t>
       </w:r>
       <w:sdt>
         <w:sdtPr>
@@ -4364,11 +4806,13 @@
         <w:t xml:space="preserve">. </w:t>
       </w:r>
       <w:r>
-        <w:rPr>
-          <w:i/>
-          <w:iCs/>
-        </w:rPr>
+        <w:t>“</w:t>
+      </w:r>
+      <w:r>
         <w:t>A web browser is a computer program used for accessing sites or information on a network (such as the World Wide Web)</w:t>
+      </w:r>
+      <w:r>
+        <w:t>”</w:t>
       </w:r>
       <w:sdt>
         <w:sdtPr>
@@ -4505,7 +4949,7 @@
       <w:pPr>
         <w:pStyle w:val="Heading2"/>
       </w:pPr>
-      <w:bookmarkStart w:id="3" w:name="_Toc173772844"/>
+      <w:bookmarkStart w:id="3" w:name="_Toc173874654"/>
       <w:r>
         <w:t>Personal</w:t>
       </w:r>
@@ -4747,11 +5191,13 @@
         <w:jc w:val="both"/>
       </w:pPr>
       <w:r>
-        <w:rPr>
-          <w:i/>
-          <w:iCs/>
-        </w:rPr>
+        <w:t>“</w:t>
+      </w:r>
+      <w:r>
         <w:t>CTFs are gamified competitive cybersecurity events that are based on different challenges or aspects of information security</w:t>
+      </w:r>
+      <w:r>
+        <w:t>”</w:t>
       </w:r>
       <w:sdt>
         <w:sdtPr>
@@ -4910,7 +5356,7 @@
       <w:pPr>
         <w:pStyle w:val="Heading2"/>
       </w:pPr>
-      <w:bookmarkStart w:id="4" w:name="_Toc173772845"/>
+      <w:bookmarkStart w:id="4" w:name="_Toc173874655"/>
       <w:r>
         <w:lastRenderedPageBreak/>
         <w:t>Struct</w:t>
@@ -4935,14 +5381,12 @@
         </w:rPr>
         <w:t xml:space="preserve">TBD after </w:t>
       </w:r>
-      <w:proofErr w:type="spellStart"/>
-      <w:r>
-        <w:rPr>
-          <w:szCs w:val="24"/>
-        </w:rPr>
-        <w:t>capthers</w:t>
-      </w:r>
-      <w:proofErr w:type="spellEnd"/>
+      <w:r>
+        <w:rPr>
+          <w:szCs w:val="24"/>
+        </w:rPr>
+        <w:t>chapters</w:t>
+      </w:r>
     </w:p>
     <w:p>
       <w:pPr>
@@ -4967,7 +5411,7 @@
       <w:pPr>
         <w:pStyle w:val="Heading1"/>
       </w:pPr>
-      <w:bookmarkStart w:id="5" w:name="_Toc173772846"/>
+      <w:bookmarkStart w:id="5" w:name="_Toc173874656"/>
       <w:r>
         <w:lastRenderedPageBreak/>
         <w:t>Technologies</w:t>
@@ -5304,7 +5748,7 @@
         <w:pStyle w:val="Heading2"/>
         <w:jc w:val="both"/>
       </w:pPr>
-      <w:bookmarkStart w:id="6" w:name="_Toc173772847"/>
+      <w:bookmarkStart w:id="6" w:name="_Toc173874657"/>
       <w:r>
         <w:t>Python</w:t>
       </w:r>
@@ -5316,11 +5760,13 @@
         <w:jc w:val="both"/>
       </w:pPr>
       <w:r>
-        <w:rPr>
-          <w:i/>
-          <w:iCs/>
-        </w:rPr>
+        <w:t>“</w:t>
+      </w:r>
+      <w:r>
         <w:t>Python is an interpreted, object-oriented, high-level programming language with dynamic semantics</w:t>
+      </w:r>
+      <w:r>
+        <w:t>”</w:t>
       </w:r>
       <w:sdt>
         <w:sdtPr>
@@ -5418,7 +5864,7 @@
         <w:pStyle w:val="Heading2"/>
         <w:jc w:val="both"/>
       </w:pPr>
-      <w:bookmarkStart w:id="7" w:name="_Toc173772848"/>
+      <w:bookmarkStart w:id="7" w:name="_Toc173874658"/>
       <w:r>
         <w:t>Requests</w:t>
       </w:r>
@@ -5814,7 +6260,7 @@
         <w:pStyle w:val="Heading2"/>
         <w:jc w:val="both"/>
       </w:pPr>
-      <w:bookmarkStart w:id="8" w:name="_Toc173772849"/>
+      <w:bookmarkStart w:id="8" w:name="_Toc173874659"/>
       <w:r>
         <w:t>Urllib</w:t>
       </w:r>
@@ -5868,7 +6314,7 @@
       <w:pPr>
         <w:pStyle w:val="Heading3"/>
       </w:pPr>
-      <w:bookmarkStart w:id="9" w:name="_Toc173772850"/>
+      <w:bookmarkStart w:id="9" w:name="_Toc173874660"/>
       <w:r>
         <w:t>U</w:t>
       </w:r>
@@ -5953,7 +6399,7 @@
       <w:pPr>
         <w:pStyle w:val="Heading3"/>
       </w:pPr>
-      <w:bookmarkStart w:id="10" w:name="_Toc173772851"/>
+      <w:bookmarkStart w:id="10" w:name="_Toc173874661"/>
       <w:r>
         <w:t>Urllib.requests</w:t>
       </w:r>
@@ -6038,7 +6484,7 @@
         <w:pStyle w:val="Heading2"/>
         <w:jc w:val="both"/>
       </w:pPr>
-      <w:bookmarkStart w:id="11" w:name="_Toc173772852"/>
+      <w:bookmarkStart w:id="11" w:name="_Toc173874662"/>
       <w:r>
         <w:t>BeautifulSoup</w:t>
       </w:r>
@@ -6344,7 +6790,7 @@
         <w:pStyle w:val="Heading2"/>
         <w:jc w:val="both"/>
       </w:pPr>
-      <w:bookmarkStart w:id="12" w:name="_Toc173772853"/>
+      <w:bookmarkStart w:id="12" w:name="_Toc173874663"/>
       <w:r>
         <w:t>Threading</w:t>
       </w:r>
@@ -6448,7 +6894,7 @@
         <w:pStyle w:val="Heading2"/>
         <w:jc w:val="both"/>
       </w:pPr>
-      <w:bookmarkStart w:id="13" w:name="_Toc173772854"/>
+      <w:bookmarkStart w:id="13" w:name="_Toc173874664"/>
       <w:r>
         <w:t>OS</w:t>
       </w:r>
@@ -6556,7 +7002,7 @@
         <w:pStyle w:val="Heading2"/>
         <w:jc w:val="both"/>
       </w:pPr>
-      <w:bookmarkStart w:id="14" w:name="_Toc173772855"/>
+      <w:bookmarkStart w:id="14" w:name="_Toc173874665"/>
       <w:r>
         <w:t>ConfigParser</w:t>
       </w:r>
@@ -6686,7 +7132,7 @@
         <w:pStyle w:val="Heading2"/>
         <w:jc w:val="both"/>
       </w:pPr>
-      <w:bookmarkStart w:id="15" w:name="_Toc173772856"/>
+      <w:bookmarkStart w:id="15" w:name="_Toc173874666"/>
       <w:r>
         <w:t>RE</w:t>
       </w:r>
@@ -6790,7 +7236,7 @@
         <w:pStyle w:val="Heading2"/>
         <w:jc w:val="both"/>
       </w:pPr>
-      <w:bookmarkStart w:id="16" w:name="_Toc173772857"/>
+      <w:bookmarkStart w:id="16" w:name="_Toc173874667"/>
       <w:r>
         <w:t>ArgParse</w:t>
       </w:r>
@@ -6972,7 +7418,7 @@
         <w:pStyle w:val="Heading2"/>
         <w:jc w:val="both"/>
       </w:pPr>
-      <w:bookmarkStart w:id="17" w:name="_Toc173772858"/>
+      <w:bookmarkStart w:id="17" w:name="_Toc173874668"/>
       <w:r>
         <w:t>HTML</w:t>
       </w:r>
@@ -7091,7 +7537,7 @@
         <w:pStyle w:val="Heading2"/>
         <w:jc w:val="both"/>
       </w:pPr>
-      <w:bookmarkStart w:id="18" w:name="_Toc173772859"/>
+      <w:bookmarkStart w:id="18" w:name="_Toc173874669"/>
       <w:r>
         <w:t>JINJA2</w:t>
       </w:r>
@@ -7181,7 +7627,7 @@
         <w:pStyle w:val="Heading2"/>
         <w:jc w:val="both"/>
       </w:pPr>
-      <w:bookmarkStart w:id="19" w:name="_Toc173772860"/>
+      <w:bookmarkStart w:id="19" w:name="_Toc173874670"/>
       <w:r>
         <w:t>DVWA</w:t>
       </w:r>
@@ -7316,7 +7762,7 @@
       <w:pPr>
         <w:pStyle w:val="Heading2"/>
       </w:pPr>
-      <w:bookmarkStart w:id="20" w:name="_Toc173772861"/>
+      <w:bookmarkStart w:id="20" w:name="_Toc173874671"/>
       <w:r>
         <w:t>B</w:t>
       </w:r>
@@ -7388,7 +7834,7 @@
       <w:pPr>
         <w:pStyle w:val="Heading2"/>
       </w:pPr>
-      <w:bookmarkStart w:id="21" w:name="_Toc173772862"/>
+      <w:bookmarkStart w:id="21" w:name="_Toc173874672"/>
       <w:r>
         <w:t>Other technologies</w:t>
       </w:r>
@@ -7528,8 +7974,17 @@
           <w:i/>
           <w:iCs/>
         </w:rPr>
-        <w:t>YYYY:MM:DD HH:MM:SS</w:t>
-      </w:r>
+        <w:t>YYYY:MM:DD HH:</w:t>
+      </w:r>
+      <w:proofErr w:type="gramStart"/>
+      <w:r>
+        <w:rPr>
+          <w:i/>
+          <w:iCs/>
+        </w:rPr>
+        <w:t>MM:SS</w:t>
+      </w:r>
+      <w:proofErr w:type="gramEnd"/>
       <w:sdt>
         <w:sdtPr>
           <w:rPr>
@@ -7868,7 +8323,7 @@
       <w:pPr>
         <w:pStyle w:val="Heading1"/>
       </w:pPr>
-      <w:bookmarkStart w:id="22" w:name="_Toc173772863"/>
+      <w:bookmarkStart w:id="22" w:name="_Toc173874673"/>
       <w:r>
         <w:lastRenderedPageBreak/>
         <w:t>Scanner Vulnerabilities and Misconfigurations Detections</w:t>
@@ -7896,25 +8351,13 @@
         <w:jc w:val="both"/>
       </w:pPr>
       <w:r>
-        <w:rPr>
-          <w:i/>
-          <w:iCs/>
-        </w:rPr>
-        <w:t>A vulnerability,</w:t>
-      </w:r>
-      <w:r>
-        <w:rPr>
-          <w:i/>
-          <w:iCs/>
-        </w:rPr>
-        <w:t xml:space="preserve"> </w:t>
-      </w:r>
-      <w:r>
-        <w:rPr>
-          <w:i/>
-          <w:iCs/>
-        </w:rPr>
-        <w:t>is a flaw in code or design that creates a potential point of security compromise for an endpoint or network</w:t>
+        <w:t>“</w:t>
+      </w:r>
+      <w:r>
+        <w:t>A vulnerability, is a flaw in code or design that creates a potential point of security compromise for an endpoint or network</w:t>
+      </w:r>
+      <w:r>
+        <w:t>”</w:t>
       </w:r>
       <w:r>
         <w:rPr>
@@ -8118,7 +8561,7 @@
       <w:pPr>
         <w:pStyle w:val="Heading2"/>
       </w:pPr>
-      <w:bookmarkStart w:id="23" w:name="_Toc173772864"/>
+      <w:bookmarkStart w:id="23" w:name="_Toc173874674"/>
       <w:r>
         <w:t>Injections</w:t>
       </w:r>
@@ -8130,7 +8573,13 @@
         <w:jc w:val="both"/>
       </w:pPr>
       <w:r>
+        <w:t>“</w:t>
+      </w:r>
+      <w:r>
         <w:t>Injections based vulnerabilities are still one of the most abused and widely spread ones, due to this reason, injections are considered a critical threat to cybersecurity</w:t>
+      </w:r>
+      <w:r>
+        <w:t>”</w:t>
       </w:r>
       <w:sdt>
         <w:sdtPr>
@@ -8194,7 +8643,7 @@
       <w:pPr>
         <w:pStyle w:val="Heading3"/>
       </w:pPr>
-      <w:bookmarkStart w:id="24" w:name="_Toc173772865"/>
+      <w:bookmarkStart w:id="24" w:name="_Toc173874675"/>
       <w:r>
         <w:t>SQL Injections</w:t>
       </w:r>
@@ -8212,14 +8661,7 @@
           <w:i/>
           <w:iCs/>
         </w:rPr>
-        <w:t>S</w:t>
-      </w:r>
-      <w:r>
-        <w:rPr>
-          <w:i/>
-          <w:iCs/>
-        </w:rPr>
-        <w:t xml:space="preserve">tructured </w:t>
+        <w:t>“</w:t>
       </w:r>
       <w:r>
         <w:rPr>
@@ -8228,14 +8670,14 @@
           <w:i/>
           <w:iCs/>
         </w:rPr>
-        <w:t>Q</w:t>
-      </w:r>
-      <w:r>
-        <w:rPr>
-          <w:i/>
-          <w:iCs/>
-        </w:rPr>
-        <w:t xml:space="preserve">uery </w:t>
+        <w:t>S</w:t>
+      </w:r>
+      <w:r>
+        <w:rPr>
+          <w:i/>
+          <w:iCs/>
+        </w:rPr>
+        <w:t xml:space="preserve">tructured </w:t>
       </w:r>
       <w:r>
         <w:rPr>
@@ -8244,6 +8686,22 @@
           <w:i/>
           <w:iCs/>
         </w:rPr>
+        <w:t>Q</w:t>
+      </w:r>
+      <w:r>
+        <w:rPr>
+          <w:i/>
+          <w:iCs/>
+        </w:rPr>
+        <w:t xml:space="preserve">uery </w:t>
+      </w:r>
+      <w:r>
+        <w:rPr>
+          <w:b/>
+          <w:bCs/>
+          <w:i/>
+          <w:iCs/>
+        </w:rPr>
         <w:t>L</w:t>
       </w:r>
       <w:r>
@@ -8254,22 +8712,16 @@
         <w:t>anguage</w:t>
       </w:r>
       <w:r>
-        <w:t xml:space="preserve"> (</w:t>
-      </w:r>
-      <w:r>
-        <w:t>SQL</w:t>
-      </w:r>
-      <w:r>
-        <w:t>)</w:t>
-      </w:r>
-      <w:r>
-        <w:t xml:space="preserve"> is the most common language for </w:t>
+        <w:t xml:space="preserve"> (SQL) is the most common language for </w:t>
       </w:r>
       <w:r>
         <w:t xml:space="preserve">interacting with </w:t>
       </w:r>
       <w:r>
         <w:t>data stored in a relational database</w:t>
+      </w:r>
+      <w:r>
+        <w:t>”</w:t>
       </w:r>
       <w:sdt>
         <w:sdtPr>
@@ -8312,13 +8764,11 @@
       <w:r>
         <w:t xml:space="preserve">SQL Injections can be blind or reflected. With reflected SQL Injections, feedback is provided back to the client according to the provided set of SQL data. Blind injections do not provide any feedback back to the </w:t>
       </w:r>
-      <w:proofErr w:type="gramStart"/>
-      <w:r>
-        <w:t>client,</w:t>
-      </w:r>
-      <w:proofErr w:type="gramEnd"/>
-      <w:r>
-        <w:t xml:space="preserve"> hence their existence is more difficult to detect.</w:t>
+      <w:r>
+        <w:t>client;</w:t>
+      </w:r>
+      <w:r>
+        <w:t xml:space="preserve"> hence more difficult to detect.</w:t>
       </w:r>
     </w:p>
     <w:p>
@@ -8335,7 +8785,7 @@
       <w:pPr>
         <w:pStyle w:val="Heading3"/>
       </w:pPr>
-      <w:bookmarkStart w:id="25" w:name="_Toc173772866"/>
+      <w:bookmarkStart w:id="25" w:name="_Toc173874676"/>
       <w:r>
         <w:t>XSS Injections</w:t>
       </w:r>
@@ -8353,14 +8803,7 @@
           <w:i/>
           <w:iCs/>
         </w:rPr>
-        <w:t>Cross</w:t>
-      </w:r>
-      <w:r>
-        <w:rPr>
-          <w:i/>
-          <w:iCs/>
-        </w:rPr>
-        <w:t>-</w:t>
+        <w:t>“</w:t>
       </w:r>
       <w:r>
         <w:rPr>
@@ -8369,14 +8812,14 @@
           <w:i/>
           <w:iCs/>
         </w:rPr>
-        <w:t>S</w:t>
-      </w:r>
-      <w:r>
-        <w:rPr>
-          <w:i/>
-          <w:iCs/>
-        </w:rPr>
-        <w:t xml:space="preserve">ite </w:t>
+        <w:t>Cross</w:t>
+      </w:r>
+      <w:r>
+        <w:rPr>
+          <w:i/>
+          <w:iCs/>
+        </w:rPr>
+        <w:t>-</w:t>
       </w:r>
       <w:r>
         <w:rPr>
@@ -8392,6 +8835,22 @@
           <w:i/>
           <w:iCs/>
         </w:rPr>
+        <w:t xml:space="preserve">ite </w:t>
+      </w:r>
+      <w:r>
+        <w:rPr>
+          <w:b/>
+          <w:bCs/>
+          <w:i/>
+          <w:iCs/>
+        </w:rPr>
+        <w:t>S</w:t>
+      </w:r>
+      <w:r>
+        <w:rPr>
+          <w:i/>
+          <w:iCs/>
+        </w:rPr>
         <w:t>cripting</w:t>
       </w:r>
       <w:r>
@@ -8411,6 +8870,9 @@
       </w:r>
       <w:r>
         <w:t>victim using a web application</w:t>
+      </w:r>
+      <w:r>
+        <w:t>”</w:t>
       </w:r>
       <w:sdt>
         <w:sdtPr>
@@ -8481,17 +8943,17 @@
         <w:t>Reflected XSS attacks are the most common XSS attack in the wild. This type of attack relies on single execution of the malicious script</w:t>
       </w:r>
       <w:r>
-        <w:t xml:space="preserve"> and requires user interaction</w:t>
+        <w:t xml:space="preserve"> and </w:t>
+      </w:r>
+      <w:r>
+        <w:lastRenderedPageBreak/>
+        <w:t>requires user interaction</w:t>
       </w:r>
       <w:r>
         <w:t>. The malicious code is not stored in the browser</w:t>
       </w:r>
       <w:r>
-        <w:t xml:space="preserve"> </w:t>
-      </w:r>
-      <w:r>
-        <w:lastRenderedPageBreak/>
-        <w:t>and can only be executed once, this applies to both requests and response transmitted malicious code</w:t>
+        <w:t xml:space="preserve"> and can only be executed once, this applies to both requests and response transmitted malicious code</w:t>
       </w:r>
       <w:sdt>
         <w:sdtPr>
@@ -8596,7 +9058,7 @@
       <w:pPr>
         <w:pStyle w:val="Heading3"/>
       </w:pPr>
-      <w:bookmarkStart w:id="26" w:name="_Toc173772867"/>
+      <w:bookmarkStart w:id="26" w:name="_Toc173874677"/>
       <w:r>
         <w:t>HTML Injections</w:t>
       </w:r>
@@ -8658,7 +9120,7 @@
       <w:pPr>
         <w:pStyle w:val="Heading3"/>
       </w:pPr>
-      <w:bookmarkStart w:id="27" w:name="_Toc173772868"/>
+      <w:bookmarkStart w:id="27" w:name="_Toc173874678"/>
       <w:r>
         <w:t>Co</w:t>
       </w:r>
@@ -8676,13 +9138,565 @@
         <w:jc w:val="both"/>
       </w:pPr>
       <w:r>
-        <w:t>Also called Remote Code Execution</w:t>
+        <w:t xml:space="preserve">Also called </w:t>
+      </w:r>
+      <w:r>
+        <w:rPr>
+          <w:b/>
+          <w:bCs/>
+          <w:i/>
+          <w:iCs/>
+        </w:rPr>
+        <w:t>R</w:t>
+      </w:r>
+      <w:r>
+        <w:rPr>
+          <w:i/>
+          <w:iCs/>
+        </w:rPr>
+        <w:t xml:space="preserve">emote </w:t>
+      </w:r>
+      <w:r>
+        <w:rPr>
+          <w:b/>
+          <w:bCs/>
+          <w:i/>
+          <w:iCs/>
+        </w:rPr>
+        <w:t>C</w:t>
+      </w:r>
+      <w:r>
+        <w:rPr>
+          <w:i/>
+          <w:iCs/>
+        </w:rPr>
+        <w:t xml:space="preserve">ode </w:t>
+      </w:r>
+      <w:r>
+        <w:rPr>
+          <w:b/>
+          <w:bCs/>
+          <w:i/>
+          <w:iCs/>
+        </w:rPr>
+        <w:t>E</w:t>
+      </w:r>
+      <w:r>
+        <w:rPr>
+          <w:i/>
+          <w:iCs/>
+        </w:rPr>
+        <w:t>xecution</w:t>
+      </w:r>
+      <w:r>
+        <w:rPr>
+          <w:i/>
+          <w:iCs/>
+        </w:rPr>
+        <w:t xml:space="preserve"> </w:t>
+      </w:r>
+      <w:r>
+        <w:t>(RCE)</w:t>
       </w:r>
       <w:r>
         <w:t>, code injection is a method that allows attackers to remotely execute unauthorized code on targeted systems with the end goal of executing commands.</w:t>
       </w:r>
       <w:r>
         <w:t xml:space="preserve"> The targeted server executes OS commands received through the web application inputs. Similar with the SQL Injection, Command Injection can also be reflected or blind.</w:t>
+      </w:r>
+    </w:p>
+    <w:p>
+      <w:pPr>
+        <w:ind w:left="709" w:firstLine="709"/>
+        <w:jc w:val="both"/>
+      </w:pPr>
+    </w:p>
+    <w:p>
+      <w:pPr>
+        <w:pStyle w:val="Heading3"/>
+      </w:pPr>
+      <w:bookmarkStart w:id="28" w:name="_Toc173874679"/>
+      <w:r>
+        <w:t>iFrame Injections</w:t>
+      </w:r>
+      <w:bookmarkEnd w:id="28"/>
+    </w:p>
+    <w:p>
+      <w:pPr>
+        <w:ind w:left="709" w:firstLine="709"/>
+        <w:jc w:val="both"/>
+      </w:pPr>
+      <w:r>
+        <w:t>“</w:t>
+      </w:r>
+      <w:r>
+        <w:t>iF</w:t>
+      </w:r>
+      <w:r>
+        <w:t xml:space="preserve">rame is short for inline frame and is used to embed content from another </w:t>
+      </w:r>
+      <w:r>
+        <w:t>website</w:t>
+      </w:r>
+      <w:r>
+        <w:t xml:space="preserve"> into the current page</w:t>
+      </w:r>
+      <w:r>
+        <w:t>”</w:t>
+      </w:r>
+      <w:sdt>
+        <w:sdtPr>
+          <w:id w:val="1922677419"/>
+          <w:citation/>
+        </w:sdtPr>
+        <w:sdtContent>
+          <w:r>
+            <w:fldChar w:fldCharType="begin"/>
+          </w:r>
+          <w:r>
+            <w:instrText xml:space="preserve"> CITATION Jas24 \l 1033 </w:instrText>
+          </w:r>
+          <w:r>
+            <w:fldChar w:fldCharType="separate"/>
+          </w:r>
+          <w:r>
+            <w:rPr>
+              <w:noProof/>
+            </w:rPr>
+            <w:t xml:space="preserve"> </w:t>
+          </w:r>
+          <w:r>
+            <w:rPr>
+              <w:noProof/>
+            </w:rPr>
+            <w:t>[39]</w:t>
+          </w:r>
+          <w:r>
+            <w:fldChar w:fldCharType="end"/>
+          </w:r>
+        </w:sdtContent>
+      </w:sdt>
+      <w:r>
+        <w:t xml:space="preserve">. iFrames injection is the practice of injecting malicious code into a webpage in the form of an iFrame element in the HTML page. Once an iFrame is injected, attackers can add their own controlled domain snippet to the targeted </w:t>
+      </w:r>
+      <w:r>
+        <w:lastRenderedPageBreak/>
+        <w:t>app, this can cause numerous security issues as iFrames provide full view of the embedded domain to the body of the compromised webpage.</w:t>
+      </w:r>
+    </w:p>
+    <w:p>
+      <w:pPr>
+        <w:ind w:left="709" w:firstLine="709"/>
+        <w:jc w:val="both"/>
+      </w:pPr>
+    </w:p>
+    <w:p>
+      <w:pPr>
+        <w:pStyle w:val="Heading3"/>
+      </w:pPr>
+      <w:bookmarkStart w:id="29" w:name="_Toc173874680"/>
+      <w:r>
+        <w:t>Javascript Injections</w:t>
+      </w:r>
+      <w:bookmarkEnd w:id="29"/>
+    </w:p>
+    <w:p>
+      <w:pPr>
+        <w:ind w:left="709" w:firstLine="709"/>
+        <w:jc w:val="both"/>
+      </w:pPr>
+      <w:r>
+        <w:t>“</w:t>
+      </w:r>
+      <w:r>
+        <w:t xml:space="preserve">JavaScript is the most powerful and versatile web programming language used for </w:t>
+      </w:r>
+      <w:r>
+        <w:t>building</w:t>
+      </w:r>
+      <w:r>
+        <w:t xml:space="preserve"> interactive</w:t>
+      </w:r>
+      <w:r>
+        <w:t xml:space="preserve"> </w:t>
+      </w:r>
+      <w:r>
+        <w:t>websites</w:t>
+      </w:r>
+      <w:r>
+        <w:t xml:space="preserve"> through implementation of</w:t>
+      </w:r>
+      <w:r>
+        <w:t xml:space="preserve"> animations, interactive forms and dynamic content to web pages</w:t>
+      </w:r>
+      <w:r>
+        <w:t xml:space="preserve">” </w:t>
+      </w:r>
+      <w:sdt>
+        <w:sdtPr>
+          <w:id w:val="-1648429744"/>
+          <w:citation/>
+        </w:sdtPr>
+        <w:sdtContent>
+          <w:r>
+            <w:fldChar w:fldCharType="begin"/>
+          </w:r>
+          <w:r>
+            <w:instrText xml:space="preserve"> CITATION Jav24 \l 1033 </w:instrText>
+          </w:r>
+          <w:r>
+            <w:fldChar w:fldCharType="separate"/>
+          </w:r>
+          <w:r>
+            <w:rPr>
+              <w:noProof/>
+            </w:rPr>
+            <w:t>[40]</w:t>
+          </w:r>
+          <w:r>
+            <w:fldChar w:fldCharType="end"/>
+          </w:r>
+        </w:sdtContent>
+      </w:sdt>
+      <w:r>
+        <w:t>.</w:t>
+      </w:r>
+      <w:r>
+        <w:t xml:space="preserve"> Javascript injections are a type of injections in which attackers inject malicious Javascript code into the client side of the application, usually</w:t>
+      </w:r>
+      <w:r>
+        <w:t xml:space="preserve"> a</w:t>
+      </w:r>
+      <w:r>
+        <w:t xml:space="preserve"> web browser. </w:t>
+      </w:r>
+      <w:r>
+        <w:t>Through</w:t>
+      </w:r>
+      <w:r>
+        <w:t xml:space="preserve"> this attack, adversaries can</w:t>
+      </w:r>
+      <w:r>
+        <w:t xml:space="preserve"> steal</w:t>
+      </w:r>
+      <w:r>
+        <w:t xml:space="preserve"> sensitive information such as personal user data, credentials, sessions, cookie settings and</w:t>
+      </w:r>
+      <w:r>
+        <w:t xml:space="preserve"> any</w:t>
+      </w:r>
+      <w:r>
+        <w:t xml:space="preserve"> other data available in the target’s browser</w:t>
+      </w:r>
+      <w:r>
+        <w:t>, but also manipulate the targeted website, redirect the users to other attacker-controlled domains or installing malicious extensions in the victim’s browser.</w:t>
+      </w:r>
+    </w:p>
+    <w:p>
+      <w:pPr>
+        <w:ind w:left="709" w:firstLine="709"/>
+        <w:jc w:val="both"/>
+      </w:pPr>
+    </w:p>
+    <w:p>
+      <w:pPr>
+        <w:pStyle w:val="Heading3"/>
+      </w:pPr>
+      <w:bookmarkStart w:id="30" w:name="_Toc173874681"/>
+      <w:r>
+        <w:t>IDOR Injections</w:t>
+      </w:r>
+      <w:bookmarkEnd w:id="30"/>
+    </w:p>
+    <w:p>
+      <w:pPr>
+        <w:ind w:left="709" w:firstLine="709"/>
+        <w:jc w:val="both"/>
+      </w:pPr>
+      <w:r>
+        <w:t>“</w:t>
+      </w:r>
+      <w:r>
+        <w:rPr>
+          <w:b/>
+          <w:bCs/>
+          <w:i/>
+          <w:iCs/>
+        </w:rPr>
+        <w:t>I</w:t>
+      </w:r>
+      <w:r>
+        <w:rPr>
+          <w:i/>
+          <w:iCs/>
+        </w:rPr>
+        <w:t xml:space="preserve">nsecure </w:t>
+      </w:r>
+      <w:r>
+        <w:rPr>
+          <w:b/>
+          <w:bCs/>
+          <w:i/>
+          <w:iCs/>
+        </w:rPr>
+        <w:t>D</w:t>
+      </w:r>
+      <w:r>
+        <w:rPr>
+          <w:i/>
+          <w:iCs/>
+        </w:rPr>
+        <w:t xml:space="preserve">irect </w:t>
+      </w:r>
+      <w:r>
+        <w:rPr>
+          <w:b/>
+          <w:bCs/>
+          <w:i/>
+          <w:iCs/>
+        </w:rPr>
+        <w:t>O</w:t>
+      </w:r>
+      <w:r>
+        <w:rPr>
+          <w:i/>
+          <w:iCs/>
+        </w:rPr>
+        <w:t xml:space="preserve">bject </w:t>
+      </w:r>
+      <w:r>
+        <w:rPr>
+          <w:b/>
+          <w:bCs/>
+          <w:i/>
+          <w:iCs/>
+        </w:rPr>
+        <w:t>R</w:t>
+      </w:r>
+      <w:r>
+        <w:rPr>
+          <w:i/>
+          <w:iCs/>
+        </w:rPr>
+        <w:t>eference</w:t>
+      </w:r>
+      <w:r>
+        <w:t xml:space="preserve"> (IDOR) is a vulnerability that arises when attackers can access or modify objects by manipulating </w:t>
+      </w:r>
+      <w:r>
+        <w:t>parameters</w:t>
+      </w:r>
+      <w:r>
+        <w:t xml:space="preserve"> used in a web application</w:t>
+      </w:r>
+      <w:r>
+        <w:t>”</w:t>
+      </w:r>
+      <w:sdt>
+        <w:sdtPr>
+          <w:id w:val="2096592763"/>
+          <w:citation/>
+        </w:sdtPr>
+        <w:sdtContent>
+          <w:r>
+            <w:fldChar w:fldCharType="begin"/>
+          </w:r>
+          <w:r>
+            <w:instrText xml:space="preserve"> CITATION Ins24 \l 1033 </w:instrText>
+          </w:r>
+          <w:r>
+            <w:fldChar w:fldCharType="separate"/>
+          </w:r>
+          <w:r>
+            <w:rPr>
+              <w:noProof/>
+            </w:rPr>
+            <w:t xml:space="preserve"> </w:t>
+          </w:r>
+          <w:r>
+            <w:rPr>
+              <w:noProof/>
+            </w:rPr>
+            <w:t>[41]</w:t>
+          </w:r>
+          <w:r>
+            <w:fldChar w:fldCharType="end"/>
+          </w:r>
+        </w:sdtContent>
+      </w:sdt>
+      <w:r>
+        <w:t>. This type of attack allows adversaries to access unauthorized data through URL tampering or DOM body manipulation by modifying the vulnerable fields with custom values that link different objects in the back-end</w:t>
+      </w:r>
+      <w:r>
+        <w:t xml:space="preserve"> or database. This vulnerability is most commonly abused for horizontal privilege escalation, but it can be used for vertical privilege escalation as well. The term of horizontal privilege escalation refers to the practice of tampering with data of users with the same access level as the attacker’s. </w:t>
+      </w:r>
+      <w:r>
+        <w:t>Vertical privilege escalation refers to the practice of accessing a higher level of privilege than the one they initially possess.</w:t>
+      </w:r>
+    </w:p>
+    <w:p>
+      <w:pPr>
+        <w:ind w:left="709" w:firstLine="709"/>
+        <w:jc w:val="both"/>
+      </w:pPr>
+    </w:p>
+    <w:p>
+      <w:pPr>
+        <w:pStyle w:val="Heading3"/>
+      </w:pPr>
+      <w:bookmarkStart w:id="31" w:name="_Toc173874682"/>
+      <w:r>
+        <w:t>LFI Injections</w:t>
+      </w:r>
+      <w:bookmarkEnd w:id="31"/>
+    </w:p>
+    <w:p>
+      <w:pPr>
+        <w:ind w:left="709" w:firstLine="709"/>
+        <w:jc w:val="both"/>
+      </w:pPr>
+      <w:r>
+        <w:rPr>
+          <w:b/>
+          <w:bCs/>
+          <w:i/>
+          <w:iCs/>
+        </w:rPr>
+        <w:t>“</w:t>
+      </w:r>
+      <w:r>
+        <w:rPr>
+          <w:b/>
+          <w:bCs/>
+          <w:i/>
+          <w:iCs/>
+        </w:rPr>
+        <w:t>L</w:t>
+      </w:r>
+      <w:r>
+        <w:rPr>
+          <w:i/>
+          <w:iCs/>
+        </w:rPr>
+        <w:t xml:space="preserve">ocal </w:t>
+      </w:r>
+      <w:r>
+        <w:rPr>
+          <w:b/>
+          <w:bCs/>
+          <w:i/>
+          <w:iCs/>
+        </w:rPr>
+        <w:t>F</w:t>
+      </w:r>
+      <w:r>
+        <w:rPr>
+          <w:i/>
+          <w:iCs/>
+        </w:rPr>
+        <w:t xml:space="preserve">ile </w:t>
+      </w:r>
+      <w:r>
+        <w:rPr>
+          <w:b/>
+          <w:bCs/>
+          <w:i/>
+          <w:iCs/>
+        </w:rPr>
+        <w:t>I</w:t>
+      </w:r>
+      <w:r>
+        <w:rPr>
+          <w:i/>
+          <w:iCs/>
+        </w:rPr>
+        <w:t>nclusion</w:t>
+      </w:r>
+      <w:r>
+        <w:t xml:space="preserve"> (LFI) allows an attacker to include files on a server through the web browser</w:t>
+      </w:r>
+      <w:r>
+        <w:t>”</w:t>
+      </w:r>
+      <w:r>
+        <w:t xml:space="preserve"> </w:t>
+      </w:r>
+      <w:sdt>
+        <w:sdtPr>
+          <w:id w:val="687791322"/>
+          <w:citation/>
+        </w:sdtPr>
+        <w:sdtContent>
+          <w:r>
+            <w:fldChar w:fldCharType="begin"/>
+          </w:r>
+          <w:r>
+            <w:instrText xml:space="preserve"> CITATION Apt24 \l 1033 </w:instrText>
+          </w:r>
+          <w:r>
+            <w:fldChar w:fldCharType="separate"/>
+          </w:r>
+          <w:r>
+            <w:rPr>
+              <w:noProof/>
+            </w:rPr>
+            <w:t>[42]</w:t>
+          </w:r>
+          <w:r>
+            <w:fldChar w:fldCharType="end"/>
+          </w:r>
+        </w:sdtContent>
+      </w:sdt>
+      <w:r>
+        <w:t>.</w:t>
+      </w:r>
+      <w:r>
+        <w:t xml:space="preserve"> Local files are files that are already present on the server that is running the web application. Accessing such file</w:t>
+      </w:r>
+      <w:r>
+        <w:t>s</w:t>
+      </w:r>
+      <w:r>
+        <w:t xml:space="preserve"> can lead to information disclosure, RCE </w:t>
+      </w:r>
+      <w:r>
+        <w:lastRenderedPageBreak/>
+        <w:t xml:space="preserve">or XSS. This vulnerability can be easily abused by providing filenames or file paths as inputs in the URL parameters or in the body of a website. </w:t>
+      </w:r>
+      <w:r>
+        <w:t xml:space="preserve">Using this vulnerability, an attacker can perform a Directory Transversal attack and access any file from the server. Path or Directory transversal is a type of vulnerability in which the attacker is navigating the file hierarchy on the targeted system through CLI compatible commands such as </w:t>
+      </w:r>
+      <w:proofErr w:type="gramStart"/>
+      <w:r>
+        <w:rPr>
+          <w:i/>
+          <w:iCs/>
+        </w:rPr>
+        <w:t>‘..</w:t>
+      </w:r>
+      <w:proofErr w:type="gramEnd"/>
+      <w:r>
+        <w:rPr>
+          <w:i/>
+          <w:iCs/>
+        </w:rPr>
+        <w:t>/..</w:t>
+      </w:r>
+      <w:r>
+        <w:rPr>
+          <w:i/>
+          <w:iCs/>
+        </w:rPr>
+        <w:t>/etc/passwd</w:t>
+      </w:r>
+      <w:r>
+        <w:t>’ for navigating 2 folders back</w:t>
+      </w:r>
+      <w:r>
+        <w:t xml:space="preserve"> and accessing the account passwords in UNIX based systems</w:t>
+      </w:r>
+      <w:r>
+        <w:t>.</w:t>
       </w:r>
     </w:p>
     <w:p/>
@@ -8769,12 +9783,12 @@
                 <w:tblLook w:val="04A0" w:firstRow="1" w:lastRow="0" w:firstColumn="1" w:lastColumn="0" w:noHBand="0" w:noVBand="1"/>
               </w:tblPr>
               <w:tblGrid>
-                <w:gridCol w:w="475"/>
-                <w:gridCol w:w="9019"/>
+                <w:gridCol w:w="405"/>
+                <w:gridCol w:w="9089"/>
               </w:tblGrid>
               <w:tr>
                 <w:trPr>
-                  <w:divId w:val="1923374548"/>
+                  <w:divId w:val="1405102877"/>
                   <w:tblCellSpacing w:w="15" w:type="dxa"/>
                 </w:trPr>
                 <w:tc>
@@ -8822,7 +9836,7 @@
               </w:tr>
               <w:tr>
                 <w:trPr>
-                  <w:divId w:val="1923374548"/>
+                  <w:divId w:val="1405102877"/>
                   <w:tblCellSpacing w:w="15" w:type="dxa"/>
                 </w:trPr>
                 <w:tc>
@@ -8868,7 +9882,7 @@
               </w:tr>
               <w:tr>
                 <w:trPr>
-                  <w:divId w:val="1923374548"/>
+                  <w:divId w:val="1405102877"/>
                   <w:tblCellSpacing w:w="15" w:type="dxa"/>
                 </w:trPr>
                 <w:tc>
@@ -8914,7 +9928,7 @@
               </w:tr>
               <w:tr>
                 <w:trPr>
-                  <w:divId w:val="1923374548"/>
+                  <w:divId w:val="1405102877"/>
                   <w:tblCellSpacing w:w="15" w:type="dxa"/>
                 </w:trPr>
                 <w:tc>
@@ -8960,7 +9974,7 @@
               </w:tr>
               <w:tr>
                 <w:trPr>
-                  <w:divId w:val="1923374548"/>
+                  <w:divId w:val="1405102877"/>
                   <w:tblCellSpacing w:w="15" w:type="dxa"/>
                 </w:trPr>
                 <w:tc>
@@ -9006,7 +10020,7 @@
               </w:tr>
               <w:tr>
                 <w:trPr>
-                  <w:divId w:val="1923374548"/>
+                  <w:divId w:val="1405102877"/>
                   <w:tblCellSpacing w:w="15" w:type="dxa"/>
                 </w:trPr>
                 <w:tc>
@@ -9052,7 +10066,7 @@
               </w:tr>
               <w:tr>
                 <w:trPr>
-                  <w:divId w:val="1923374548"/>
+                  <w:divId w:val="1405102877"/>
                   <w:tblCellSpacing w:w="15" w:type="dxa"/>
                 </w:trPr>
                 <w:tc>
@@ -9098,7 +10112,7 @@
               </w:tr>
               <w:tr>
                 <w:trPr>
-                  <w:divId w:val="1923374548"/>
+                  <w:divId w:val="1405102877"/>
                   <w:tblCellSpacing w:w="15" w:type="dxa"/>
                 </w:trPr>
                 <w:tc>
@@ -9144,7 +10158,7 @@
               </w:tr>
               <w:tr>
                 <w:trPr>
-                  <w:divId w:val="1923374548"/>
+                  <w:divId w:val="1405102877"/>
                   <w:tblCellSpacing w:w="15" w:type="dxa"/>
                 </w:trPr>
                 <w:tc>
@@ -9190,7 +10204,7 @@
               </w:tr>
               <w:tr>
                 <w:trPr>
-                  <w:divId w:val="1923374548"/>
+                  <w:divId w:val="1405102877"/>
                   <w:tblCellSpacing w:w="15" w:type="dxa"/>
                 </w:trPr>
                 <w:tc>
@@ -9236,7 +10250,7 @@
               </w:tr>
               <w:tr>
                 <w:trPr>
-                  <w:divId w:val="1923374548"/>
+                  <w:divId w:val="1405102877"/>
                   <w:tblCellSpacing w:w="15" w:type="dxa"/>
                 </w:trPr>
                 <w:tc>
@@ -9282,7 +10296,7 @@
               </w:tr>
               <w:tr>
                 <w:trPr>
-                  <w:divId w:val="1923374548"/>
+                  <w:divId w:val="1405102877"/>
                   <w:tblCellSpacing w:w="15" w:type="dxa"/>
                 </w:trPr>
                 <w:tc>
@@ -9328,7 +10342,7 @@
               </w:tr>
               <w:tr>
                 <w:trPr>
-                  <w:divId w:val="1923374548"/>
+                  <w:divId w:val="1405102877"/>
                   <w:tblCellSpacing w:w="15" w:type="dxa"/>
                 </w:trPr>
                 <w:tc>
@@ -9375,7 +10389,7 @@
               </w:tr>
               <w:tr>
                 <w:trPr>
-                  <w:divId w:val="1923374548"/>
+                  <w:divId w:val="1405102877"/>
                   <w:tblCellSpacing w:w="15" w:type="dxa"/>
                 </w:trPr>
                 <w:tc>
@@ -9421,7 +10435,7 @@
               </w:tr>
               <w:tr>
                 <w:trPr>
-                  <w:divId w:val="1923374548"/>
+                  <w:divId w:val="1405102877"/>
                   <w:tblCellSpacing w:w="15" w:type="dxa"/>
                 </w:trPr>
                 <w:tc>
@@ -9467,7 +10481,7 @@
               </w:tr>
               <w:tr>
                 <w:trPr>
-                  <w:divId w:val="1923374548"/>
+                  <w:divId w:val="1405102877"/>
                   <w:tblCellSpacing w:w="15" w:type="dxa"/>
                 </w:trPr>
                 <w:tc>
@@ -9513,7 +10527,7 @@
               </w:tr>
               <w:tr>
                 <w:trPr>
-                  <w:divId w:val="1923374548"/>
+                  <w:divId w:val="1405102877"/>
                   <w:tblCellSpacing w:w="15" w:type="dxa"/>
                 </w:trPr>
                 <w:tc>
@@ -9559,7 +10573,7 @@
               </w:tr>
               <w:tr>
                 <w:trPr>
-                  <w:divId w:val="1923374548"/>
+                  <w:divId w:val="1405102877"/>
                   <w:tblCellSpacing w:w="15" w:type="dxa"/>
                 </w:trPr>
                 <w:tc>
@@ -9605,7 +10619,7 @@
               </w:tr>
               <w:tr>
                 <w:trPr>
-                  <w:divId w:val="1923374548"/>
+                  <w:divId w:val="1405102877"/>
                   <w:tblCellSpacing w:w="15" w:type="dxa"/>
                 </w:trPr>
                 <w:tc>
@@ -9651,7 +10665,7 @@
               </w:tr>
               <w:tr>
                 <w:trPr>
-                  <w:divId w:val="1923374548"/>
+                  <w:divId w:val="1405102877"/>
                   <w:tblCellSpacing w:w="15" w:type="dxa"/>
                 </w:trPr>
                 <w:tc>
@@ -9697,7 +10711,7 @@
               </w:tr>
               <w:tr>
                 <w:trPr>
-                  <w:divId w:val="1923374548"/>
+                  <w:divId w:val="1405102877"/>
                   <w:tblCellSpacing w:w="15" w:type="dxa"/>
                 </w:trPr>
                 <w:tc>
@@ -9743,7 +10757,7 @@
               </w:tr>
               <w:tr>
                 <w:trPr>
-                  <w:divId w:val="1923374548"/>
+                  <w:divId w:val="1405102877"/>
                   <w:tblCellSpacing w:w="15" w:type="dxa"/>
                 </w:trPr>
                 <w:tc>
@@ -9789,7 +10803,7 @@
               </w:tr>
               <w:tr>
                 <w:trPr>
-                  <w:divId w:val="1923374548"/>
+                  <w:divId w:val="1405102877"/>
                   <w:tblCellSpacing w:w="15" w:type="dxa"/>
                 </w:trPr>
                 <w:tc>
@@ -9835,7 +10849,7 @@
               </w:tr>
               <w:tr>
                 <w:trPr>
-                  <w:divId w:val="1923374548"/>
+                  <w:divId w:val="1405102877"/>
                   <w:tblCellSpacing w:w="15" w:type="dxa"/>
                 </w:trPr>
                 <w:tc>
@@ -9854,7 +10868,14 @@
                       <w:rPr>
                         <w:noProof/>
                       </w:rPr>
-                      <w:t xml:space="preserve">[24] </w:t>
+                      <w:t>[24</w:t>
+                    </w:r>
+                    <w:r>
+                      <w:rPr>
+                        <w:noProof/>
+                      </w:rPr>
+                      <w:lastRenderedPageBreak/>
+                      <w:t xml:space="preserve">] </w:t>
                     </w:r>
                   </w:p>
                 </w:tc>
@@ -9874,6 +10895,7 @@
                       <w:rPr>
                         <w:noProof/>
                       </w:rPr>
+                      <w:lastRenderedPageBreak/>
                       <w:t xml:space="preserve">"BWapp - An extremely buggy web app!," [Online]. Available: http://itsecgames.com/. </w:t>
                     </w:r>
                     <w:r>
@@ -9888,7 +10910,7 @@
               </w:tr>
               <w:tr>
                 <w:trPr>
-                  <w:divId w:val="1923374548"/>
+                  <w:divId w:val="1405102877"/>
                   <w:tblCellSpacing w:w="15" w:type="dxa"/>
                 </w:trPr>
                 <w:tc>
@@ -9935,7 +10957,7 @@
               </w:tr>
               <w:tr>
                 <w:trPr>
-                  <w:divId w:val="1923374548"/>
+                  <w:divId w:val="1405102877"/>
                   <w:tblCellSpacing w:w="15" w:type="dxa"/>
                 </w:trPr>
                 <w:tc>
@@ -9981,7 +11003,7 @@
               </w:tr>
               <w:tr>
                 <w:trPr>
-                  <w:divId w:val="1923374548"/>
+                  <w:divId w:val="1405102877"/>
                   <w:tblCellSpacing w:w="15" w:type="dxa"/>
                 </w:trPr>
                 <w:tc>
@@ -10027,7 +11049,7 @@
               </w:tr>
               <w:tr>
                 <w:trPr>
-                  <w:divId w:val="1923374548"/>
+                  <w:divId w:val="1405102877"/>
                   <w:tblCellSpacing w:w="15" w:type="dxa"/>
                 </w:trPr>
                 <w:tc>
@@ -10073,7 +11095,7 @@
               </w:tr>
               <w:tr>
                 <w:trPr>
-                  <w:divId w:val="1923374548"/>
+                  <w:divId w:val="1405102877"/>
                   <w:tblCellSpacing w:w="15" w:type="dxa"/>
                 </w:trPr>
                 <w:tc>
@@ -10119,7 +11141,7 @@
               </w:tr>
               <w:tr>
                 <w:trPr>
-                  <w:divId w:val="1923374548"/>
+                  <w:divId w:val="1405102877"/>
                   <w:tblCellSpacing w:w="15" w:type="dxa"/>
                 </w:trPr>
                 <w:tc>
@@ -10165,7 +11187,7 @@
               </w:tr>
               <w:tr>
                 <w:trPr>
-                  <w:divId w:val="1923374548"/>
+                  <w:divId w:val="1405102877"/>
                   <w:tblCellSpacing w:w="15" w:type="dxa"/>
                 </w:trPr>
                 <w:tc>
@@ -10211,7 +11233,7 @@
               </w:tr>
               <w:tr>
                 <w:trPr>
-                  <w:divId w:val="1923374548"/>
+                  <w:divId w:val="1405102877"/>
                   <w:tblCellSpacing w:w="15" w:type="dxa"/>
                 </w:trPr>
                 <w:tc>
@@ -10257,7 +11279,7 @@
               </w:tr>
               <w:tr>
                 <w:trPr>
-                  <w:divId w:val="1923374548"/>
+                  <w:divId w:val="1405102877"/>
                   <w:tblCellSpacing w:w="15" w:type="dxa"/>
                 </w:trPr>
                 <w:tc>
@@ -10303,7 +11325,7 @@
               </w:tr>
               <w:tr>
                 <w:trPr>
-                  <w:divId w:val="1923374548"/>
+                  <w:divId w:val="1405102877"/>
                   <w:tblCellSpacing w:w="15" w:type="dxa"/>
                 </w:trPr>
                 <w:tc>
@@ -10349,7 +11371,7 @@
               </w:tr>
               <w:tr>
                 <w:trPr>
-                  <w:divId w:val="1923374548"/>
+                  <w:divId w:val="1405102877"/>
                   <w:tblCellSpacing w:w="15" w:type="dxa"/>
                 </w:trPr>
                 <w:tc>
@@ -10395,7 +11417,7 @@
               </w:tr>
               <w:tr>
                 <w:trPr>
-                  <w:divId w:val="1923374548"/>
+                  <w:divId w:val="1405102877"/>
                   <w:tblCellSpacing w:w="15" w:type="dxa"/>
                 </w:trPr>
                 <w:tc>
@@ -10414,7 +11436,14 @@
                       <w:rPr>
                         <w:noProof/>
                       </w:rPr>
-                      <w:t xml:space="preserve">[36] </w:t>
+                      <w:t>[36</w:t>
+                    </w:r>
+                    <w:r>
+                      <w:rPr>
+                        <w:noProof/>
+                      </w:rPr>
+                      <w:lastRenderedPageBreak/>
+                      <w:t xml:space="preserve">] </w:t>
                     </w:r>
                   </w:p>
                 </w:tc>
@@ -10434,6 +11463,7 @@
                       <w:rPr>
                         <w:noProof/>
                       </w:rPr>
+                      <w:lastRenderedPageBreak/>
                       <w:t xml:space="preserve">A. Dizdar, "Reflected XSS: Examples, Testing, and Prevention," [Online]. Available: </w:t>
                     </w:r>
                     <w:r>
@@ -10448,7 +11478,7 @@
               </w:tr>
               <w:tr>
                 <w:trPr>
-                  <w:divId w:val="1923374548"/>
+                  <w:divId w:val="1405102877"/>
                   <w:tblCellSpacing w:w="15" w:type="dxa"/>
                 </w:trPr>
                 <w:tc>
@@ -10495,7 +11525,7 @@
               </w:tr>
               <w:tr>
                 <w:trPr>
-                  <w:divId w:val="1923374548"/>
+                  <w:divId w:val="1405102877"/>
                   <w:tblCellSpacing w:w="15" w:type="dxa"/>
                 </w:trPr>
                 <w:tc>
@@ -10539,10 +11569,194 @@
                   </w:p>
                 </w:tc>
               </w:tr>
+              <w:tr>
+                <w:trPr>
+                  <w:divId w:val="1405102877"/>
+                  <w:tblCellSpacing w:w="15" w:type="dxa"/>
+                </w:trPr>
+                <w:tc>
+                  <w:tcPr>
+                    <w:tcW w:w="50" w:type="pct"/>
+                    <w:hideMark/>
+                  </w:tcPr>
+                  <w:p>
+                    <w:pPr>
+                      <w:pStyle w:val="Bibliography"/>
+                      <w:rPr>
+                        <w:noProof/>
+                      </w:rPr>
+                    </w:pPr>
+                    <w:r>
+                      <w:rPr>
+                        <w:noProof/>
+                      </w:rPr>
+                      <w:t xml:space="preserve">[39] </w:t>
+                    </w:r>
+                  </w:p>
+                </w:tc>
+                <w:tc>
+                  <w:tcPr>
+                    <w:tcW w:w="0" w:type="auto"/>
+                    <w:hideMark/>
+                  </w:tcPr>
+                  <w:p>
+                    <w:pPr>
+                      <w:pStyle w:val="Bibliography"/>
+                      <w:rPr>
+                        <w:noProof/>
+                      </w:rPr>
+                    </w:pPr>
+                    <w:r>
+                      <w:rPr>
+                        <w:noProof/>
+                      </w:rPr>
+                      <w:t>J. Kent, "What Are iframe," [Online]. Available: https://www.cequence.ai/blog/api-security/what-are-iframe-injection-attacks/. [Accessed 04 August 2024].</w:t>
+                    </w:r>
+                  </w:p>
+                </w:tc>
+              </w:tr>
+              <w:tr>
+                <w:trPr>
+                  <w:divId w:val="1405102877"/>
+                  <w:tblCellSpacing w:w="15" w:type="dxa"/>
+                </w:trPr>
+                <w:tc>
+                  <w:tcPr>
+                    <w:tcW w:w="50" w:type="pct"/>
+                    <w:hideMark/>
+                  </w:tcPr>
+                  <w:p>
+                    <w:pPr>
+                      <w:pStyle w:val="Bibliography"/>
+                      <w:rPr>
+                        <w:noProof/>
+                      </w:rPr>
+                    </w:pPr>
+                    <w:r>
+                      <w:rPr>
+                        <w:noProof/>
+                      </w:rPr>
+                      <w:t xml:space="preserve">[40] </w:t>
+                    </w:r>
+                  </w:p>
+                </w:tc>
+                <w:tc>
+                  <w:tcPr>
+                    <w:tcW w:w="0" w:type="auto"/>
+                    <w:hideMark/>
+                  </w:tcPr>
+                  <w:p>
+                    <w:pPr>
+                      <w:pStyle w:val="Bibliography"/>
+                      <w:rPr>
+                        <w:noProof/>
+                      </w:rPr>
+                    </w:pPr>
+                    <w:r>
+                      <w:rPr>
+                        <w:noProof/>
+                      </w:rPr>
+                      <w:t>"JavaScript Tutorial," [Online]. Available: https://www.geeksforgeeks.org/javascript/. [Accessed 04 August 2024].</w:t>
+                    </w:r>
+                  </w:p>
+                </w:tc>
+              </w:tr>
+              <w:tr>
+                <w:trPr>
+                  <w:divId w:val="1405102877"/>
+                  <w:tblCellSpacing w:w="15" w:type="dxa"/>
+                </w:trPr>
+                <w:tc>
+                  <w:tcPr>
+                    <w:tcW w:w="50" w:type="pct"/>
+                    <w:hideMark/>
+                  </w:tcPr>
+                  <w:p>
+                    <w:pPr>
+                      <w:pStyle w:val="Bibliography"/>
+                      <w:rPr>
+                        <w:noProof/>
+                      </w:rPr>
+                    </w:pPr>
+                    <w:r>
+                      <w:rPr>
+                        <w:noProof/>
+                      </w:rPr>
+                      <w:t xml:space="preserve">[41] </w:t>
+                    </w:r>
+                  </w:p>
+                </w:tc>
+                <w:tc>
+                  <w:tcPr>
+                    <w:tcW w:w="0" w:type="auto"/>
+                    <w:hideMark/>
+                  </w:tcPr>
+                  <w:p>
+                    <w:pPr>
+                      <w:pStyle w:val="Bibliography"/>
+                      <w:rPr>
+                        <w:noProof/>
+                      </w:rPr>
+                    </w:pPr>
+                    <w:r>
+                      <w:rPr>
+                        <w:noProof/>
+                      </w:rPr>
+                      <w:t>"Insecure Direct Object Reference Prevention Cheat Sheet," [Online]. Available: https://cheatsheetseries.owasp.org/cheatsheets/Insecure_Direct_Object_Reference_Prevention_Cheat_Sheet.html. [Accessed 04 August 2024].</w:t>
+                    </w:r>
+                  </w:p>
+                </w:tc>
+              </w:tr>
+              <w:tr>
+                <w:trPr>
+                  <w:divId w:val="1405102877"/>
+                  <w:tblCellSpacing w:w="15" w:type="dxa"/>
+                </w:trPr>
+                <w:tc>
+                  <w:tcPr>
+                    <w:tcW w:w="50" w:type="pct"/>
+                    <w:hideMark/>
+                  </w:tcPr>
+                  <w:p>
+                    <w:pPr>
+                      <w:pStyle w:val="Bibliography"/>
+                      <w:rPr>
+                        <w:noProof/>
+                      </w:rPr>
+                    </w:pPr>
+                    <w:r>
+                      <w:rPr>
+                        <w:noProof/>
+                      </w:rPr>
+                      <w:t xml:space="preserve">[42] </w:t>
+                    </w:r>
+                  </w:p>
+                </w:tc>
+                <w:tc>
+                  <w:tcPr>
+                    <w:tcW w:w="0" w:type="auto"/>
+                    <w:hideMark/>
+                  </w:tcPr>
+                  <w:p>
+                    <w:pPr>
+                      <w:pStyle w:val="Bibliography"/>
+                      <w:rPr>
+                        <w:noProof/>
+                      </w:rPr>
+                    </w:pPr>
+                    <w:r>
+                      <w:rPr>
+                        <w:noProof/>
+                      </w:rPr>
+                      <w:t>Aptive, "Local File Inclusion (LFI) — Web Application Penetration Testing," [Online]. Available: https://medium.com/@Aptive/local-file-inclusion-lfi-web-application-penetration-testing-cc9dc8dd3601. [Accessed 04 August 2024].</w:t>
+                    </w:r>
+                  </w:p>
+                </w:tc>
+              </w:tr>
             </w:tbl>
             <w:p>
               <w:pPr>
-                <w:divId w:val="1923374548"/>
+                <w:divId w:val="1405102877"/>
                 <w:rPr>
                   <w:rFonts w:eastAsia="Times New Roman"/>
                   <w:noProof/>
@@ -12036,6 +13250,7 @@
   <w:style w:type="character" w:default="1" w:styleId="DefaultParagraphFont">
     <w:name w:val="Default Paragraph Font"/>
     <w:uiPriority w:val="1"/>
+    <w:semiHidden/>
     <w:unhideWhenUsed/>
   </w:style>
   <w:style w:type="table" w:default="1" w:styleId="TableNormal">
@@ -12347,6 +13562,14 @@
       <w:spacing w:after="100"/>
       <w:ind w:left="480"/>
     </w:pPr>
+  </w:style>
+  <w:style w:type="character" w:styleId="LineNumber">
+    <w:name w:val="line number"/>
+    <w:basedOn w:val="DefaultParagraphFont"/>
+    <w:uiPriority w:val="99"/>
+    <w:semiHidden/>
+    <w:unhideWhenUsed/>
+    <w:rsid w:val="005E4B22"/>
   </w:style>
 </w:styles>
 </file>
@@ -13187,11 +14410,74 @@
     <b:URL>https://www.imperva.com/learn/application-security/html-injection/</b:URL>
     <b:RefOrder>38</b:RefOrder>
   </b:Source>
+  <b:Source>
+    <b:Tag>Jas24</b:Tag>
+    <b:SourceType>InternetSite</b:SourceType>
+    <b:Guid>{43A1C9ED-C683-4A7C-8F67-8B14BBF73F6A}</b:Guid>
+    <b:Author>
+      <b:Author>
+        <b:NameList>
+          <b:Person>
+            <b:Last>Kent</b:Last>
+            <b:First>Jason</b:First>
+          </b:Person>
+        </b:NameList>
+      </b:Author>
+    </b:Author>
+    <b:Title>What Are iframe</b:Title>
+    <b:YearAccessed>2024</b:YearAccessed>
+    <b:MonthAccessed>August</b:MonthAccessed>
+    <b:DayAccessed>04</b:DayAccessed>
+    <b:URL>https://www.cequence.ai/blog/api-security/what-are-iframe-injection-attacks/</b:URL>
+    <b:RefOrder>39</b:RefOrder>
+  </b:Source>
+  <b:Source>
+    <b:Tag>Jav24</b:Tag>
+    <b:SourceType>InternetSite</b:SourceType>
+    <b:Guid>{C4AD5B13-0E02-4E3B-AAB4-567C6DC5A39F}</b:Guid>
+    <b:Title>JavaScript Tutorial</b:Title>
+    <b:YearAccessed>2024</b:YearAccessed>
+    <b:MonthAccessed>August</b:MonthAccessed>
+    <b:DayAccessed>04</b:DayAccessed>
+    <b:URL>https://www.geeksforgeeks.org/javascript/</b:URL>
+    <b:RefOrder>40</b:RefOrder>
+  </b:Source>
+  <b:Source>
+    <b:Tag>Ins24</b:Tag>
+    <b:SourceType>InternetSite</b:SourceType>
+    <b:Guid>{08ECE237-88BE-4E30-BBD7-98918EB9C034}</b:Guid>
+    <b:Title>Insecure Direct Object Reference Prevention Cheat Sheet</b:Title>
+    <b:YearAccessed>2024</b:YearAccessed>
+    <b:MonthAccessed>August</b:MonthAccessed>
+    <b:DayAccessed>04</b:DayAccessed>
+    <b:URL>https://cheatsheetseries.owasp.org/cheatsheets/Insecure_Direct_Object_Reference_Prevention_Cheat_Sheet.html</b:URL>
+    <b:RefOrder>41</b:RefOrder>
+  </b:Source>
+  <b:Source>
+    <b:Tag>Apt24</b:Tag>
+    <b:SourceType>InternetSite</b:SourceType>
+    <b:Guid>{118C75F9-0C8A-41EB-A622-46A06DEE68CA}</b:Guid>
+    <b:Author>
+      <b:Author>
+        <b:NameList>
+          <b:Person>
+            <b:Last>Aptive</b:Last>
+          </b:Person>
+        </b:NameList>
+      </b:Author>
+    </b:Author>
+    <b:Title>Local File Inclusion (LFI) — Web Application Penetration Testing</b:Title>
+    <b:YearAccessed>2024</b:YearAccessed>
+    <b:MonthAccessed>August</b:MonthAccessed>
+    <b:DayAccessed>04</b:DayAccessed>
+    <b:URL>https://medium.com/@Aptive/local-file-inclusion-lfi-web-application-penetration-testing-cc9dc8dd3601</b:URL>
+    <b:RefOrder>42</b:RefOrder>
+  </b:Source>
 </b:Sources>
 </file>
 
 <file path=customXml/itemProps1.xml><?xml version="1.0" encoding="utf-8"?>
-<ds:datastoreItem xmlns:ds="http://schemas.openxmlformats.org/officeDocument/2006/customXml" ds:itemID="{D9D2E296-E451-4BC9-AFB2-347322B1D1FE}">
+<ds:datastoreItem xmlns:ds="http://schemas.openxmlformats.org/officeDocument/2006/customXml" ds:itemID="{912844BE-14E6-4540-978E-46A72BA8A42B}">
   <ds:schemaRefs>
     <ds:schemaRef ds:uri="http://schemas.openxmlformats.org/officeDocument/2006/bibliography"/>
   </ds:schemaRefs>

</xml_diff>

<commit_message>
proceeding with documentation - Tests
</commit_message>
<xml_diff>
--- a/Disertatie.docx
+++ b/Disertatie.docx
@@ -263,6 +263,7 @@
     <w:p>
       <w:pPr>
         <w:spacing w:before="0"/>
+        <w:jc w:val="center"/>
         <w:rPr>
           <w:sz w:val="32"/>
           <w:szCs w:val="32"/>
@@ -331,7 +332,7 @@
           <w:sz w:val="72"/>
           <w:szCs w:val="72"/>
         </w:rPr>
-        <w:t>Web Application Scanner</w:t>
+        <w:t>Web Scanner</w:t>
       </w:r>
     </w:p>
     <w:p>
@@ -341,227 +342,6 @@
         <w:rPr>
           <w:sz w:val="72"/>
           <w:szCs w:val="72"/>
-        </w:rPr>
-      </w:pPr>
-    </w:p>
-    <w:p>
-      <w:pPr>
-        <w:spacing w:before="0"/>
-        <w:rPr>
-          <w:sz w:val="28"/>
-          <w:szCs w:val="28"/>
-        </w:rPr>
-      </w:pPr>
-      <w:r>
-        <w:rPr>
-          <w:sz w:val="28"/>
-          <w:szCs w:val="28"/>
-        </w:rPr>
-        <w:t>SCIENTIFIC COORDINATOR</w:t>
-      </w:r>
-      <w:r>
-        <w:rPr>
-          <w:sz w:val="28"/>
-          <w:szCs w:val="28"/>
-        </w:rPr>
-        <w:t>:</w:t>
-      </w:r>
-      <w:r>
-        <w:rPr>
-          <w:sz w:val="28"/>
-          <w:szCs w:val="28"/>
-        </w:rPr>
-        <w:tab/>
-      </w:r>
-      <w:r>
-        <w:rPr>
-          <w:sz w:val="28"/>
-          <w:szCs w:val="28"/>
-        </w:rPr>
-        <w:tab/>
-      </w:r>
-      <w:r>
-        <w:rPr>
-          <w:sz w:val="28"/>
-          <w:szCs w:val="28"/>
-        </w:rPr>
-        <w:tab/>
-      </w:r>
-      <w:r>
-        <w:rPr>
-          <w:sz w:val="28"/>
-          <w:szCs w:val="28"/>
-        </w:rPr>
-        <w:tab/>
-      </w:r>
-      <w:r>
-        <w:rPr>
-          <w:sz w:val="28"/>
-          <w:szCs w:val="28"/>
-        </w:rPr>
-        <w:tab/>
-      </w:r>
-      <w:r>
-        <w:rPr>
-          <w:sz w:val="28"/>
-          <w:szCs w:val="28"/>
-        </w:rPr>
-        <w:t>GRADUATE</w:t>
-      </w:r>
-      <w:r>
-        <w:rPr>
-          <w:sz w:val="28"/>
-          <w:szCs w:val="28"/>
-        </w:rPr>
-        <w:t>:</w:t>
-      </w:r>
-    </w:p>
-    <w:p>
-      <w:pPr>
-        <w:spacing w:before="0"/>
-        <w:rPr>
-          <w:sz w:val="28"/>
-          <w:szCs w:val="28"/>
-        </w:rPr>
-      </w:pPr>
-      <w:r>
-        <w:rPr>
-          <w:sz w:val="28"/>
-          <w:szCs w:val="28"/>
-        </w:rPr>
-        <w:t>L</w:t>
-      </w:r>
-      <w:r>
-        <w:rPr>
-          <w:sz w:val="28"/>
-          <w:szCs w:val="28"/>
-        </w:rPr>
-        <w:t>ECT</w:t>
-      </w:r>
-      <w:r>
-        <w:rPr>
-          <w:sz w:val="28"/>
-          <w:szCs w:val="28"/>
-        </w:rPr>
-        <w:t>.</w:t>
-      </w:r>
-      <w:r>
-        <w:rPr>
-          <w:sz w:val="28"/>
-          <w:szCs w:val="28"/>
-        </w:rPr>
-        <w:t>DR</w:t>
-      </w:r>
-      <w:r>
-        <w:rPr>
-          <w:sz w:val="28"/>
-          <w:szCs w:val="28"/>
-        </w:rPr>
-        <w:t xml:space="preserve">. </w:t>
-      </w:r>
-      <w:r>
-        <w:rPr>
-          <w:sz w:val="28"/>
-          <w:szCs w:val="28"/>
-        </w:rPr>
-        <w:t>SILVIU</w:t>
-      </w:r>
-      <w:r>
-        <w:rPr>
-          <w:sz w:val="28"/>
-          <w:szCs w:val="28"/>
-        </w:rPr>
-        <w:t xml:space="preserve"> L</w:t>
-      </w:r>
-      <w:r>
-        <w:rPr>
-          <w:sz w:val="28"/>
-          <w:szCs w:val="28"/>
-        </w:rPr>
-        <w:t>AUREN</w:t>
-      </w:r>
-      <w:r>
-        <w:rPr>
-          <w:sz w:val="28"/>
-          <w:szCs w:val="28"/>
-          <w:lang w:val="ro-RO"/>
-        </w:rPr>
-        <w:t>Ț</w:t>
-      </w:r>
-      <w:r>
-        <w:rPr>
-          <w:sz w:val="28"/>
-          <w:szCs w:val="28"/>
-        </w:rPr>
-        <w:t xml:space="preserve"> </w:t>
-      </w:r>
-      <w:r>
-        <w:rPr>
-          <w:sz w:val="28"/>
-          <w:szCs w:val="28"/>
-        </w:rPr>
-        <w:t xml:space="preserve">VASILE </w:t>
-      </w:r>
-      <w:r>
-        <w:rPr>
-          <w:sz w:val="28"/>
-          <w:szCs w:val="28"/>
-        </w:rPr>
-        <w:tab/>
-      </w:r>
-      <w:r>
-        <w:rPr>
-          <w:sz w:val="28"/>
-          <w:szCs w:val="28"/>
-        </w:rPr>
-        <w:tab/>
-      </w:r>
-      <w:r>
-        <w:rPr>
-          <w:sz w:val="28"/>
-          <w:szCs w:val="28"/>
-        </w:rPr>
-        <w:tab/>
-      </w:r>
-      <w:r>
-        <w:rPr>
-          <w:sz w:val="28"/>
-          <w:szCs w:val="28"/>
-        </w:rPr>
-        <w:t xml:space="preserve"> </w:t>
-      </w:r>
-      <w:r>
-        <w:rPr>
-          <w:sz w:val="28"/>
-          <w:szCs w:val="28"/>
-        </w:rPr>
-        <w:t>NĂIBOIU TEODOR</w:t>
-      </w:r>
-    </w:p>
-    <w:p>
-      <w:pPr>
-        <w:spacing w:before="0"/>
-        <w:rPr>
-          <w:sz w:val="28"/>
-          <w:szCs w:val="28"/>
-        </w:rPr>
-      </w:pPr>
-    </w:p>
-    <w:p>
-      <w:pPr>
-        <w:spacing w:before="0"/>
-        <w:rPr>
-          <w:sz w:val="28"/>
-          <w:szCs w:val="28"/>
-        </w:rPr>
-      </w:pPr>
-    </w:p>
-    <w:p>
-      <w:pPr>
-        <w:spacing w:before="0"/>
-        <w:rPr>
-          <w:sz w:val="28"/>
-          <w:szCs w:val="28"/>
         </w:rPr>
       </w:pPr>
     </w:p>
@@ -570,42 +350,259 @@
         <w:spacing w:before="0"/>
         <w:jc w:val="center"/>
         <w:rPr>
-          <w:sz w:val="32"/>
-          <w:szCs w:val="32"/>
+          <w:sz w:val="72"/>
+          <w:szCs w:val="72"/>
         </w:rPr>
       </w:pPr>
-      <w:r>
-        <w:rPr>
-          <w:sz w:val="32"/>
-          <w:szCs w:val="32"/>
-        </w:rPr>
-        <w:t>BUCHAREST</w:t>
-      </w:r>
-      <w:r>
-        <w:rPr>
-          <w:sz w:val="32"/>
-          <w:szCs w:val="32"/>
-        </w:rPr>
-        <w:t xml:space="preserve">, </w:t>
-      </w:r>
-      <w:r>
-        <w:rPr>
-          <w:sz w:val="32"/>
-          <w:szCs w:val="32"/>
-        </w:rPr>
-        <w:t>SEPTEMBER</w:t>
-      </w:r>
-      <w:r>
-        <w:rPr>
-          <w:sz w:val="32"/>
-          <w:szCs w:val="32"/>
-        </w:rPr>
-        <w:t xml:space="preserve"> 2024</w:t>
-      </w:r>
     </w:p>
     <w:p>
       <w:pPr>
-        <w:spacing w:before="0" w:after="160" w:line="259" w:lineRule="auto"/>
+        <w:spacing w:before="0"/>
+        <w:rPr>
+          <w:sz w:val="28"/>
+          <w:szCs w:val="28"/>
+        </w:rPr>
+      </w:pPr>
+      <w:r>
+        <w:rPr>
+          <w:sz w:val="28"/>
+          <w:szCs w:val="28"/>
+        </w:rPr>
+        <w:t>SCIENTIFIC COORDINATOR</w:t>
+      </w:r>
+      <w:r>
+        <w:rPr>
+          <w:sz w:val="28"/>
+          <w:szCs w:val="28"/>
+        </w:rPr>
+        <w:t>:</w:t>
+      </w:r>
+      <w:r>
+        <w:rPr>
+          <w:sz w:val="28"/>
+          <w:szCs w:val="28"/>
+        </w:rPr>
+        <w:tab/>
+      </w:r>
+      <w:r>
+        <w:rPr>
+          <w:sz w:val="28"/>
+          <w:szCs w:val="28"/>
+        </w:rPr>
+        <w:tab/>
+      </w:r>
+      <w:r>
+        <w:rPr>
+          <w:sz w:val="28"/>
+          <w:szCs w:val="28"/>
+        </w:rPr>
+        <w:tab/>
+      </w:r>
+      <w:r>
+        <w:rPr>
+          <w:sz w:val="28"/>
+          <w:szCs w:val="28"/>
+        </w:rPr>
+        <w:tab/>
+      </w:r>
+      <w:r>
+        <w:rPr>
+          <w:sz w:val="28"/>
+          <w:szCs w:val="28"/>
+        </w:rPr>
+        <w:tab/>
+      </w:r>
+      <w:r>
+        <w:rPr>
+          <w:sz w:val="28"/>
+          <w:szCs w:val="28"/>
+        </w:rPr>
+        <w:t>GRADUATE</w:t>
+      </w:r>
+      <w:r>
+        <w:rPr>
+          <w:sz w:val="28"/>
+          <w:szCs w:val="28"/>
+        </w:rPr>
+        <w:t>:</w:t>
+      </w:r>
+    </w:p>
+    <w:p>
+      <w:pPr>
+        <w:spacing w:before="0"/>
+        <w:rPr>
+          <w:sz w:val="28"/>
+          <w:szCs w:val="28"/>
+        </w:rPr>
+      </w:pPr>
+      <w:r>
+        <w:rPr>
+          <w:sz w:val="28"/>
+          <w:szCs w:val="28"/>
+        </w:rPr>
+        <w:t>L</w:t>
+      </w:r>
+      <w:r>
+        <w:rPr>
+          <w:sz w:val="28"/>
+          <w:szCs w:val="28"/>
+        </w:rPr>
+        <w:t>ECT</w:t>
+      </w:r>
+      <w:r>
+        <w:rPr>
+          <w:sz w:val="28"/>
+          <w:szCs w:val="28"/>
+        </w:rPr>
+        <w:t>.</w:t>
+      </w:r>
+      <w:r>
+        <w:rPr>
+          <w:sz w:val="28"/>
+          <w:szCs w:val="28"/>
+        </w:rPr>
+        <w:t>DR</w:t>
+      </w:r>
+      <w:r>
+        <w:rPr>
+          <w:sz w:val="28"/>
+          <w:szCs w:val="28"/>
+        </w:rPr>
+        <w:t xml:space="preserve">. </w:t>
+      </w:r>
+      <w:r>
+        <w:rPr>
+          <w:sz w:val="28"/>
+          <w:szCs w:val="28"/>
+        </w:rPr>
+        <w:t>SILVIU</w:t>
+      </w:r>
+      <w:r>
+        <w:rPr>
+          <w:sz w:val="28"/>
+          <w:szCs w:val="28"/>
+        </w:rPr>
+        <w:t xml:space="preserve"> L</w:t>
+      </w:r>
+      <w:r>
+        <w:rPr>
+          <w:sz w:val="28"/>
+          <w:szCs w:val="28"/>
+        </w:rPr>
+        <w:t>AUREN</w:t>
+      </w:r>
+      <w:r>
+        <w:rPr>
+          <w:sz w:val="28"/>
+          <w:szCs w:val="28"/>
+          <w:lang w:val="ro-RO"/>
+        </w:rPr>
+        <w:t>Ț</w:t>
+      </w:r>
+      <w:r>
+        <w:rPr>
+          <w:sz w:val="28"/>
+          <w:szCs w:val="28"/>
+        </w:rPr>
+        <w:t xml:space="preserve"> </w:t>
+      </w:r>
+      <w:r>
+        <w:rPr>
+          <w:sz w:val="28"/>
+          <w:szCs w:val="28"/>
+        </w:rPr>
+        <w:t xml:space="preserve">VASILE </w:t>
+      </w:r>
+      <w:r>
+        <w:rPr>
+          <w:sz w:val="28"/>
+          <w:szCs w:val="28"/>
+        </w:rPr>
+        <w:tab/>
+      </w:r>
+      <w:r>
+        <w:rPr>
+          <w:sz w:val="28"/>
+          <w:szCs w:val="28"/>
+        </w:rPr>
+        <w:tab/>
+      </w:r>
+      <w:r>
+        <w:rPr>
+          <w:sz w:val="28"/>
+          <w:szCs w:val="28"/>
+        </w:rPr>
+        <w:tab/>
+      </w:r>
+      <w:r>
+        <w:rPr>
+          <w:sz w:val="28"/>
+          <w:szCs w:val="28"/>
+        </w:rPr>
+        <w:t xml:space="preserve"> </w:t>
+      </w:r>
+      <w:r>
+        <w:rPr>
+          <w:sz w:val="28"/>
+          <w:szCs w:val="28"/>
+        </w:rPr>
+        <w:t>NĂIBOIU TEODOR</w:t>
+      </w:r>
+    </w:p>
+    <w:p>
+      <w:pPr>
+        <w:spacing w:before="0"/>
+        <w:jc w:val="center"/>
+        <w:rPr>
+          <w:sz w:val="28"/>
+          <w:szCs w:val="28"/>
+        </w:rPr>
+      </w:pPr>
+    </w:p>
+    <w:p>
+      <w:pPr>
+        <w:spacing w:before="0"/>
+        <w:jc w:val="center"/>
+        <w:rPr>
+          <w:sz w:val="28"/>
+          <w:szCs w:val="28"/>
+        </w:rPr>
+      </w:pPr>
+    </w:p>
+    <w:p>
+      <w:pPr>
+        <w:spacing w:before="0"/>
+        <w:jc w:val="center"/>
+        <w:rPr>
+          <w:sz w:val="28"/>
+          <w:szCs w:val="28"/>
+        </w:rPr>
+      </w:pPr>
+    </w:p>
+    <w:p>
+      <w:pPr>
+        <w:spacing w:before="0"/>
+        <w:jc w:val="center"/>
+        <w:rPr>
+          <w:sz w:val="28"/>
+          <w:szCs w:val="28"/>
+        </w:rPr>
+      </w:pPr>
+    </w:p>
+    <w:p>
+      <w:pPr>
+        <w:spacing w:before="0"/>
+        <w:jc w:val="center"/>
+        <w:rPr>
+          <w:sz w:val="28"/>
+          <w:szCs w:val="28"/>
+        </w:rPr>
+      </w:pPr>
+    </w:p>
+    <w:p>
+      <w:pPr>
+        <w:spacing w:before="0"/>
+        <w:jc w:val="center"/>
         <w:rPr>
           <w:sz w:val="32"/>
           <w:szCs w:val="32"/>
@@ -616,7 +613,28 @@
           <w:sz w:val="32"/>
           <w:szCs w:val="32"/>
         </w:rPr>
-        <w:br w:type="page"/>
+        <w:t>BUCHAREST</w:t>
+      </w:r>
+      <w:r>
+        <w:rPr>
+          <w:sz w:val="32"/>
+          <w:szCs w:val="32"/>
+        </w:rPr>
+        <w:t xml:space="preserve">, </w:t>
+      </w:r>
+      <w:r>
+        <w:rPr>
+          <w:sz w:val="32"/>
+          <w:szCs w:val="32"/>
+        </w:rPr>
+        <w:t>SEPTEMBER</w:t>
+      </w:r>
+      <w:r>
+        <w:rPr>
+          <w:sz w:val="32"/>
+          <w:szCs w:val="32"/>
+        </w:rPr>
+        <w:t xml:space="preserve"> 2024</w:t>
       </w:r>
     </w:p>
     <w:sdt>
@@ -5506,12 +5524,24 @@
         <w:rPr>
           <w:szCs w:val="24"/>
         </w:rPr>
-        <w:t>The following project represents a scanner software application</w:t>
+        <w:t xml:space="preserve">The following project represents </w:t>
       </w:r>
       <w:r>
         <w:rPr>
           <w:szCs w:val="24"/>
         </w:rPr>
+        <w:t xml:space="preserve">the implementation methods and techniques used for </w:t>
+      </w:r>
+      <w:r>
+        <w:rPr>
+          <w:szCs w:val="24"/>
+        </w:rPr>
+        <w:t>a scanner software application</w:t>
+      </w:r>
+      <w:r>
+        <w:rPr>
+          <w:szCs w:val="24"/>
+        </w:rPr>
         <w:t xml:space="preserve"> written in Python</w:t>
       </w:r>
       <w:r>
@@ -5626,13 +5656,13 @@
         <w:rPr>
           <w:szCs w:val="24"/>
         </w:rPr>
-        <w:t xml:space="preserve">software presented in my under-graduate </w:t>
+        <w:t xml:space="preserve">software presented in </w:t>
       </w:r>
       <w:r>
         <w:rPr>
           <w:szCs w:val="24"/>
         </w:rPr>
-        <w:t>thesis</w:t>
+        <w:t>Bachelor's thesis</w:t>
       </w:r>
       <w:sdt>
         <w:sdtPr>
@@ -6203,13 +6233,19 @@
         <w:rPr>
           <w:szCs w:val="24"/>
         </w:rPr>
-        <w:t>the</w:t>
+        <w:t>th</w:t>
       </w:r>
       <w:r>
         <w:rPr>
           <w:szCs w:val="24"/>
         </w:rPr>
-        <w:t xml:space="preserve"> new version along a completely new method of scanner-website </w:t>
+        <w:t xml:space="preserve">is </w:t>
+      </w:r>
+      <w:r>
+        <w:rPr>
+          <w:szCs w:val="24"/>
+        </w:rPr>
+        <w:t xml:space="preserve">version along a completely new method of scanner-website </w:t>
       </w:r>
       <w:r>
         <w:rPr>
@@ -6600,7 +6636,31 @@
         <w:rPr>
           <w:szCs w:val="24"/>
         </w:rPr>
-        <w:t xml:space="preserve"> can a victim of the attackers’ bad intentions either directly or, as most of the time, coincidentally.</w:t>
+        <w:t xml:space="preserve"> can</w:t>
+      </w:r>
+      <w:r>
+        <w:rPr>
+          <w:szCs w:val="24"/>
+        </w:rPr>
+        <w:t xml:space="preserve"> be</w:t>
+      </w:r>
+      <w:r>
+        <w:rPr>
+          <w:szCs w:val="24"/>
+        </w:rPr>
+        <w:t xml:space="preserve"> a victim of the attackers’ bad intentions</w:t>
+      </w:r>
+      <w:r>
+        <w:rPr>
+          <w:szCs w:val="24"/>
+        </w:rPr>
+        <w:t>,</w:t>
+      </w:r>
+      <w:r>
+        <w:rPr>
+          <w:szCs w:val="24"/>
+        </w:rPr>
+        <w:t xml:space="preserve"> either directly or, as most of the time, coincidentally.</w:t>
       </w:r>
     </w:p>
     <w:p>
@@ -6615,7 +6675,19 @@
         <w:rPr>
           <w:szCs w:val="24"/>
         </w:rPr>
-        <w:t xml:space="preserve">Currently, more and more solutions are transitioning to web applications designed to provide the users with a fast resolution for everyday activities (for example: buying a bus ticket, ordering a meal from the local restaurant, tracking your parcels or accessing your bank balance). </w:t>
+        <w:t>Currently, more and more solutions are transitioning to web applications designed to provide the users with a fast resolution for everyday activities (</w:t>
+      </w:r>
+      <w:r>
+        <w:rPr>
+          <w:szCs w:val="24"/>
+        </w:rPr>
+        <w:t>e.g.,</w:t>
+      </w:r>
+      <w:r>
+        <w:rPr>
+          <w:szCs w:val="24"/>
+        </w:rPr>
+        <w:t xml:space="preserve"> buying a bus ticket, ordering a meal from the local restaurant, tracking your parcels or accessing your bank balance). </w:t>
       </w:r>
       <w:r>
         <w:rPr>
@@ -6916,7 +6988,13 @@
         <w:ind w:firstLine="576"/>
       </w:pPr>
       <w:r>
-        <w:t xml:space="preserve">As information is constantly changing, so are software solutions and their configurations. Due to the ongoing modifications in web application service configurations and their increased complexity, researchers and red-teamers can have difficulties in detecting vulnerabilities in a timely manner. </w:t>
+        <w:t xml:space="preserve">As information is constantly changing, so are software solutions and their configurations. Due to the ongoing modifications in web application service configurations and their increased complexity, researchers and </w:t>
+      </w:r>
+      <w:r>
+        <w:t>ethical hackers</w:t>
+      </w:r>
+      <w:r>
+        <w:t xml:space="preserve"> can have difficulties in detecting vulnerabilities in a timely manner. </w:t>
       </w:r>
       <w:r>
         <w:t xml:space="preserve">This also causes automated vulnerability detection tools to become deprecated really fast. As my project is an automated detection tools as well, I have decided to further continue its development and update </w:t>
@@ -8178,7 +8256,7 @@
         <w:t>POST</w:t>
       </w:r>
       <w:r>
-        <w:t xml:space="preserve"> – Another principal request type method used to send data to the server. This method can be used for creating new data on the server and for updating already existing data.</w:t>
+        <w:t xml:space="preserve"> – Another principal request method used to send data to the server. This method can be used for creating new data on the server and for updating already existing data.</w:t>
       </w:r>
     </w:p>
     <w:p>
@@ -8231,7 +8309,13 @@
         <w:t>requests</w:t>
       </w:r>
       <w:r>
-        <w:t xml:space="preserve"> module is not only used for exchanging data with the server, but is also used for creating the session to maintain persistent communication with the Web Server during the testing procedures. This module also provides custom request creation functions and HTTP error handling methods.</w:t>
+        <w:t xml:space="preserve"> module is not only used for exchanging data with the server, but is also used for creating the session to maintain persistent communication with the Web Server during the testing procedures. This module also provides custom request creation function</w:t>
+      </w:r>
+      <w:r>
+        <w:t>alities</w:t>
+      </w:r>
+      <w:r>
+        <w:t xml:space="preserve"> and HTTP error handling methods.</w:t>
       </w:r>
     </w:p>
     <w:p/>
@@ -8325,7 +8409,13 @@
         <w:t>Urllib</w:t>
       </w:r>
       <w:r>
-        <w:t xml:space="preserve"> is used for combining strings back into URL format. In this project, the module has been used for combining actions, extracting certain strings of interest and fragment parts of URLs into variables</w:t>
+        <w:t xml:space="preserve"> is </w:t>
+      </w:r>
+      <w:r>
+        <w:t xml:space="preserve">generally </w:t>
+      </w:r>
+      <w:r>
+        <w:t>used for combining strings back into URL format. In this project, the module has been used for combining actions, extracting certain strings of interest and fragment parts of URLs into variables</w:t>
       </w:r>
       <w:sdt>
         <w:sdtPr>
@@ -8383,7 +8473,27 @@
         <w:ind w:left="709" w:firstLine="357"/>
       </w:pPr>
       <w:r>
-        <w:t xml:space="preserve">The .requests module from Urllib is similar with the </w:t>
+        <w:t xml:space="preserve">The </w:t>
+      </w:r>
+      <w:r>
+        <w:rPr>
+          <w:i/>
+          <w:iCs/>
+        </w:rPr>
+        <w:t>.requests</w:t>
+      </w:r>
+      <w:r>
+        <w:t xml:space="preserve"> module from </w:t>
+      </w:r>
+      <w:r>
+        <w:rPr>
+          <w:i/>
+          <w:iCs/>
+        </w:rPr>
+        <w:t>Urllib</w:t>
+      </w:r>
+      <w:r>
+        <w:t xml:space="preserve"> is similar with the </w:t>
       </w:r>
       <w:r>
         <w:rPr>
@@ -8731,11 +8841,9 @@
       <w:r>
         <w:t xml:space="preserve"> This module is </w:t>
       </w:r>
-      <w:proofErr w:type="spellStart"/>
-      <w:r>
-        <w:t>reponsable</w:t>
-      </w:r>
-      <w:proofErr w:type="spellEnd"/>
+      <w:r>
+        <w:t>responsible</w:t>
+      </w:r>
       <w:r>
         <w:t xml:space="preserve"> for any interaction between the scanner and the targeted web page content.</w:t>
       </w:r>
@@ -8760,10 +8868,34 @@
         <w:ind w:firstLine="680"/>
       </w:pPr>
       <w:r>
-        <w:t>Threading is used for changing the flow of execution from a sequential form to a parallel form by creating a separate flow of execution that can run simultaneously.</w:t>
-      </w:r>
-      <w:r>
-        <w:t xml:space="preserve"> Threading is useful for applications that handle large number of independent instructions and in which execution time is important. </w:t>
+        <w:t xml:space="preserve">Threading is used for changing the flow of execution from a sequential </w:t>
+      </w:r>
+      <w:r>
+        <w:t>flow</w:t>
+      </w:r>
+      <w:r>
+        <w:t xml:space="preserve"> to a parallel </w:t>
+      </w:r>
+      <w:r>
+        <w:t>flow</w:t>
+      </w:r>
+      <w:r>
+        <w:t xml:space="preserve"> by creating a separate </w:t>
+      </w:r>
+      <w:r>
+        <w:t>line</w:t>
+      </w:r>
+      <w:r>
+        <w:t xml:space="preserve"> of execution that can run simultaneously.</w:t>
+      </w:r>
+      <w:r>
+        <w:t xml:space="preserve"> Threading is useful for applications that handle large number of independent instructions and in which execution time is </w:t>
+      </w:r>
+      <w:r>
+        <w:t xml:space="preserve">also </w:t>
+      </w:r>
+      <w:r>
+        <w:t xml:space="preserve">important. </w:t>
       </w:r>
       <w:r>
         <w:t>The</w:t>
@@ -9118,7 +9250,19 @@
         <w:t>xpressions</w:t>
       </w:r>
       <w:r>
-        <w:t xml:space="preserve"> (RE or Regex) are recognition rules based on symbols that form search patterns to detect any certain characters or string of characters inside other strings based on that searching rule</w:t>
+        <w:t xml:space="preserve"> (RE or Regex) are recognition rules based on symbols</w:t>
+      </w:r>
+      <w:r>
+        <w:t xml:space="preserve"> and characters</w:t>
+      </w:r>
+      <w:r>
+        <w:t xml:space="preserve"> that form search patterns </w:t>
+      </w:r>
+      <w:r>
+        <w:t>in order to</w:t>
+      </w:r>
+      <w:r>
+        <w:t xml:space="preserve"> detect any certain characters or string of characters inside other strings based on that searching rule</w:t>
       </w:r>
       <w:sdt>
         <w:sdtPr>
@@ -9164,7 +9308,13 @@
         <w:t>The RE module is the Python implementation of Regex functionality.</w:t>
       </w:r>
       <w:r>
-        <w:t xml:space="preserve"> Regex has been extensively used across this project for vulnerability detection, result confirmation, URL manipulation and others.</w:t>
+        <w:t xml:space="preserve"> Regex has been extensively used across this project for vulnerability detection</w:t>
+      </w:r>
+      <w:r>
+        <w:t xml:space="preserve"> checks</w:t>
+      </w:r>
+      <w:r>
+        <w:t>, result confirmation, URL manipulation and others.</w:t>
       </w:r>
     </w:p>
     <w:p/>
@@ -9733,7 +9883,13 @@
       </w:pPr>
       <w:r>
         <w:lastRenderedPageBreak/>
-        <w:t>This is the second web server used for testing the scanner progress and detection rate in this project. This web server was hosted in a controlled virtual environment using the Linux Distribution – Ubuntu.</w:t>
+        <w:t>This is the second web server used for testing the scanner progress and detection</w:t>
+      </w:r>
+      <w:r>
+        <w:t>s</w:t>
+      </w:r>
+      <w:r>
+        <w:t xml:space="preserve"> in this project. This web server was hosted in a controlled virtual environment using the Linux Distribution – Ubuntu.</w:t>
       </w:r>
     </w:p>
     <w:p/>
@@ -9752,7 +9908,13 @@
         <w:ind w:firstLine="680"/>
       </w:pPr>
       <w:r>
-        <w:t>Below are some of the less used but still important modules that were used for implementing the web application scanner.</w:t>
+        <w:t xml:space="preserve">Below are some of the less </w:t>
+      </w:r>
+      <w:r>
+        <w:t>utilized</w:t>
+      </w:r>
+      <w:r>
+        <w:t xml:space="preserve"> but still important modules that were used for implementing the web application scanner.</w:t>
       </w:r>
     </w:p>
     <w:p>
@@ -10157,7 +10319,19 @@
         <w:t>json</w:t>
       </w:r>
       <w:r>
-        <w:t xml:space="preserve"> module was used for creating and manipulating the Website Map URLs Graph.</w:t>
+        <w:t xml:space="preserve"> module was used for creating and manipulating the </w:t>
+      </w:r>
+      <w:r>
+        <w:t>URL g</w:t>
+      </w:r>
+      <w:r>
+        <w:t>raph</w:t>
+      </w:r>
+      <w:r>
+        <w:t xml:space="preserve"> map</w:t>
+      </w:r>
+      <w:r>
+        <w:t>.</w:t>
       </w:r>
     </w:p>
     <w:p>
@@ -10182,7 +10356,13 @@
         <w:t xml:space="preserve"> </w:t>
       </w:r>
       <w:r>
-        <w:t xml:space="preserve">module provides warning control functions. Warnings are issued in situations in which the program does not raise a condition that terminates the program, but the user should be aware of the event. In this project, the </w:t>
+        <w:t xml:space="preserve">module provides warning control functions. Warnings are issued in situations in which the </w:t>
+      </w:r>
+      <w:r>
+        <w:t>script</w:t>
+      </w:r>
+      <w:r>
+        <w:t xml:space="preserve"> does not raise a condition that terminates the program, but the user should be aware of the event. In this project, the </w:t>
       </w:r>
       <w:r>
         <w:rPr>
@@ -10387,7 +10567,13 @@
         <w:t xml:space="preserve">term </w:t>
       </w:r>
       <w:r>
-        <w:t>is used to describe people motivated by financial gain or by seeking reputation from their community while disregarding the legal and moral constrictions</w:t>
+        <w:t>is used to describe people motivated by</w:t>
+      </w:r>
+      <w:r>
+        <w:t xml:space="preserve"> and not limited to</w:t>
+      </w:r>
+      <w:r>
+        <w:t xml:space="preserve"> financial gain or by seeking reputation from their community while disregarding the legal and moral constrictions</w:t>
       </w:r>
       <w:sdt>
         <w:sdtPr>
@@ -10509,7 +10695,19 @@
         <w:t xml:space="preserve">The following types of injections </w:t>
       </w:r>
       <w:r>
-        <w:t>are the most spread injections in the wild and also the ones detectable by this new scanner project.</w:t>
+        <w:t xml:space="preserve">are the most spread injections in the wild and also the ones detectable by </w:t>
+      </w:r>
+      <w:r>
+        <w:t>the</w:t>
+      </w:r>
+      <w:r>
+        <w:t xml:space="preserve"> new scanner</w:t>
+      </w:r>
+      <w:r>
+        <w:t xml:space="preserve"> version</w:t>
+      </w:r>
+      <w:r>
+        <w:t>.</w:t>
       </w:r>
     </w:p>
     <w:p>
@@ -10652,11 +10850,7 @@
       <w:pPr>
         <w:ind w:left="709" w:firstLine="651"/>
       </w:pPr>
-      <w:r>
-        <w:t>For mitigating such vulnerabilities developers needs to ensure that the inputs are properly sanitized and that the input fields are not directly referencing the SQL database query interpreter.</w:t>
-      </w:r>
     </w:p>
-    <w:p/>
     <w:p>
       <w:pPr>
         <w:pStyle w:val="Heading3"/>
@@ -10696,7 +10890,16 @@
           <w:i/>
           <w:iCs/>
         </w:rPr>
-        <w:t>Cross</w:t>
+        <w:t>C</w:t>
+      </w:r>
+      <w:r>
+        <w:rPr>
+          <w:b/>
+          <w:bCs/>
+          <w:i/>
+          <w:iCs/>
+        </w:rPr>
+        <w:t>ross</w:t>
       </w:r>
       <w:r>
         <w:rPr>
@@ -10799,12 +11002,7 @@
     </w:p>
     <w:p>
       <w:pPr>
-        <w:pStyle w:val="Heading4"/>
-        <w:numPr>
-          <w:ilvl w:val="0"/>
-          <w:numId w:val="0"/>
-        </w:numPr>
-        <w:ind w:left="709" w:firstLine="709"/>
+        <w:ind w:left="709"/>
       </w:pPr>
     </w:p>
     <w:p>
@@ -10826,11 +11024,7 @@
         <w:t>Reflected XSS attacks are the most common XSS attack in the wild. This type of attack relies on single execution of the malicious script</w:t>
       </w:r>
       <w:r>
-        <w:t xml:space="preserve"> and </w:t>
-      </w:r>
-      <w:r>
-        <w:lastRenderedPageBreak/>
-        <w:t>requires user interaction</w:t>
+        <w:t xml:space="preserve"> and requires user interaction</w:t>
       </w:r>
       <w:r>
         <w:t>. The malicious code is not stored in the browser</w:t>
@@ -10958,7 +11152,25 @@
         <w:t>exploit</w:t>
       </w:r>
       <w:r>
-        <w:t xml:space="preserve"> the back-end of the server, but the structure and content of web page. Similar with the XSS, this type of Injection also has single time execution (Reflected HTML Injection) and persistent injections (Stored HTML Injection)</w:t>
+        <w:t xml:space="preserve"> the back-end of the server, but the structure and content of web page. Similar with the XSS, this type of Injection </w:t>
+      </w:r>
+      <w:r>
+        <w:t xml:space="preserve">can </w:t>
+      </w:r>
+      <w:r>
+        <w:t>also h</w:t>
+      </w:r>
+      <w:r>
+        <w:t xml:space="preserve">ave a </w:t>
+      </w:r>
+      <w:r>
+        <w:t xml:space="preserve">single time execution (Reflected HTML Injection) </w:t>
+      </w:r>
+      <w:r>
+        <w:t>or a</w:t>
+      </w:r>
+      <w:r>
+        <w:t xml:space="preserve"> persistent injection (Stored HTML Injection)</w:t>
       </w:r>
       <w:r>
         <w:t xml:space="preserve"> </w:t>
@@ -11158,11 +11370,7 @@
         </w:sdtContent>
       </w:sdt>
       <w:r>
-        <w:t xml:space="preserve">. iFrames injection is the practice of injecting malicious code into a webpage in the form of an iFrame element in the HTML page. Once an iFrame is injected, attackers can add their own controlled domain snippet to the targeted </w:t>
-      </w:r>
-      <w:r>
-        <w:lastRenderedPageBreak/>
-        <w:t>app, this can cause numerous security issues as iFrames provide full view of the embedded domain to the body of the compromised webpage.</w:t>
+        <w:t>. iFrames injection is the practice of injecting malicious code into a webpage in the form of an iFrame element in the HTML page. Once an iFrame is injected, attackers can add their own controlled domain snippet to the targeted app, this can cause numerous security issues as iFrames provide full view of the embedded domain to the body of the compromised webpage.</w:t>
       </w:r>
     </w:p>
     <w:p>
@@ -11176,6 +11384,7 @@
       </w:pPr>
       <w:bookmarkStart w:id="29" w:name="_Toc174390385"/>
       <w:r>
+        <w:lastRenderedPageBreak/>
         <w:t>Javascript Injections</w:t>
       </w:r>
       <w:bookmarkEnd w:id="29"/>
@@ -11265,7 +11474,10 @@
         <w:t xml:space="preserve"> other data available in the target’s browser</w:t>
       </w:r>
       <w:r>
-        <w:t>, but also manipulate the targeted website, redirect the users to other attacker-controlled domains or installing malicious extensions in the victim’s browser.</w:t>
+        <w:t xml:space="preserve">. They can </w:t>
+      </w:r>
+      <w:r>
+        <w:t>also manipulate the targeted website, redirect the users to other attacker-controlled domains or install malicious extensions in the victim’s browser.</w:t>
       </w:r>
     </w:p>
     <w:p>
@@ -11541,14 +11753,14 @@
         <w:t>s</w:t>
       </w:r>
       <w:r>
-        <w:t xml:space="preserve"> can lead to information disclosure, RCE </w:t>
+        <w:t xml:space="preserve"> can lead to information disclosure, RCE or XSS. This vulnerability can be easily abused by providing filenames or file paths as inputs in the URL parameters or in the body of a website. </w:t>
+      </w:r>
+      <w:r>
+        <w:t xml:space="preserve">Using this vulnerability, an attacker can perform a Directory Transversal attack and access any file from the server. </w:t>
       </w:r>
       <w:r>
         <w:lastRenderedPageBreak/>
-        <w:t xml:space="preserve">or XSS. This vulnerability can be easily abused by providing filenames or file paths as inputs in the URL parameters or in the body of a website. </w:t>
-      </w:r>
-      <w:r>
-        <w:t xml:space="preserve">Using this vulnerability, an attacker can perform a Directory Transversal attack and access any file from the server. Path or Directory transversal is a type of vulnerability in which the attacker is navigating the file hierarchy on the targeted system through CLI compatible commands such as </w:t>
+        <w:t xml:space="preserve">Path or Directory transversal is a type of vulnerability in which the attacker is navigating the file hierarchy on the targeted system through CLI compatible commands such as </w:t>
       </w:r>
       <w:r>
         <w:rPr>
@@ -11674,7 +11886,13 @@
         <w:t>.</w:t>
       </w:r>
       <w:r>
-        <w:t>PHP Injections are very similar with Javascript or Code Injections as it requires an attacker to send malicious PHP code to an application running PHP.</w:t>
+        <w:t xml:space="preserve">PHP Injections are very similar </w:t>
+      </w:r>
+      <w:r>
+        <w:t>to</w:t>
+      </w:r>
+      <w:r>
+        <w:t xml:space="preserve"> Javascript or Code Injections as it requires an attacker to send malicious PHP code to an application running PHP.</w:t>
       </w:r>
       <w:r>
         <w:t xml:space="preserve"> The provided code then gets executed successfully on the back-end server.</w:t>
@@ -11926,7 +12144,7 @@
           <w:b/>
           <w:bCs/>
         </w:rPr>
-        <w:t>s</w:t>
+        <w:t>S</w:t>
       </w:r>
       <w:r>
         <w:t xml:space="preserve">ide </w:t>
@@ -12014,7 +12232,13 @@
         <w:t>.</w:t>
       </w:r>
       <w:r>
-        <w:t xml:space="preserve"> SSRF Injections are performed by injecting an arbitrary domain into the URL or replacing the URL altogether on a targeted web application. The</w:t>
+        <w:t xml:space="preserve"> SSRF Injections are performed by injecting an arbitrary domain into the URL or replacing the URL altogether on </w:t>
+      </w:r>
+      <w:r>
+        <w:t>the</w:t>
+      </w:r>
+      <w:r>
+        <w:t xml:space="preserve"> targeted web application. The</w:t>
       </w:r>
       <w:r>
         <w:t xml:space="preserve"> resulted</w:t>
@@ -12023,7 +12247,6 @@
         <w:t xml:space="preserve"> HTTP </w:t>
       </w:r>
       <w:r>
-        <w:lastRenderedPageBreak/>
         <w:t>requests can be abused for unauthorized access or actions</w:t>
       </w:r>
       <w:r>
@@ -12037,6 +12260,7 @@
       </w:pPr>
       <w:bookmarkStart w:id="35" w:name="_Toc174390391"/>
       <w:r>
+        <w:lastRenderedPageBreak/>
         <w:t>XML Injections</w:t>
       </w:r>
       <w:bookmarkEnd w:id="35"/>
@@ -12368,11 +12592,7 @@
         <w:t xml:space="preserve"> web</w:t>
       </w:r>
       <w:r>
-        <w:t xml:space="preserve"> application. Due to this reason, I have decided to cover the most frequent and common misconfigurations found in </w:t>
-      </w:r>
-      <w:r>
-        <w:lastRenderedPageBreak/>
-        <w:t xml:space="preserve">the wild and some other that are not that </w:t>
+        <w:t xml:space="preserve"> application. Due to this reason, I have decided to cover the most frequent and common misconfigurations found in the wild and some other that are not that </w:t>
       </w:r>
       <w:r>
         <w:t>popular. Detecting misconfigurations as soon as possible is the key to keeping attackers away and to discourage them for further targeting specific web servers.</w:t>
@@ -12484,6 +12704,9 @@
         <w:ind w:left="709"/>
       </w:pPr>
       <w:r>
+        <w:tab/>
+      </w:r>
+      <w:r>
         <w:t>Generally, for web pages with sensitive content or information, the cache should be disabled.</w:t>
       </w:r>
     </w:p>
@@ -12719,11 +12942,7 @@
         <w:t>.</w:t>
       </w:r>
       <w:r>
-        <w:t xml:space="preserve"> The Host Header misconfiguration provide an attacker the opportunity to inject malicious code into the </w:t>
-      </w:r>
-      <w:r>
-        <w:lastRenderedPageBreak/>
-        <w:t>targeted application Host Header. Similar with other misconfigurations, this attack also relies on the improper validation of the Host input.</w:t>
+        <w:t xml:space="preserve"> The Host Header misconfiguration provide an attacker the opportunity to inject malicious code into the targeted application Host Header. Similar with other misconfigurations, this attack also relies on the improper validation of the Host input.</w:t>
       </w:r>
     </w:p>
     <w:p>
@@ -12737,6 +12956,7 @@
       </w:pPr>
       <w:bookmarkStart w:id="40" w:name="_Toc174390396"/>
       <w:r>
+        <w:lastRenderedPageBreak/>
         <w:t>HSTS</w:t>
       </w:r>
       <w:bookmarkEnd w:id="40"/>
@@ -12831,7 +13051,13 @@
         <w:t xml:space="preserve"> </w:t>
       </w:r>
       <w:r>
-        <w:t xml:space="preserve">(HSTS) is a setting governs the connection method of a web browser to a web application. This configuration is responsible for ensuring the web server is only communicating with clients through the HTTPS (HTTP Secure) protocol by upgrading the connection from the HTTP version to the HTTPS version through a redirect. HTTP connections are vulnerable to </w:t>
+        <w:t xml:space="preserve">(HSTS) governs the connection method of a web browser to a web application. This configuration is responsible for ensuring the web server is only communicating with clients through the HTTPS (HTTP Secure) protocol by upgrading the connection from the HTTP </w:t>
+      </w:r>
+      <w:r>
+        <w:t>protocol</w:t>
+      </w:r>
+      <w:r>
+        <w:t xml:space="preserve"> to HTTPS through a redirect. HTTP connections are vulnerable to </w:t>
       </w:r>
       <w:r>
         <w:rPr>
@@ -13184,13 +13410,13 @@
         <w:t>/administrator</w:t>
       </w:r>
       <w:r>
-        <w:t xml:space="preserve"> can be viewed by</w:t>
-      </w:r>
-      <w:r>
-        <w:t xml:space="preserve"> </w:t>
-      </w:r>
-      <w:r>
-        <w:t xml:space="preserve">clients. As those paths are not designed for public access, they can lack the necessary access restriction a usual path would have. </w:t>
+        <w:t xml:space="preserve"> can </w:t>
+      </w:r>
+      <w:r>
+        <w:t>accidentally leaked</w:t>
+      </w:r>
+      <w:r>
+        <w:t xml:space="preserve">. As those paths are not designed for public access, they can lack the necessary access restriction a usual path would have. </w:t>
       </w:r>
     </w:p>
     <w:p>
@@ -13204,7 +13430,6 @@
       </w:pPr>
       <w:bookmarkStart w:id="43" w:name="_Toc174390399"/>
       <w:r>
-        <w:lastRenderedPageBreak/>
         <w:t>Cookies</w:t>
       </w:r>
       <w:bookmarkEnd w:id="43"/>
@@ -13273,6 +13498,7 @@
           <w:i/>
           <w:iCs/>
         </w:rPr>
+        <w:lastRenderedPageBreak/>
         <w:t>id</w:t>
       </w:r>
       <w:r>
@@ -13443,7 +13669,13 @@
         </w:sdtContent>
       </w:sdt>
       <w:r>
-        <w:t>. CVEs can be applied for any piece of software running in any environment. Modern web applications are now very complex with many third-party integrations and frameworks embedded. “A</w:t>
+        <w:t xml:space="preserve">. CVEs can be applied </w:t>
+      </w:r>
+      <w:r>
+        <w:t>to</w:t>
+      </w:r>
+      <w:r>
+        <w:t xml:space="preserve"> any piece of software running in any environment. Modern web applications are very complex with many third-party integrations and frameworks embedded. “A</w:t>
       </w:r>
       <w:r>
         <w:t xml:space="preserve"> framework is a collection of reusable software components that make it more efficient to develop new applications</w:t>
@@ -13481,7 +13713,13 @@
         <w:t>.</w:t>
       </w:r>
       <w:r>
-        <w:t xml:space="preserve"> Due to the multiple pieces of individual components that now form a web application, a potential CVE identified in one solution running on a web server can be exploited for full compromission of the whole server. It is very important for web owners to manage and be up to date with the latest CVEs for the software running in their environment.</w:t>
+        <w:t xml:space="preserve"> Due to the multiple pieces of individual components that now form a web application, a potential CVE identified in one solution running on a web server can be exploited for full compromission of the whole server. It is very important for web </w:t>
+      </w:r>
+      <w:r>
+        <w:t xml:space="preserve">server </w:t>
+      </w:r>
+      <w:r>
+        <w:t>owners to manage and be up to date with the latest CVEs for the software running in their environment.</w:t>
       </w:r>
     </w:p>
     <w:p>
@@ -13786,7 +14024,19 @@
         <w:tab/>
       </w:r>
       <w:r>
-        <w:t>Unlike the previous version of this scanner, the new one has been split amongst multiple folders relevant to their Python code and purpose. The previous version was implemented on a single Python file too big to manage and difficult to keep up to date due to amount of code. The new version is easier to maintain and update due to the module-like approach. The filenames have descriptive names according to their role in the application logic.</w:t>
+        <w:t xml:space="preserve">Unlike the previous version of this scanner, the new one has been split amongst multiple folders </w:t>
+      </w:r>
+      <w:r>
+        <w:t>according</w:t>
+      </w:r>
+      <w:r>
+        <w:t xml:space="preserve"> to their code and purpose. The previous version was implemented on a single Python file too big to manage and difficult to keep up to date due to amount of </w:t>
+      </w:r>
+      <w:r>
+        <w:t>lines</w:t>
+      </w:r>
+      <w:r>
+        <w:t>. The new version is easier to maintain and update due to the module-like approach. The filenames have descriptive names according to their role in the application logic.</w:t>
       </w:r>
     </w:p>
     <w:p>
@@ -13879,7 +14129,13 @@
         <w:t xml:space="preserve">file </w:t>
       </w:r>
       <w:r>
-        <w:t>stored in the same folder.</w:t>
+        <w:t xml:space="preserve">stored </w:t>
+      </w:r>
+      <w:r>
+        <w:t>under</w:t>
+      </w:r>
+      <w:r>
+        <w:t xml:space="preserve"> the same folder.</w:t>
       </w:r>
     </w:p>
     <w:p>
@@ -13919,7 +14175,7 @@
           <w:noProof/>
         </w:rPr>
         <w:drawing>
-          <wp:anchor distT="0" distB="0" distL="114300" distR="114300" simplePos="0" relativeHeight="251658240" behindDoc="0" locked="0" layoutInCell="1" allowOverlap="1" wp14:anchorId="59E35FB0" wp14:editId="44290531">
+          <wp:anchor distT="0" distB="0" distL="114300" distR="114300" simplePos="0" relativeHeight="251659264" behindDoc="0" locked="0" layoutInCell="1" allowOverlap="1" wp14:anchorId="59E35FB0" wp14:editId="123CA6CC">
             <wp:simplePos x="0" y="0"/>
             <wp:positionH relativeFrom="column">
               <wp:posOffset>-2540</wp:posOffset>
@@ -14453,7 +14709,13 @@
         <w:jc w:val="center"/>
       </w:pPr>
       <w:r>
-        <w:t>Figure 4.2. Configuration file contents (partial)</w:t>
+        <w:t>Figure 4.2. Configuration file contents (partial</w:t>
+      </w:r>
+      <w:r>
+        <w:t xml:space="preserve"> capture</w:t>
+      </w:r>
+      <w:r>
+        <w:t>)</w:t>
       </w:r>
     </w:p>
     <w:p>
@@ -14544,6 +14806,7 @@
       </w:pPr>
       <w:bookmarkStart w:id="47" w:name="_Toc174390403"/>
       <w:r>
+        <w:lastRenderedPageBreak/>
         <w:t>The Payload file</w:t>
       </w:r>
       <w:r>
@@ -14594,11 +14857,7 @@
         <w:t>.</w:t>
       </w:r>
       <w:r>
-        <w:t xml:space="preserve"> In this project, the ‘Payloads’ folder contains the necessary </w:t>
-      </w:r>
-      <w:r>
-        <w:lastRenderedPageBreak/>
-        <w:t>strings and data required for testing and validating the vulnerability state of the targeted input or form.</w:t>
+        <w:t xml:space="preserve"> In this project, the ‘Payloads’ folder contains the necessary strings and data required for testing and validating the vulnerability state of the targeted input.</w:t>
       </w:r>
       <w:r>
         <w:t xml:space="preserve"> </w:t>
@@ -14610,13 +14869,13 @@
           <w:noProof/>
         </w:rPr>
         <w:drawing>
-          <wp:anchor distT="0" distB="0" distL="114300" distR="114300" simplePos="0" relativeHeight="251656192" behindDoc="0" locked="0" layoutInCell="1" allowOverlap="1" wp14:anchorId="29F24048" wp14:editId="0D52FFB9">
+          <wp:anchor distT="0" distB="0" distL="114300" distR="114300" simplePos="0" relativeHeight="251657216" behindDoc="0" locked="0" layoutInCell="1" allowOverlap="1" wp14:anchorId="29F24048" wp14:editId="723491D0">
             <wp:simplePos x="0" y="0"/>
             <wp:positionH relativeFrom="column">
               <wp:posOffset>-1905</wp:posOffset>
             </wp:positionH>
             <wp:positionV relativeFrom="paragraph">
-              <wp:posOffset>1480627</wp:posOffset>
+              <wp:posOffset>1535844</wp:posOffset>
             </wp:positionV>
             <wp:extent cx="5971540" cy="2407920"/>
             <wp:effectExtent l="0" t="0" r="0" b="0"/>
@@ -14889,7 +15148,13 @@
         <w:t>union_select_sql.txt</w:t>
       </w:r>
       <w:r>
-        <w:t xml:space="preserve"> (partial)</w:t>
+        <w:t xml:space="preserve"> (partial</w:t>
+      </w:r>
+      <w:r>
+        <w:t xml:space="preserve"> capture</w:t>
+      </w:r>
+      <w:r>
+        <w:t>)</w:t>
       </w:r>
     </w:p>
     <w:p/>
@@ -15094,7 +15359,7 @@
         <w:tab/>
       </w:r>
       <w:r>
-        <w:t>The Core folder contains the four main Python files with no testing logic, but with various methods used for interacting with the web application, generating confidence, opening and closing files, setting up prerequisites, error handling, sending requests and managing responses and others.</w:t>
+        <w:t>The Core folder contains the four main files with no testing logic, but with various methods used for interacting with the web application, generating confidence, opening and closing files, setting up prerequisites, error handling, sending requests and managing responses and others.</w:t>
       </w:r>
     </w:p>
     <w:p>
@@ -15115,18 +15380,22 @@
         <w:tab/>
       </w:r>
       <w:r>
-        <w:t xml:space="preserve">This file contains the code necessary for dynamically assigning a confidence level based on a test result. The logic relies on four variables (severity, </w:t>
-      </w:r>
-      <w:proofErr w:type="spellStart"/>
-      <w:r>
-        <w:t>past_occurences</w:t>
-      </w:r>
-      <w:proofErr w:type="spellEnd"/>
-      <w:r>
-        <w:t>, exploitability and impact) provided during each test result</w:t>
+        <w:t xml:space="preserve">This file contains the code necessary for dynamically assigning a confidence level based on a test result. The logic relies on four </w:t>
+      </w:r>
+      <w:r>
+        <w:t>arguments</w:t>
+      </w:r>
+      <w:r>
+        <w:t xml:space="preserve"> (severity, past_occurences, exploitability and impact) provided during each test result</w:t>
       </w:r>
       <w:r>
         <w:t>.</w:t>
+      </w:r>
+      <w:r>
+        <w:t xml:space="preserve"> </w:t>
+      </w:r>
+      <w:r>
+        <w:t>All arguments accept values between ‘0.1’ and ‘1’ depending on the test logic.</w:t>
       </w:r>
     </w:p>
     <w:p>
@@ -15755,7 +16024,6 @@
         </w:rPr>
         <w:t xml:space="preserve">def </w:t>
       </w:r>
-      <w:proofErr w:type="spellStart"/>
       <w:r>
         <w:rPr>
           <w:rFonts w:ascii="Courier New" w:eastAsia="Times New Roman" w:hAnsi="Courier New" w:cs="Courier New"/>
@@ -15767,7 +16035,6 @@
         </w:rPr>
         <w:t>add_confidence</w:t>
       </w:r>
-      <w:proofErr w:type="spellEnd"/>
       <w:r>
         <w:rPr>
           <w:rFonts w:ascii="Courier New" w:eastAsia="Times New Roman" w:hAnsi="Courier New" w:cs="Courier New"/>
@@ -16255,7 +16522,6 @@
         </w:rPr>
         <w:t xml:space="preserve">def </w:t>
       </w:r>
-      <w:proofErr w:type="spellStart"/>
       <w:r>
         <w:rPr>
           <w:rFonts w:ascii="Courier New" w:eastAsia="Times New Roman" w:hAnsi="Courier New" w:cs="Courier New"/>
@@ -16267,7 +16533,6 @@
         </w:rPr>
         <w:t>calculate_confidence</w:t>
       </w:r>
-      <w:proofErr w:type="spellEnd"/>
       <w:r>
         <w:rPr>
           <w:rFonts w:ascii="Courier New" w:eastAsia="Times New Roman" w:hAnsi="Courier New" w:cs="Courier New"/>
@@ -16890,6 +17155,17 @@
           <w14:ligatures w14:val="none"/>
         </w:rPr>
         <w:br/>
+      </w:r>
+      <w:r>
+        <w:rPr>
+          <w:rFonts w:ascii="Courier New" w:eastAsia="Times New Roman" w:hAnsi="Courier New" w:cs="Courier New"/>
+          <w:color w:val="080808"/>
+          <w:sz w:val="20"/>
+          <w:szCs w:val="20"/>
+          <w:lang w:val="ro-RO" w:eastAsia="ro-RO"/>
+          <w14:ligatures w14:val="none"/>
+        </w:rPr>
+        <w:lastRenderedPageBreak/>
         <w:t xml:space="preserve">            </w:t>
       </w:r>
       <w:proofErr w:type="spellStart"/>
@@ -17054,17 +17330,6 @@
           <w14:ligatures w14:val="none"/>
         </w:rPr>
         <w:br/>
-      </w:r>
-      <w:r>
-        <w:rPr>
-          <w:rFonts w:ascii="Courier New" w:eastAsia="Times New Roman" w:hAnsi="Courier New" w:cs="Courier New"/>
-          <w:color w:val="080808"/>
-          <w:sz w:val="20"/>
-          <w:szCs w:val="20"/>
-          <w:lang w:val="ro-RO" w:eastAsia="ro-RO"/>
-          <w14:ligatures w14:val="none"/>
-        </w:rPr>
-        <w:lastRenderedPageBreak/>
         <w:t xml:space="preserve">            </w:t>
       </w:r>
       <w:proofErr w:type="spellStart"/>
@@ -17252,37 +17517,25 @@
         <w:tab/>
       </w:r>
       <w:r>
-        <w:t xml:space="preserve">All variables accept values </w:t>
-      </w:r>
-      <w:r>
-        <w:t>between ‘0.1’ and ‘1’ depending on the test logic.</w:t>
-      </w:r>
-    </w:p>
-    <w:p>
-      <w:pPr>
-        <w:ind w:left="709"/>
-      </w:pPr>
-      <w:r>
-        <w:tab/>
-      </w:r>
-      <w:r>
-        <w:t>During execution of a test, if a vulnerable input is found, the ‘Confidence’ object is initialized with arbitrary initial values based on the architecture of the test. For each new payload that successfully exploits an input, the ‘</w:t>
-      </w:r>
-      <w:proofErr w:type="spellStart"/>
-      <w:r>
-        <w:t>add_confidence</w:t>
-      </w:r>
-      <w:proofErr w:type="spellEnd"/>
-      <w:r>
-        <w:t>’ method is called and the values are modified accordingly. At the end of the test, the ‘</w:t>
-      </w:r>
-      <w:proofErr w:type="spellStart"/>
-      <w:r>
-        <w:t>calculate_confidence</w:t>
-      </w:r>
-      <w:proofErr w:type="spellEnd"/>
-      <w:r>
-        <w:t>’ method is called and the vulnerability score is determined based on the previous values.</w:t>
+        <w:t xml:space="preserve">During execution of a test, the ‘Confidence’ object is initialized with </w:t>
+      </w:r>
+      <w:r>
+        <w:t xml:space="preserve">the default </w:t>
+      </w:r>
+      <w:r>
+        <w:t>initial values</w:t>
+      </w:r>
+      <w:r>
+        <w:t xml:space="preserve"> (0)</w:t>
+      </w:r>
+      <w:r>
+        <w:t xml:space="preserve">. For each new payload that successfully exploits an input, the ‘add_confidence’ method is called and the values are </w:t>
+      </w:r>
+      <w:r>
+        <w:t>increased</w:t>
+      </w:r>
+      <w:r>
+        <w:t xml:space="preserve"> accordingly. At the end of the test, the ‘calculate_confidence’ method is called and the vulnerability score is determined based on the previous values.</w:t>
       </w:r>
     </w:p>
     <w:p>
@@ -17436,15 +17689,7 @@
         <w:ind w:left="709"/>
       </w:pPr>
       <w:r>
-        <w:t>Then, if the target is vulnerable to LIF, the ‘</w:t>
-      </w:r>
-      <w:proofErr w:type="spellStart"/>
-      <w:r>
-        <w:t>add_confidence</w:t>
-      </w:r>
-      <w:proofErr w:type="spellEnd"/>
-      <w:r>
-        <w:t>’ method is called with arbitrary values dependent of the testing conditions</w:t>
+        <w:t>Then, if the target is vulnerable to LIF, the ‘add_confidence’ method is called with arbitrary values dependent of the testing conditions</w:t>
       </w:r>
       <w:r>
         <w:t xml:space="preserve"> and the number of times the application is found vulnerable to different inputs.</w:t>
@@ -18257,7 +18502,7 @@
         <w:t xml:space="preserve">Each testing method has different </w:t>
       </w:r>
       <w:r>
-        <w:t xml:space="preserve">initial confidence </w:t>
+        <w:t xml:space="preserve">confidence </w:t>
       </w:r>
       <w:r>
         <w:t>values depending on the testing logic</w:t>
@@ -18304,7 +18549,6 @@
         <w:ind w:left="709"/>
       </w:pPr>
       <w:r>
-        <w:lastRenderedPageBreak/>
         <w:tab/>
         <w:t>The most important method is the one that accesses the relevant payloads based on the provided input:</w:t>
       </w:r>
@@ -18351,6 +18595,7 @@
           <w:lang w:val="ro-RO" w:eastAsia="ro-RO"/>
           <w14:ligatures w14:val="none"/>
         </w:rPr>
+        <w:lastRenderedPageBreak/>
         <w:t>@staticmethod</w:t>
       </w:r>
       <w:r>
@@ -18397,7 +18642,6 @@
         </w:rPr>
         <w:t>(</w:t>
       </w:r>
-      <w:proofErr w:type="spellStart"/>
       <w:r>
         <w:rPr>
           <w:rFonts w:ascii="Courier New" w:eastAsia="Times New Roman" w:hAnsi="Courier New" w:cs="Courier New"/>
@@ -18409,7 +18653,6 @@
         </w:rPr>
         <w:t>p_type</w:t>
       </w:r>
-      <w:proofErr w:type="spellEnd"/>
       <w:r>
         <w:rPr>
           <w:rFonts w:ascii="Courier New" w:eastAsia="Times New Roman" w:hAnsi="Courier New" w:cs="Courier New"/>
@@ -18886,7 +19129,6 @@
         </w:rPr>
         <w:t xml:space="preserve"> </w:t>
       </w:r>
-      <w:proofErr w:type="spellStart"/>
       <w:r>
         <w:rPr>
           <w:rFonts w:ascii="Courier New" w:eastAsia="Times New Roman" w:hAnsi="Courier New" w:cs="Courier New"/>
@@ -18896,19 +19138,7 @@
           <w:lang w:val="ro-RO" w:eastAsia="ro-RO"/>
           <w14:ligatures w14:val="none"/>
         </w:rPr>
-        <w:t>p_type</w:t>
-      </w:r>
-      <w:proofErr w:type="spellEnd"/>
-      <w:r>
-        <w:rPr>
-          <w:rFonts w:ascii="Courier New" w:eastAsia="Times New Roman" w:hAnsi="Courier New" w:cs="Courier New"/>
-          <w:color w:val="000000"/>
-          <w:sz w:val="20"/>
-          <w:szCs w:val="20"/>
-          <w:lang w:val="ro-RO" w:eastAsia="ro-RO"/>
-          <w14:ligatures w14:val="none"/>
-        </w:rPr>
-        <w:t xml:space="preserve"> </w:t>
+        <w:t xml:space="preserve">p_type </w:t>
       </w:r>
       <w:r>
         <w:rPr>
@@ -20047,7 +20277,6 @@
         </w:rPr>
         <w:t xml:space="preserve"> </w:t>
       </w:r>
-      <w:proofErr w:type="spellStart"/>
       <w:r>
         <w:rPr>
           <w:rFonts w:ascii="Courier New" w:eastAsia="Times New Roman" w:hAnsi="Courier New" w:cs="Courier New"/>
@@ -20057,19 +20286,7 @@
           <w:lang w:val="ro-RO" w:eastAsia="ro-RO"/>
           <w14:ligatures w14:val="none"/>
         </w:rPr>
-        <w:t>p_type</w:t>
-      </w:r>
-      <w:proofErr w:type="spellEnd"/>
-      <w:r>
-        <w:rPr>
-          <w:rFonts w:ascii="Courier New" w:eastAsia="Times New Roman" w:hAnsi="Courier New" w:cs="Courier New"/>
-          <w:color w:val="000000"/>
-          <w:sz w:val="20"/>
-          <w:szCs w:val="20"/>
-          <w:lang w:val="ro-RO" w:eastAsia="ro-RO"/>
-          <w14:ligatures w14:val="none"/>
-        </w:rPr>
-        <w:t xml:space="preserve"> </w:t>
+        <w:t xml:space="preserve">p_type </w:t>
       </w:r>
       <w:r>
         <w:rPr>
@@ -20690,7 +20907,6 @@
         </w:rPr>
         <w:t xml:space="preserve"> </w:t>
       </w:r>
-      <w:proofErr w:type="spellStart"/>
       <w:r>
         <w:rPr>
           <w:rFonts w:ascii="Courier New" w:eastAsia="Times New Roman" w:hAnsi="Courier New" w:cs="Courier New"/>
@@ -20700,19 +20916,7 @@
           <w:lang w:val="ro-RO" w:eastAsia="ro-RO"/>
           <w14:ligatures w14:val="none"/>
         </w:rPr>
-        <w:t>p_type</w:t>
-      </w:r>
-      <w:proofErr w:type="spellEnd"/>
-      <w:r>
-        <w:rPr>
-          <w:rFonts w:ascii="Courier New" w:eastAsia="Times New Roman" w:hAnsi="Courier New" w:cs="Courier New"/>
-          <w:color w:val="000000"/>
-          <w:sz w:val="20"/>
-          <w:szCs w:val="20"/>
-          <w:lang w:val="ro-RO" w:eastAsia="ro-RO"/>
-          <w14:ligatures w14:val="none"/>
-        </w:rPr>
-        <w:t xml:space="preserve"> </w:t>
+        <w:t xml:space="preserve">p_type </w:t>
       </w:r>
       <w:r>
         <w:rPr>
@@ -21331,7 +21535,6 @@
         </w:rPr>
         <w:t xml:space="preserve"> </w:t>
       </w:r>
-      <w:proofErr w:type="spellStart"/>
       <w:r>
         <w:rPr>
           <w:rFonts w:ascii="Courier New" w:eastAsia="Times New Roman" w:hAnsi="Courier New" w:cs="Courier New"/>
@@ -21341,19 +21544,7 @@
           <w:lang w:val="ro-RO" w:eastAsia="ro-RO"/>
           <w14:ligatures w14:val="none"/>
         </w:rPr>
-        <w:t>p_type</w:t>
-      </w:r>
-      <w:proofErr w:type="spellEnd"/>
-      <w:r>
-        <w:rPr>
-          <w:rFonts w:ascii="Courier New" w:eastAsia="Times New Roman" w:hAnsi="Courier New" w:cs="Courier New"/>
-          <w:color w:val="000000"/>
-          <w:sz w:val="20"/>
-          <w:szCs w:val="20"/>
-          <w:lang w:val="ro-RO" w:eastAsia="ro-RO"/>
-          <w14:ligatures w14:val="none"/>
-        </w:rPr>
-        <w:t xml:space="preserve"> </w:t>
+        <w:t xml:space="preserve">p_type </w:t>
       </w:r>
       <w:r>
         <w:rPr>
@@ -22149,7 +22340,6 @@
         </w:rPr>
         <w:t xml:space="preserve"> </w:t>
       </w:r>
-      <w:proofErr w:type="spellStart"/>
       <w:r>
         <w:rPr>
           <w:rFonts w:ascii="Courier New" w:eastAsia="Times New Roman" w:hAnsi="Courier New" w:cs="Courier New"/>
@@ -22159,19 +22349,7 @@
           <w:lang w:val="ro-RO" w:eastAsia="ro-RO"/>
           <w14:ligatures w14:val="none"/>
         </w:rPr>
-        <w:t>p_type</w:t>
-      </w:r>
-      <w:proofErr w:type="spellEnd"/>
-      <w:r>
-        <w:rPr>
-          <w:rFonts w:ascii="Courier New" w:eastAsia="Times New Roman" w:hAnsi="Courier New" w:cs="Courier New"/>
-          <w:color w:val="000000"/>
-          <w:sz w:val="20"/>
-          <w:szCs w:val="20"/>
-          <w:lang w:val="ro-RO" w:eastAsia="ro-RO"/>
-          <w14:ligatures w14:val="none"/>
-        </w:rPr>
-        <w:t xml:space="preserve"> </w:t>
+        <w:t xml:space="preserve">p_type </w:t>
       </w:r>
       <w:r>
         <w:rPr>
@@ -22790,7 +22968,6 @@
         </w:rPr>
         <w:t xml:space="preserve"> </w:t>
       </w:r>
-      <w:proofErr w:type="spellStart"/>
       <w:r>
         <w:rPr>
           <w:rFonts w:ascii="Courier New" w:eastAsia="Times New Roman" w:hAnsi="Courier New" w:cs="Courier New"/>
@@ -22800,19 +22977,7 @@
           <w:lang w:val="ro-RO" w:eastAsia="ro-RO"/>
           <w14:ligatures w14:val="none"/>
         </w:rPr>
-        <w:t>p_type</w:t>
-      </w:r>
-      <w:proofErr w:type="spellEnd"/>
-      <w:r>
-        <w:rPr>
-          <w:rFonts w:ascii="Courier New" w:eastAsia="Times New Roman" w:hAnsi="Courier New" w:cs="Courier New"/>
-          <w:color w:val="000000"/>
-          <w:sz w:val="20"/>
-          <w:szCs w:val="20"/>
-          <w:lang w:val="ro-RO" w:eastAsia="ro-RO"/>
-          <w14:ligatures w14:val="none"/>
-        </w:rPr>
-        <w:t xml:space="preserve"> </w:t>
+        <w:t xml:space="preserve">p_type </w:t>
       </w:r>
       <w:r>
         <w:rPr>
@@ -23008,7 +23173,6 @@
           <w:lang w:val="ro-RO" w:eastAsia="ro-RO"/>
           <w14:ligatures w14:val="none"/>
         </w:rPr>
-        <w:lastRenderedPageBreak/>
         <w:t>'robots.txt'</w:t>
       </w:r>
       <w:r>
@@ -23331,15 +23495,13 @@
       </w:pPr>
       <w:r>
         <w:tab/>
-        <w:t>On each call, the method accepts the payload type parameter ‘</w:t>
-      </w:r>
-      <w:proofErr w:type="spellStart"/>
-      <w:r>
-        <w:t>p_type</w:t>
-      </w:r>
-      <w:proofErr w:type="spellEnd"/>
-      <w:r>
-        <w:t>’ and according to its value provides the list, set or dictionary required for test usage.</w:t>
+        <w:t>On each call, the method accepts the payload type parameter ‘p_type’ and according to its value</w:t>
+      </w:r>
+      <w:r>
+        <w:t>, it</w:t>
+      </w:r>
+      <w:r>
+        <w:t xml:space="preserve"> provides the list, set or dictionary required for test usage.</w:t>
       </w:r>
     </w:p>
     <w:p>
@@ -23441,7 +23603,6 @@
         </w:rPr>
         <w:t>(</w:t>
       </w:r>
-      <w:proofErr w:type="spellStart"/>
       <w:r>
         <w:rPr>
           <w:rFonts w:ascii="Courier New" w:eastAsia="Times New Roman" w:hAnsi="Courier New" w:cs="Courier New"/>
@@ -23453,7 +23614,6 @@
         </w:rPr>
         <w:t>p_type</w:t>
       </w:r>
-      <w:proofErr w:type="spellEnd"/>
       <w:r>
         <w:rPr>
           <w:rFonts w:ascii="Courier New" w:eastAsia="Times New Roman" w:hAnsi="Courier New" w:cs="Courier New"/>
@@ -23934,7 +24094,6 @@
         </w:rPr>
         <w:t xml:space="preserve"> </w:t>
       </w:r>
-      <w:proofErr w:type="spellStart"/>
       <w:r>
         <w:rPr>
           <w:rFonts w:ascii="Courier New" w:eastAsia="Times New Roman" w:hAnsi="Courier New" w:cs="Courier New"/>
@@ -23944,19 +24103,7 @@
           <w:lang w:val="ro-RO" w:eastAsia="ro-RO"/>
           <w14:ligatures w14:val="none"/>
         </w:rPr>
-        <w:t>p_type</w:t>
-      </w:r>
-      <w:proofErr w:type="spellEnd"/>
-      <w:r>
-        <w:rPr>
-          <w:rFonts w:ascii="Courier New" w:eastAsia="Times New Roman" w:hAnsi="Courier New" w:cs="Courier New"/>
-          <w:color w:val="000000"/>
-          <w:sz w:val="20"/>
-          <w:szCs w:val="20"/>
-          <w:lang w:val="ro-RO" w:eastAsia="ro-RO"/>
-          <w14:ligatures w14:val="none"/>
-        </w:rPr>
-        <w:t xml:space="preserve"> </w:t>
+        <w:t xml:space="preserve">p_type </w:t>
       </w:r>
       <w:r>
         <w:rPr>
@@ -24144,12 +24291,10 @@
         <w:pStyle w:val="Heading3"/>
       </w:pPr>
       <w:bookmarkStart w:id="52" w:name="_Toc174390408"/>
-      <w:proofErr w:type="spellStart"/>
       <w:r>
         <w:t>ScanConfig</w:t>
       </w:r>
       <w:bookmarkEnd w:id="52"/>
-      <w:proofErr w:type="spellEnd"/>
     </w:p>
     <w:p>
       <w:pPr>
@@ -24165,21 +24310,23 @@
       <w:r>
         <w:t xml:space="preserve"> contains the </w:t>
       </w:r>
-      <w:proofErr w:type="spellStart"/>
+      <w:r>
+        <w:t>‘</w:t>
+      </w:r>
       <w:r>
         <w:t>ScanConfig</w:t>
       </w:r>
-      <w:proofErr w:type="spellEnd"/>
-      <w:r>
-        <w:t xml:space="preserve"> object that once called, initializes the initial parameters (session, lists for errors, the </w:t>
-      </w:r>
-      <w:proofErr w:type="spellStart"/>
-      <w:r>
-        <w:t>ignore_links</w:t>
-      </w:r>
-      <w:proofErr w:type="spellEnd"/>
-      <w:r>
-        <w:t>, the DataStorage variable and the configuration variable).</w:t>
+      <w:r>
+        <w:t>’</w:t>
+      </w:r>
+      <w:r>
+        <w:t xml:space="preserve"> object that once called, initializes the initial parameters (session, lists for errors, the ignore</w:t>
+      </w:r>
+      <w:r>
+        <w:t>d</w:t>
+      </w:r>
+      <w:r>
+        <w:t>_links, the DataStorage variable and the configuration variable).</w:t>
       </w:r>
     </w:p>
     <w:p>
@@ -24239,7 +24386,6 @@
         </w:rPr>
         <w:t xml:space="preserve"> </w:t>
       </w:r>
-      <w:proofErr w:type="spellStart"/>
       <w:r>
         <w:rPr>
           <w:rFonts w:ascii="Courier New" w:eastAsia="Times New Roman" w:hAnsi="Courier New" w:cs="Courier New"/>
@@ -24251,7 +24397,6 @@
         </w:rPr>
         <w:t>ScanConfig</w:t>
       </w:r>
-      <w:proofErr w:type="spellEnd"/>
       <w:r>
         <w:rPr>
           <w:rFonts w:ascii="Courier New" w:eastAsia="Times New Roman" w:hAnsi="Courier New" w:cs="Courier New"/>
@@ -24718,29 +24863,16 @@
         <w:br/>
         <w:t xml:space="preserve">    </w:t>
       </w:r>
-      <w:proofErr w:type="spellStart"/>
-      <w:r>
-        <w:rPr>
-          <w:rFonts w:ascii="Courier New" w:eastAsia="Times New Roman" w:hAnsi="Courier New" w:cs="Courier New"/>
-          <w:color w:val="080808"/>
-          <w:sz w:val="20"/>
-          <w:szCs w:val="20"/>
-          <w:lang w:val="ro-RO" w:eastAsia="ro-RO"/>
-          <w14:ligatures w14:val="none"/>
-        </w:rPr>
-        <w:t>ignored_links</w:t>
-      </w:r>
-      <w:proofErr w:type="spellEnd"/>
-      <w:r>
-        <w:rPr>
-          <w:rFonts w:ascii="Courier New" w:eastAsia="Times New Roman" w:hAnsi="Courier New" w:cs="Courier New"/>
-          <w:color w:val="080808"/>
-          <w:sz w:val="20"/>
-          <w:szCs w:val="20"/>
-          <w:lang w:val="ro-RO" w:eastAsia="ro-RO"/>
-          <w14:ligatures w14:val="none"/>
-        </w:rPr>
-        <w:t xml:space="preserve"> = </w:t>
+      <w:r>
+        <w:rPr>
+          <w:rFonts w:ascii="Courier New" w:eastAsia="Times New Roman" w:hAnsi="Courier New" w:cs="Courier New"/>
+          <w:color w:val="080808"/>
+          <w:sz w:val="20"/>
+          <w:szCs w:val="20"/>
+          <w:lang w:val="ro-RO" w:eastAsia="ro-RO"/>
+          <w14:ligatures w14:val="none"/>
+        </w:rPr>
+        <w:t xml:space="preserve">ignored_links = </w:t>
       </w:r>
       <w:r>
         <w:rPr>
@@ -25569,35 +25701,7 @@
           <w:lang w:val="ro-RO" w:eastAsia="ro-RO"/>
           <w14:ligatures w14:val="none"/>
         </w:rPr>
-        <w:t xml:space="preserve"> </w:t>
-      </w:r>
-      <w:proofErr w:type="spellStart"/>
-      <w:r>
-        <w:rPr>
-          <w:rFonts w:ascii="Courier New" w:eastAsia="Times New Roman" w:hAnsi="Courier New" w:cs="Courier New"/>
-          <w:i/>
-          <w:iCs/>
-          <w:color w:val="8C8C8C"/>
-          <w:sz w:val="20"/>
-          <w:szCs w:val="20"/>
-          <w:lang w:val="ro-RO" w:eastAsia="ro-RO"/>
-          <w14:ligatures w14:val="none"/>
-        </w:rPr>
-        <w:t>initial</w:t>
-      </w:r>
-      <w:proofErr w:type="spellEnd"/>
-      <w:r>
-        <w:rPr>
-          <w:rFonts w:ascii="Courier New" w:eastAsia="Times New Roman" w:hAnsi="Courier New" w:cs="Courier New"/>
-          <w:i/>
-          <w:iCs/>
-          <w:color w:val="8C8C8C"/>
-          <w:sz w:val="20"/>
-          <w:szCs w:val="20"/>
-          <w:lang w:val="ro-RO" w:eastAsia="ro-RO"/>
-          <w14:ligatures w14:val="none"/>
-        </w:rPr>
-        <w:t xml:space="preserve"> </w:t>
+        <w:t xml:space="preserve"> initial </w:t>
       </w:r>
       <w:proofErr w:type="spellStart"/>
       <w:r>
@@ -25772,7 +25876,6 @@
         <w:ind w:left="709"/>
       </w:pPr>
       <w:r>
-        <w:tab/>
         <w:t>This class is also responsible for setting up the original connection and testing it in the ‘setup()’ method.</w:t>
       </w:r>
     </w:p>
@@ -25818,7 +25921,6 @@
           <w:lang w:val="ro-RO" w:eastAsia="ro-RO"/>
           <w14:ligatures w14:val="none"/>
         </w:rPr>
-        <w:lastRenderedPageBreak/>
         <w:t xml:space="preserve">def </w:t>
       </w:r>
       <w:proofErr w:type="spellStart"/>
@@ -26323,6 +26425,19 @@
           <w14:ligatures w14:val="none"/>
         </w:rPr>
         <w:br/>
+      </w:r>
+      <w:r>
+        <w:rPr>
+          <w:rFonts w:ascii="Courier New" w:eastAsia="Times New Roman" w:hAnsi="Courier New" w:cs="Courier New"/>
+          <w:i/>
+          <w:iCs/>
+          <w:color w:val="8C8C8C"/>
+          <w:sz w:val="20"/>
+          <w:szCs w:val="20"/>
+          <w:lang w:val="ro-RO" w:eastAsia="ro-RO"/>
+          <w14:ligatures w14:val="none"/>
+        </w:rPr>
+        <w:lastRenderedPageBreak/>
         <w:t xml:space="preserve">            </w:t>
       </w:r>
       <w:r>
@@ -27612,7 +27727,6 @@
         <w:ind w:left="709"/>
       </w:pPr>
       <w:r>
-        <w:tab/>
         <w:t xml:space="preserve">The setup method will also correct the URL and try to switch the protocols if </w:t>
       </w:r>
       <w:r>
@@ -27697,7 +27811,13 @@
       </w:pPr>
       <w:r>
         <w:tab/>
-        <w:t xml:space="preserve">The ‘Utilities.py’ method is one of the most referenced across the application. This method contains all the major logic for interacting with the web application and </w:t>
+        <w:t>The ‘Utilities.py’ method is one of the most referenced across the application. This method contains all the major logic for interacti</w:t>
+      </w:r>
+      <w:r>
+        <w:t>on</w:t>
+      </w:r>
+      <w:r>
+        <w:t xml:space="preserve"> with the web application and </w:t>
       </w:r>
       <w:r>
         <w:t xml:space="preserve">all its components. It also contains methods that are used </w:t>
@@ -27751,13 +27871,46 @@
         <w:t>used for</w:t>
       </w:r>
       <w:r>
-        <w:t xml:space="preserve"> harvesting all the available URLs in the application and appending them to the relevant lists (main URL scan list, the link pair hierarchy used for creating the URL graph map and the URLs referencing external domains).</w:t>
+        <w:t xml:space="preserve"> harvesting all the available URLs in the application and append</w:t>
+      </w:r>
+      <w:r>
+        <w:t>ing</w:t>
+      </w:r>
+      <w:r>
+        <w:t xml:space="preserve"> them to the relevant lists (main URL scan list, the link pair hierarchy used for creating the URL graph map and the URLs referencing external domains).</w:t>
       </w:r>
       <w:r>
         <w:t xml:space="preserve"> </w:t>
       </w:r>
       <w:r>
-        <w:t>At the first call, the provided URL is added to the internal lists as a starting point for the crawling process</w:t>
+        <w:t>At the first call, the provided URL is added to the</w:t>
+      </w:r>
+      <w:r>
+        <w:t xml:space="preserve"> </w:t>
+      </w:r>
+      <w:r>
+        <w:t>‘</w:t>
+      </w:r>
+      <w:r>
+        <w:t>main URL scan list</w:t>
+      </w:r>
+      <w:r>
+        <w:t>’</w:t>
+      </w:r>
+      <w:r>
+        <w:t xml:space="preserve"> and the </w:t>
+      </w:r>
+      <w:r>
+        <w:t>‘</w:t>
+      </w:r>
+      <w:r>
+        <w:t>link pair list</w:t>
+      </w:r>
+      <w:r>
+        <w:t>’</w:t>
+      </w:r>
+      <w:r>
+        <w:t xml:space="preserve"> as a starting point for the crawling process</w:t>
       </w:r>
       <w:r>
         <w:t xml:space="preserve">, for future calls, the application continues with the crawling process for the </w:t>
@@ -28422,19 +28575,6 @@
           <w14:ligatures w14:val="none"/>
         </w:rPr>
         <w:br/>
-      </w:r>
-      <w:r>
-        <w:rPr>
-          <w:rFonts w:ascii="Courier New" w:eastAsia="Times New Roman" w:hAnsi="Courier New" w:cs="Courier New"/>
-          <w:i/>
-          <w:iCs/>
-          <w:color w:val="8C8C8C"/>
-          <w:sz w:val="20"/>
-          <w:szCs w:val="20"/>
-          <w:lang w:val="ro-RO" w:eastAsia="ro-RO"/>
-          <w14:ligatures w14:val="none"/>
-        </w:rPr>
-        <w:lastRenderedPageBreak/>
         <w:t xml:space="preserve">        </w:t>
       </w:r>
       <w:r>
@@ -28723,7 +28863,9 @@
       <w:r>
         <w:rPr>
           <w:rFonts w:ascii="Courier New" w:eastAsia="Times New Roman" w:hAnsi="Courier New" w:cs="Courier New"/>
-          <w:color w:val="080808"/>
+          <w:i/>
+          <w:iCs/>
+          <w:color w:val="8C8C8C"/>
           <w:sz w:val="20"/>
           <w:szCs w:val="20"/>
           <w:lang w:val="ro-RO" w:eastAsia="ro-RO"/>
@@ -28732,54 +28874,46 @@
         <w:br/>
         <w:t xml:space="preserve">            </w:t>
       </w:r>
-      <w:r>
-        <w:rPr>
-          <w:rFonts w:ascii="Courier New" w:eastAsia="Times New Roman" w:hAnsi="Courier New" w:cs="Courier New"/>
-          <w:i/>
-          <w:iCs/>
-          <w:color w:val="8C8C8C"/>
-          <w:sz w:val="20"/>
-          <w:szCs w:val="20"/>
-          <w:lang w:val="ro-RO" w:eastAsia="ro-RO"/>
-          <w14:ligatures w14:val="none"/>
-        </w:rPr>
-        <w:t># print("</w:t>
-      </w:r>
-      <w:proofErr w:type="spellStart"/>
-      <w:r>
-        <w:rPr>
-          <w:rFonts w:ascii="Courier New" w:eastAsia="Times New Roman" w:hAnsi="Courier New" w:cs="Courier New"/>
-          <w:i/>
-          <w:iCs/>
-          <w:color w:val="8C8C8C"/>
-          <w:sz w:val="20"/>
-          <w:szCs w:val="20"/>
-          <w:lang w:val="ro-RO" w:eastAsia="ro-RO"/>
-          <w14:ligatures w14:val="none"/>
-        </w:rPr>
-        <w:t>Provided</w:t>
-      </w:r>
-      <w:proofErr w:type="spellEnd"/>
-      <w:r>
-        <w:rPr>
-          <w:rFonts w:ascii="Courier New" w:eastAsia="Times New Roman" w:hAnsi="Courier New" w:cs="Courier New"/>
-          <w:i/>
-          <w:iCs/>
-          <w:color w:val="8C8C8C"/>
-          <w:sz w:val="20"/>
-          <w:szCs w:val="20"/>
-          <w:lang w:val="ro-RO" w:eastAsia="ro-RO"/>
-          <w14:ligatures w14:val="none"/>
-        </w:rPr>
-        <w:t xml:space="preserve"> URL", </w:t>
-      </w:r>
-      <w:proofErr w:type="spellStart"/>
-      <w:r>
-        <w:rPr>
-          <w:rFonts w:ascii="Courier New" w:eastAsia="Times New Roman" w:hAnsi="Courier New" w:cs="Courier New"/>
-          <w:i/>
-          <w:iCs/>
-          <w:color w:val="8C8C8C"/>
+      <w:proofErr w:type="spellStart"/>
+      <w:r>
+        <w:rPr>
+          <w:rFonts w:ascii="Courier New" w:eastAsia="Times New Roman" w:hAnsi="Courier New" w:cs="Courier New"/>
+          <w:color w:val="94558D"/>
+          <w:sz w:val="20"/>
+          <w:szCs w:val="20"/>
+          <w:lang w:val="ro-RO" w:eastAsia="ro-RO"/>
+          <w14:ligatures w14:val="none"/>
+        </w:rPr>
+        <w:t>self</w:t>
+      </w:r>
+      <w:r>
+        <w:rPr>
+          <w:rFonts w:ascii="Courier New" w:eastAsia="Times New Roman" w:hAnsi="Courier New" w:cs="Courier New"/>
+          <w:color w:val="080808"/>
+          <w:sz w:val="20"/>
+          <w:szCs w:val="20"/>
+          <w:lang w:val="ro-RO" w:eastAsia="ro-RO"/>
+          <w14:ligatures w14:val="none"/>
+        </w:rPr>
+        <w:t>.DataStorage.urls.add</w:t>
+      </w:r>
+      <w:proofErr w:type="spellEnd"/>
+      <w:r>
+        <w:rPr>
+          <w:rFonts w:ascii="Courier New" w:eastAsia="Times New Roman" w:hAnsi="Courier New" w:cs="Courier New"/>
+          <w:color w:val="080808"/>
+          <w:sz w:val="20"/>
+          <w:szCs w:val="20"/>
+          <w:lang w:val="ro-RO" w:eastAsia="ro-RO"/>
+          <w14:ligatures w14:val="none"/>
+        </w:rPr>
+        <w:t>(</w:t>
+      </w:r>
+      <w:proofErr w:type="spellStart"/>
+      <w:r>
+        <w:rPr>
+          <w:rFonts w:ascii="Courier New" w:eastAsia="Times New Roman" w:hAnsi="Courier New" w:cs="Courier New"/>
+          <w:color w:val="000000"/>
           <w:sz w:val="20"/>
           <w:szCs w:val="20"/>
           <w:lang w:val="ro-RO" w:eastAsia="ro-RO"/>
@@ -28791,9 +28925,7 @@
       <w:r>
         <w:rPr>
           <w:rFonts w:ascii="Courier New" w:eastAsia="Times New Roman" w:hAnsi="Courier New" w:cs="Courier New"/>
-          <w:i/>
-          <w:iCs/>
-          <w:color w:val="8C8C8C"/>
+          <w:color w:val="080808"/>
           <w:sz w:val="20"/>
           <w:szCs w:val="20"/>
           <w:lang w:val="ro-RO" w:eastAsia="ro-RO"/>
@@ -28804,184 +28936,24 @@
       <w:r>
         <w:rPr>
           <w:rFonts w:ascii="Courier New" w:eastAsia="Times New Roman" w:hAnsi="Courier New" w:cs="Courier New"/>
-          <w:i/>
-          <w:iCs/>
-          <w:color w:val="8C8C8C"/>
+          <w:color w:val="080808"/>
           <w:sz w:val="20"/>
           <w:szCs w:val="20"/>
           <w:lang w:val="ro-RO" w:eastAsia="ro-RO"/>
           <w14:ligatures w14:val="none"/>
         </w:rPr>
         <w:br/>
-        <w:t xml:space="preserve">            # print("Actual URL", </w:t>
-      </w:r>
-      <w:proofErr w:type="spellStart"/>
-      <w:r>
-        <w:rPr>
-          <w:rFonts w:ascii="Courier New" w:eastAsia="Times New Roman" w:hAnsi="Courier New" w:cs="Courier New"/>
-          <w:i/>
-          <w:iCs/>
-          <w:color w:val="8C8C8C"/>
-          <w:sz w:val="20"/>
-          <w:szCs w:val="20"/>
-          <w:lang w:val="ro-RO" w:eastAsia="ro-RO"/>
-          <w14:ligatures w14:val="none"/>
-        </w:rPr>
-        <w:t>self.session.get</w:t>
-      </w:r>
-      <w:proofErr w:type="spellEnd"/>
-      <w:r>
-        <w:rPr>
-          <w:rFonts w:ascii="Courier New" w:eastAsia="Times New Roman" w:hAnsi="Courier New" w:cs="Courier New"/>
-          <w:i/>
-          <w:iCs/>
-          <w:color w:val="8C8C8C"/>
-          <w:sz w:val="20"/>
-          <w:szCs w:val="20"/>
-          <w:lang w:val="ro-RO" w:eastAsia="ro-RO"/>
-          <w14:ligatures w14:val="none"/>
-        </w:rPr>
-        <w:t>(</w:t>
-      </w:r>
-      <w:proofErr w:type="spellStart"/>
-      <w:r>
-        <w:rPr>
-          <w:rFonts w:ascii="Courier New" w:eastAsia="Times New Roman" w:hAnsi="Courier New" w:cs="Courier New"/>
-          <w:i/>
-          <w:iCs/>
-          <w:color w:val="8C8C8C"/>
-          <w:sz w:val="20"/>
-          <w:szCs w:val="20"/>
-          <w:lang w:val="ro-RO" w:eastAsia="ro-RO"/>
-          <w14:ligatures w14:val="none"/>
-        </w:rPr>
-        <w:t>url</w:t>
-      </w:r>
-      <w:proofErr w:type="spellEnd"/>
-      <w:r>
-        <w:rPr>
-          <w:rFonts w:ascii="Courier New" w:eastAsia="Times New Roman" w:hAnsi="Courier New" w:cs="Courier New"/>
-          <w:i/>
-          <w:iCs/>
-          <w:color w:val="8C8C8C"/>
-          <w:sz w:val="20"/>
-          <w:szCs w:val="20"/>
-          <w:lang w:val="ro-RO" w:eastAsia="ro-RO"/>
-          <w14:ligatures w14:val="none"/>
-        </w:rPr>
-        <w:t>).</w:t>
-      </w:r>
-      <w:proofErr w:type="spellStart"/>
-      <w:r>
-        <w:rPr>
-          <w:rFonts w:ascii="Courier New" w:eastAsia="Times New Roman" w:hAnsi="Courier New" w:cs="Courier New"/>
-          <w:i/>
-          <w:iCs/>
-          <w:color w:val="8C8C8C"/>
-          <w:sz w:val="20"/>
-          <w:szCs w:val="20"/>
-          <w:lang w:val="ro-RO" w:eastAsia="ro-RO"/>
-          <w14:ligatures w14:val="none"/>
-        </w:rPr>
-        <w:t>url</w:t>
-      </w:r>
-      <w:proofErr w:type="spellEnd"/>
-      <w:r>
-        <w:rPr>
-          <w:rFonts w:ascii="Courier New" w:eastAsia="Times New Roman" w:hAnsi="Courier New" w:cs="Courier New"/>
-          <w:i/>
-          <w:iCs/>
-          <w:color w:val="8C8C8C"/>
-          <w:sz w:val="20"/>
-          <w:szCs w:val="20"/>
-          <w:lang w:val="ro-RO" w:eastAsia="ro-RO"/>
-          <w14:ligatures w14:val="none"/>
-        </w:rPr>
-        <w:t>)</w:t>
-      </w:r>
-      <w:r>
-        <w:rPr>
-          <w:rFonts w:ascii="Courier New" w:eastAsia="Times New Roman" w:hAnsi="Courier New" w:cs="Courier New"/>
-          <w:i/>
-          <w:iCs/>
-          <w:color w:val="8C8C8C"/>
-          <w:sz w:val="20"/>
-          <w:szCs w:val="20"/>
-          <w:lang w:val="ro-RO" w:eastAsia="ro-RO"/>
-          <w14:ligatures w14:val="none"/>
-        </w:rPr>
-        <w:br/>
-        <w:t xml:space="preserve">            </w:t>
-      </w:r>
-      <w:proofErr w:type="spellStart"/>
-      <w:r>
-        <w:rPr>
-          <w:rFonts w:ascii="Courier New" w:eastAsia="Times New Roman" w:hAnsi="Courier New" w:cs="Courier New"/>
-          <w:color w:val="94558D"/>
-          <w:sz w:val="20"/>
-          <w:szCs w:val="20"/>
-          <w:lang w:val="ro-RO" w:eastAsia="ro-RO"/>
-          <w14:ligatures w14:val="none"/>
-        </w:rPr>
-        <w:t>self</w:t>
-      </w:r>
-      <w:r>
-        <w:rPr>
-          <w:rFonts w:ascii="Courier New" w:eastAsia="Times New Roman" w:hAnsi="Courier New" w:cs="Courier New"/>
-          <w:color w:val="080808"/>
-          <w:sz w:val="20"/>
-          <w:szCs w:val="20"/>
-          <w:lang w:val="ro-RO" w:eastAsia="ro-RO"/>
-          <w14:ligatures w14:val="none"/>
-        </w:rPr>
-        <w:t>.DataStorage.urls.add</w:t>
-      </w:r>
-      <w:proofErr w:type="spellEnd"/>
-      <w:r>
-        <w:rPr>
-          <w:rFonts w:ascii="Courier New" w:eastAsia="Times New Roman" w:hAnsi="Courier New" w:cs="Courier New"/>
-          <w:color w:val="080808"/>
-          <w:sz w:val="20"/>
-          <w:szCs w:val="20"/>
-          <w:lang w:val="ro-RO" w:eastAsia="ro-RO"/>
-          <w14:ligatures w14:val="none"/>
-        </w:rPr>
-        <w:t>(</w:t>
-      </w:r>
-      <w:proofErr w:type="spellStart"/>
-      <w:r>
-        <w:rPr>
-          <w:rFonts w:ascii="Courier New" w:eastAsia="Times New Roman" w:hAnsi="Courier New" w:cs="Courier New"/>
-          <w:color w:val="000000"/>
-          <w:sz w:val="20"/>
-          <w:szCs w:val="20"/>
-          <w:lang w:val="ro-RO" w:eastAsia="ro-RO"/>
-          <w14:ligatures w14:val="none"/>
-        </w:rPr>
-        <w:t>url</w:t>
-      </w:r>
-      <w:proofErr w:type="spellEnd"/>
-      <w:r>
-        <w:rPr>
-          <w:rFonts w:ascii="Courier New" w:eastAsia="Times New Roman" w:hAnsi="Courier New" w:cs="Courier New"/>
-          <w:color w:val="080808"/>
-          <w:sz w:val="20"/>
-          <w:szCs w:val="20"/>
-          <w:lang w:val="ro-RO" w:eastAsia="ro-RO"/>
-          <w14:ligatures w14:val="none"/>
-        </w:rPr>
-        <w:t>)</w:t>
-      </w:r>
-      <w:r>
-        <w:rPr>
-          <w:rFonts w:ascii="Courier New" w:eastAsia="Times New Roman" w:hAnsi="Courier New" w:cs="Courier New"/>
-          <w:color w:val="080808"/>
-          <w:sz w:val="20"/>
-          <w:szCs w:val="20"/>
-          <w:lang w:val="ro-RO" w:eastAsia="ro-RO"/>
-          <w14:ligatures w14:val="none"/>
-        </w:rPr>
-        <w:br/>
+      </w:r>
+      <w:r>
+        <w:rPr>
+          <w:rFonts w:ascii="Courier New" w:eastAsia="Times New Roman" w:hAnsi="Courier New" w:cs="Courier New"/>
+          <w:color w:val="080808"/>
+          <w:sz w:val="20"/>
+          <w:szCs w:val="20"/>
+          <w:lang w:val="ro-RO" w:eastAsia="ro-RO"/>
+          <w14:ligatures w14:val="none"/>
+        </w:rPr>
+        <w:lastRenderedPageBreak/>
         <w:t xml:space="preserve">            </w:t>
       </w:r>
       <w:proofErr w:type="spellStart"/>
@@ -29203,7 +29175,10 @@
         <w:t>Then, the method searches for HTML Anchor tags and verifies if the newly identified URL is part of the target application. The verification is based on a regex expression</w:t>
       </w:r>
       <w:r>
-        <w:t xml:space="preserve"> designed to match the provided URL domain.</w:t>
+        <w:t xml:space="preserve"> designed to match the provided URL domain</w:t>
+      </w:r>
+      <w:r>
+        <w:t xml:space="preserve"> with the extracted one.</w:t>
       </w:r>
     </w:p>
     <w:p>
@@ -31265,6 +31240,19 @@
         </w:rPr>
         <w:t>Add</w:t>
       </w:r>
+      <w:r>
+        <w:rPr>
+          <w:rFonts w:ascii="Courier New" w:eastAsia="Times New Roman" w:hAnsi="Courier New" w:cs="Courier New"/>
+          <w:i/>
+          <w:iCs/>
+          <w:color w:val="8C8C8C"/>
+          <w:sz w:val="20"/>
+          <w:szCs w:val="20"/>
+          <w:lang w:val="ro-RO" w:eastAsia="ro-RO"/>
+          <w14:ligatures w14:val="none"/>
+        </w:rPr>
+        <w:t>s</w:t>
+      </w:r>
       <w:proofErr w:type="spellEnd"/>
       <w:r>
         <w:rPr>
@@ -32446,77 +32434,7 @@
           <w:lang w:val="ro-RO" w:eastAsia="ro-RO"/>
           <w14:ligatures w14:val="none"/>
         </w:rPr>
-        <w:br/>
-        <w:t xml:space="preserve">                </w:t>
-      </w:r>
-      <w:r>
-        <w:rPr>
-          <w:rFonts w:ascii="Courier New" w:eastAsia="Times New Roman" w:hAnsi="Courier New" w:cs="Courier New"/>
-          <w:i/>
-          <w:iCs/>
-          <w:color w:val="8C8C8C"/>
-          <w:sz w:val="20"/>
-          <w:szCs w:val="20"/>
-          <w:lang w:val="ro-RO" w:eastAsia="ro-RO"/>
-          <w14:ligatures w14:val="none"/>
-        </w:rPr>
-        <w:t xml:space="preserve"># </w:t>
-      </w:r>
-      <w:proofErr w:type="spellStart"/>
-      <w:r>
-        <w:rPr>
-          <w:rFonts w:ascii="Courier New" w:eastAsia="Times New Roman" w:hAnsi="Courier New" w:cs="Courier New"/>
-          <w:i/>
-          <w:iCs/>
-          <w:color w:val="8C8C8C"/>
-          <w:sz w:val="20"/>
-          <w:szCs w:val="20"/>
-          <w:lang w:val="ro-RO" w:eastAsia="ro-RO"/>
-          <w14:ligatures w14:val="none"/>
-        </w:rPr>
-        <w:t>self.DataStorage.related_domains.add</w:t>
-      </w:r>
-      <w:proofErr w:type="spellEnd"/>
-      <w:r>
-        <w:rPr>
-          <w:rFonts w:ascii="Courier New" w:eastAsia="Times New Roman" w:hAnsi="Courier New" w:cs="Courier New"/>
-          <w:i/>
-          <w:iCs/>
-          <w:color w:val="8C8C8C"/>
-          <w:sz w:val="20"/>
-          <w:szCs w:val="20"/>
-          <w:lang w:val="ro-RO" w:eastAsia="ro-RO"/>
-          <w14:ligatures w14:val="none"/>
-        </w:rPr>
-        <w:t>(</w:t>
-      </w:r>
-      <w:proofErr w:type="spellStart"/>
-      <w:r>
-        <w:rPr>
-          <w:rFonts w:ascii="Courier New" w:eastAsia="Times New Roman" w:hAnsi="Courier New" w:cs="Courier New"/>
-          <w:i/>
-          <w:iCs/>
-          <w:color w:val="8C8C8C"/>
-          <w:sz w:val="20"/>
-          <w:szCs w:val="20"/>
-          <w:lang w:val="ro-RO" w:eastAsia="ro-RO"/>
-          <w14:ligatures w14:val="none"/>
-        </w:rPr>
-        <w:t>extracted_url</w:t>
-      </w:r>
-      <w:proofErr w:type="spellEnd"/>
-      <w:r>
-        <w:rPr>
-          <w:rFonts w:ascii="Courier New" w:eastAsia="Times New Roman" w:hAnsi="Courier New" w:cs="Courier New"/>
-          <w:i/>
-          <w:iCs/>
-          <w:color w:val="8C8C8C"/>
-          <w:sz w:val="20"/>
-          <w:szCs w:val="20"/>
-          <w:lang w:val="ro-RO" w:eastAsia="ro-RO"/>
-          <w14:ligatures w14:val="none"/>
-        </w:rPr>
-        <w:t>)</w:t>
+        <w:tab/>
       </w:r>
       <w:r>
         <w:rPr>
@@ -32677,7 +32595,6 @@
           <w:lang w:val="ro-RO" w:eastAsia="ro-RO"/>
           <w14:ligatures w14:val="none"/>
         </w:rPr>
-        <w:lastRenderedPageBreak/>
         <w:t xml:space="preserve">def </w:t>
       </w:r>
       <w:proofErr w:type="spellStart"/>
@@ -32815,35 +32732,7 @@
           <w:lang w:val="ro-RO" w:eastAsia="ro-RO"/>
           <w14:ligatures w14:val="none"/>
         </w:rPr>
-        <w:t xml:space="preserve"> </w:t>
-      </w:r>
-      <w:proofErr w:type="spellStart"/>
-      <w:r>
-        <w:rPr>
-          <w:rFonts w:ascii="Courier New" w:eastAsia="Times New Roman" w:hAnsi="Courier New" w:cs="Courier New"/>
-          <w:i/>
-          <w:iCs/>
-          <w:color w:val="8C8C8C"/>
-          <w:sz w:val="20"/>
-          <w:szCs w:val="20"/>
-          <w:lang w:val="ro-RO" w:eastAsia="ro-RO"/>
-          <w14:ligatures w14:val="none"/>
-        </w:rPr>
-        <w:t>forms</w:t>
-      </w:r>
-      <w:proofErr w:type="spellEnd"/>
-      <w:r>
-        <w:rPr>
-          <w:rFonts w:ascii="Courier New" w:eastAsia="Times New Roman" w:hAnsi="Courier New" w:cs="Courier New"/>
-          <w:i/>
-          <w:iCs/>
-          <w:color w:val="8C8C8C"/>
-          <w:sz w:val="20"/>
-          <w:szCs w:val="20"/>
-          <w:lang w:val="ro-RO" w:eastAsia="ro-RO"/>
-          <w14:ligatures w14:val="none"/>
-        </w:rPr>
-        <w:t xml:space="preserve"> </w:t>
+        <w:t xml:space="preserve"> forms </w:t>
       </w:r>
       <w:proofErr w:type="spellStart"/>
       <w:r>
@@ -35511,10 +35400,7 @@
         <w:ind w:left="709"/>
       </w:pPr>
       <w:r>
-        <w:t>Buttons</w:t>
-      </w:r>
-      <w:r>
-        <w:t>:</w:t>
+        <w:t>Buttons:</w:t>
       </w:r>
     </w:p>
     <w:p>
@@ -35874,17 +35760,6 @@
           <w14:ligatures w14:val="none"/>
         </w:rPr>
         <w:br/>
-      </w:r>
-      <w:r>
-        <w:rPr>
-          <w:rFonts w:ascii="Courier New" w:eastAsia="Times New Roman" w:hAnsi="Courier New" w:cs="Courier New"/>
-          <w:color w:val="080808"/>
-          <w:sz w:val="20"/>
-          <w:szCs w:val="20"/>
-          <w:lang w:val="ro-RO" w:eastAsia="ro-RO"/>
-          <w14:ligatures w14:val="none"/>
-        </w:rPr>
-        <w:lastRenderedPageBreak/>
         <w:t xml:space="preserve">        </w:t>
       </w:r>
       <w:proofErr w:type="spellStart"/>
@@ -36876,6 +36751,7 @@
         <w:ind w:left="709"/>
       </w:pPr>
       <w:r>
+        <w:lastRenderedPageBreak/>
         <w:t>Selects:</w:t>
       </w:r>
     </w:p>
@@ -37863,7 +37739,13 @@
         <w:tab/>
       </w:r>
       <w:r>
-        <w:t xml:space="preserve">This class also contains the necessary methods for sending data back to the application. The method used for submitting the form </w:t>
+        <w:t xml:space="preserve">This class also contains the necessary methods </w:t>
+      </w:r>
+      <w:r>
+        <w:t xml:space="preserve">used </w:t>
+      </w:r>
+      <w:r>
+        <w:t xml:space="preserve">for sending data to the application. The method used for submitting the form </w:t>
       </w:r>
       <w:r>
         <w:t>with</w:t>
@@ -38743,35 +38625,7 @@
           <w:lang w:val="ro-RO" w:eastAsia="ro-RO"/>
           <w14:ligatures w14:val="none"/>
         </w:rPr>
-        <w:t xml:space="preserve"> </w:t>
-      </w:r>
-      <w:proofErr w:type="spellStart"/>
-      <w:r>
-        <w:rPr>
-          <w:rFonts w:ascii="Courier New" w:eastAsia="Times New Roman" w:hAnsi="Courier New" w:cs="Courier New"/>
-          <w:i/>
-          <w:iCs/>
-          <w:color w:val="8C8C8C"/>
-          <w:sz w:val="20"/>
-          <w:szCs w:val="20"/>
-          <w:lang w:val="ro-RO" w:eastAsia="ro-RO"/>
-          <w14:ligatures w14:val="none"/>
-        </w:rPr>
-        <w:t>if</w:t>
-      </w:r>
-      <w:proofErr w:type="spellEnd"/>
-      <w:r>
-        <w:rPr>
-          <w:rFonts w:ascii="Courier New" w:eastAsia="Times New Roman" w:hAnsi="Courier New" w:cs="Courier New"/>
-          <w:i/>
-          <w:iCs/>
-          <w:color w:val="8C8C8C"/>
-          <w:sz w:val="20"/>
-          <w:szCs w:val="20"/>
-          <w:lang w:val="ro-RO" w:eastAsia="ro-RO"/>
-          <w14:ligatures w14:val="none"/>
-        </w:rPr>
-        <w:t xml:space="preserve"> </w:t>
+        <w:t xml:space="preserve"> if </w:t>
       </w:r>
       <w:proofErr w:type="spellStart"/>
       <w:r>
@@ -40207,7 +40061,6 @@
         <w:ind w:left="709"/>
       </w:pPr>
       <w:r>
-        <w:lastRenderedPageBreak/>
         <w:t>The ‘</w:t>
       </w:r>
       <w:proofErr w:type="spellStart"/>
@@ -40225,7 +40078,16 @@
       </w:pPr>
       <w:r>
         <w:tab/>
-        <w:t>In certain situations, injection fields cannot be extracted for newly extracted ‘form’ tags, so another method is used to extract them based on the form data already present on the web application.</w:t>
+        <w:t>In certain situations, injection fields cannot be extracted f</w:t>
+      </w:r>
+      <w:r>
+        <w:t>rom</w:t>
+      </w:r>
+      <w:r>
+        <w:t xml:space="preserve"> newly extracted ‘form’ tags, so another method is used to extract them based on the form data already present </w:t>
+      </w:r>
+      <w:r>
+        <w:t>in the scanner memory by providing it as an argument.</w:t>
       </w:r>
     </w:p>
     <w:p>
@@ -40270,6 +40132,7 @@
           <w:lang w:val="ro-RO" w:eastAsia="ro-RO"/>
           <w14:ligatures w14:val="none"/>
         </w:rPr>
+        <w:lastRenderedPageBreak/>
         <w:t xml:space="preserve">def </w:t>
       </w:r>
       <w:proofErr w:type="spellStart"/>
@@ -42751,17 +42614,6 @@
           <w14:ligatures w14:val="none"/>
         </w:rPr>
         <w:br/>
-      </w:r>
-      <w:r>
-        <w:rPr>
-          <w:rFonts w:ascii="Courier New" w:eastAsia="Times New Roman" w:hAnsi="Courier New" w:cs="Courier New"/>
-          <w:color w:val="080808"/>
-          <w:sz w:val="20"/>
-          <w:szCs w:val="20"/>
-          <w:lang w:val="ro-RO" w:eastAsia="ro-RO"/>
-          <w14:ligatures w14:val="none"/>
-        </w:rPr>
-        <w:lastRenderedPageBreak/>
         <w:t xml:space="preserve">        </w:t>
       </w:r>
       <w:proofErr w:type="spellStart"/>
@@ -43939,6 +43791,17 @@
           <w14:ligatures w14:val="none"/>
         </w:rPr>
         <w:br/>
+      </w:r>
+      <w:r>
+        <w:rPr>
+          <w:rFonts w:ascii="Courier New" w:eastAsia="Times New Roman" w:hAnsi="Courier New" w:cs="Courier New"/>
+          <w:color w:val="080808"/>
+          <w:sz w:val="20"/>
+          <w:szCs w:val="20"/>
+          <w:lang w:val="ro-RO" w:eastAsia="ro-RO"/>
+          <w14:ligatures w14:val="none"/>
+        </w:rPr>
+        <w:lastRenderedPageBreak/>
         <w:t xml:space="preserve">                    </w:t>
       </w:r>
       <w:proofErr w:type="spellStart"/>
@@ -44704,7 +44567,19 @@
       </w:pPr>
       <w:r>
         <w:tab/>
-        <w:t>The ‘Utilities’ class also contains more additional minor methods used for various purposes such as extracting the headers, preparing XML entities for injections, changing the User-Agent, extracting cookies, finding hidden inputs under DOM, printing the exception messages in color and formatting them based on time and date, extracting XML tags, escaping HTML encoded characters, creating average response time based on request dwell time. All of these methods will be referenced in the following Section under each related test procedure.</w:t>
+        <w:t xml:space="preserve">The ‘Utilities’ class also contains more additional methods used for various purposes such as extracting the headers, preparing XML entities for injections, changing the User-Agent, extracting cookies, finding hidden inputs under DOM, printing the exception messages in color and formatting them based on time and date, extracting XML tags, escaping HTML encoded characters, creating average response time based on request dwell time. All of these methods will be referenced in the following </w:t>
+      </w:r>
+      <w:r>
+        <w:t>Sub-</w:t>
+      </w:r>
+      <w:r>
+        <w:t>Section under each related test</w:t>
+      </w:r>
+      <w:r>
+        <w:t>ing</w:t>
+      </w:r>
+      <w:r>
+        <w:t xml:space="preserve"> procedure.</w:t>
       </w:r>
     </w:p>
     <w:p>
@@ -44729,6 +44604,46 @@
       </w:r>
       <w:r>
         <w:t>Each test has a designed python file in which all the logic relevant to that test is contained.</w:t>
+      </w:r>
+      <w:r>
+        <w:t xml:space="preserve"> </w:t>
+      </w:r>
+      <w:r>
+        <w:t xml:space="preserve">The testing methods apply the principles presented in the </w:t>
+      </w:r>
+      <w:r>
+        <w:rPr>
+          <w:i/>
+          <w:iCs/>
+        </w:rPr>
+        <w:t>Chapter III. Vulnerabilities and Misconfigurations</w:t>
+      </w:r>
+      <w:r>
+        <w:t xml:space="preserve"> </w:t>
+      </w:r>
+      <w:r>
+        <w:t xml:space="preserve">All the </w:t>
+      </w:r>
+      <w:r>
+        <w:t>implemented</w:t>
+      </w:r>
+      <w:r>
+        <w:t xml:space="preserve"> test</w:t>
+      </w:r>
+      <w:r>
+        <w:t>ing functions</w:t>
+      </w:r>
+      <w:r>
+        <w:t xml:space="preserve"> apply the </w:t>
+      </w:r>
+      <w:r>
+        <w:t>identification</w:t>
+      </w:r>
+      <w:r>
+        <w:t xml:space="preserve"> methods used by white-hat hackers but also by the attackers automated scanning tools.</w:t>
+      </w:r>
+      <w:r>
+        <w:t xml:space="preserve"> </w:t>
       </w:r>
     </w:p>
     <w:p>
@@ -49424,6 +49339,7 @@
   <w:style w:type="character" w:default="1" w:styleId="DefaultParagraphFont">
     <w:name w:val="Default Paragraph Font"/>
     <w:uiPriority w:val="1"/>
+    <w:semiHidden/>
     <w:unhideWhenUsed/>
   </w:style>
   <w:style w:type="table" w:default="1" w:styleId="TableNormal">

</xml_diff>